<commit_message>
update opt1 graphs and report
</commit_message>
<xml_diff>
--- a/misc/pl_course_report.docx
+++ b/misc/pl_course_report.docx
@@ -842,6 +842,8 @@
           <w:b w:val="0"/>
           <w:bCs w:val="0"/>
           <w:color w:val="auto"/>
+          <w:sz w:val="22"/>
+          <w:szCs w:val="20"/>
           <w:lang w:val="ru-RU" w:eastAsia="zh-CN"/>
         </w:rPr>
         <w:id w:val="294179059"/>
@@ -926,7 +928,7 @@
             </w:rPr>
             <w:fldChar w:fldCharType="separate"/>
           </w:r>
-          <w:hyperlink w:anchor="_Toc183801547" w:history="1">
+          <w:hyperlink w:anchor="_Toc184236282" w:history="1">
             <w:r>
               <w:rPr>
                 <w:rStyle w:val="Hyperlink"/>
@@ -939,7 +941,35 @@
                 <w:sz w:val="28"/>
                 <w:szCs w:val="28"/>
               </w:rPr>
-              <w:t>ВВЕДЕНИЕ</w:t>
+              <w:t>ВВЕ</w:t>
+            </w:r>
+            <w:r>
+              <w:rPr>
+                <w:rStyle w:val="Hyperlink"/>
+                <w:rFonts w:ascii="Times New Roman" w:hAnsi="Times New Roman" w:cs="Times New Roman"/>
+                <w:b w:val="0"/>
+                <w:bCs w:val="0"/>
+                <w:i w:val="0"/>
+                <w:iCs w:val="0"/>
+                <w:noProof/>
+                <w:sz w:val="28"/>
+                <w:szCs w:val="28"/>
+              </w:rPr>
+              <w:t>Д</w:t>
+            </w:r>
+            <w:r>
+              <w:rPr>
+                <w:rStyle w:val="Hyperlink"/>
+                <w:rFonts w:ascii="Times New Roman" w:hAnsi="Times New Roman" w:cs="Times New Roman"/>
+                <w:b w:val="0"/>
+                <w:bCs w:val="0"/>
+                <w:i w:val="0"/>
+                <w:iCs w:val="0"/>
+                <w:noProof/>
+                <w:sz w:val="28"/>
+                <w:szCs w:val="28"/>
+              </w:rPr>
+              <w:t>ЕНИЕ</w:t>
             </w:r>
             <w:r>
               <w:rPr>
@@ -981,7 +1011,7 @@
                 <w:sz w:val="28"/>
                 <w:szCs w:val="28"/>
               </w:rPr>
-              <w:instrText xml:space="preserve"> PAGEREF _Toc183801547 \h </w:instrText>
+              <w:instrText xml:space="preserve"> PAGEREF _Toc184236282 \h </w:instrText>
             </w:r>
             <w:r>
               <w:rPr>
@@ -1061,7 +1091,7 @@
               <w14:ligatures w14:val="standardContextual"/>
             </w:rPr>
           </w:pPr>
-          <w:hyperlink w:anchor="_Toc183801548" w:history="1">
+          <w:hyperlink w:anchor="_Toc184236283" w:history="1">
             <w:r>
               <w:rPr>
                 <w:rStyle w:val="Hyperlink"/>
@@ -1116,7 +1146,7 @@
                 <w:sz w:val="28"/>
                 <w:szCs w:val="28"/>
               </w:rPr>
-              <w:instrText xml:space="preserve"> PAGEREF _Toc183801548 \h </w:instrText>
+              <w:instrText xml:space="preserve"> PAGEREF _Toc184236283 \h </w:instrText>
             </w:r>
             <w:r>
               <w:rPr>
@@ -1196,7 +1226,7 @@
               <w14:ligatures w14:val="standardContextual"/>
             </w:rPr>
           </w:pPr>
-          <w:hyperlink w:anchor="_Toc183801549" w:history="1">
+          <w:hyperlink w:anchor="_Toc184236284" w:history="1">
             <w:r>
               <w:rPr>
                 <w:rStyle w:val="Hyperlink"/>
@@ -1251,7 +1281,7 @@
                 <w:sz w:val="28"/>
                 <w:szCs w:val="28"/>
               </w:rPr>
-              <w:instrText xml:space="preserve"> PAGEREF _Toc183801549 \h </w:instrText>
+              <w:instrText xml:space="preserve"> PAGEREF _Toc184236284 \h </w:instrText>
             </w:r>
             <w:r>
               <w:rPr>
@@ -1331,7 +1361,7 @@
               <w14:ligatures w14:val="standardContextual"/>
             </w:rPr>
           </w:pPr>
-          <w:hyperlink w:anchor="_Toc183801550" w:history="1">
+          <w:hyperlink w:anchor="_Toc184236285" w:history="1">
             <w:r>
               <w:rPr>
                 <w:rStyle w:val="Hyperlink"/>
@@ -1386,7 +1416,7 @@
                 <w:sz w:val="28"/>
                 <w:szCs w:val="28"/>
               </w:rPr>
-              <w:instrText xml:space="preserve"> PAGEREF _Toc183801550 \h </w:instrText>
+              <w:instrText xml:space="preserve"> PAGEREF _Toc184236285 \h </w:instrText>
             </w:r>
             <w:r>
               <w:rPr>
@@ -1466,7 +1496,7 @@
               <w14:ligatures w14:val="standardContextual"/>
             </w:rPr>
           </w:pPr>
-          <w:hyperlink w:anchor="_Toc183801551" w:history="1">
+          <w:hyperlink w:anchor="_Toc184236286" w:history="1">
             <w:r>
               <w:rPr>
                 <w:rStyle w:val="Hyperlink"/>
@@ -1521,7 +1551,7 @@
                 <w:sz w:val="28"/>
                 <w:szCs w:val="28"/>
               </w:rPr>
-              <w:instrText xml:space="preserve"> PAGEREF _Toc183801551 \h </w:instrText>
+              <w:instrText xml:space="preserve"> PAGEREF _Toc184236286 \h </w:instrText>
             </w:r>
             <w:r>
               <w:rPr>
@@ -1601,7 +1631,7 @@
               <w14:ligatures w14:val="standardContextual"/>
             </w:rPr>
           </w:pPr>
-          <w:hyperlink w:anchor="_Toc183801552" w:history="1">
+          <w:hyperlink w:anchor="_Toc184236287" w:history="1">
             <w:r>
               <w:rPr>
                 <w:rStyle w:val="Hyperlink"/>
@@ -1656,7 +1686,7 @@
                 <w:sz w:val="28"/>
                 <w:szCs w:val="28"/>
               </w:rPr>
-              <w:instrText xml:space="preserve"> PAGEREF _Toc183801552 \h </w:instrText>
+              <w:instrText xml:space="preserve"> PAGEREF _Toc184236287 \h </w:instrText>
             </w:r>
             <w:r>
               <w:rPr>
@@ -1736,7 +1766,7 @@
               <w14:ligatures w14:val="standardContextual"/>
             </w:rPr>
           </w:pPr>
-          <w:hyperlink w:anchor="_Toc183801553" w:history="1">
+          <w:hyperlink w:anchor="_Toc184236288" w:history="1">
             <w:r>
               <w:rPr>
                 <w:rStyle w:val="Hyperlink"/>
@@ -1791,7 +1821,7 @@
                 <w:sz w:val="28"/>
                 <w:szCs w:val="28"/>
               </w:rPr>
-              <w:instrText xml:space="preserve"> PAGEREF _Toc183801553 \h </w:instrText>
+              <w:instrText xml:space="preserve"> PAGEREF _Toc184236288 \h </w:instrText>
             </w:r>
             <w:r>
               <w:rPr>
@@ -1871,7 +1901,7 @@
               <w14:ligatures w14:val="standardContextual"/>
             </w:rPr>
           </w:pPr>
-          <w:hyperlink w:anchor="_Toc183801554" w:history="1">
+          <w:hyperlink w:anchor="_Toc184236289" w:history="1">
             <w:r>
               <w:rPr>
                 <w:rStyle w:val="Hyperlink"/>
@@ -1926,7 +1956,7 @@
                 <w:sz w:val="28"/>
                 <w:szCs w:val="28"/>
               </w:rPr>
-              <w:instrText xml:space="preserve"> PAGEREF _Toc183801554 \h </w:instrText>
+              <w:instrText xml:space="preserve"> PAGEREF _Toc184236289 \h </w:instrText>
             </w:r>
             <w:r>
               <w:rPr>
@@ -2006,7 +2036,7 @@
               <w14:ligatures w14:val="standardContextual"/>
             </w:rPr>
           </w:pPr>
-          <w:hyperlink w:anchor="_Toc183801555" w:history="1">
+          <w:hyperlink w:anchor="_Toc184236290" w:history="1">
             <w:r>
               <w:rPr>
                 <w:rStyle w:val="Hyperlink"/>
@@ -2019,35 +2049,7 @@
                 <w:sz w:val="28"/>
                 <w:szCs w:val="28"/>
               </w:rPr>
-              <w:t>3.1. Т</w:t>
-            </w:r>
-            <w:r>
-              <w:rPr>
-                <w:rStyle w:val="Hyperlink"/>
-                <w:rFonts w:ascii="Times New Roman" w:hAnsi="Times New Roman" w:cs="Times New Roman"/>
-                <w:b w:val="0"/>
-                <w:bCs w:val="0"/>
-                <w:i w:val="0"/>
-                <w:iCs w:val="0"/>
-                <w:noProof/>
-                <w:sz w:val="28"/>
-                <w:szCs w:val="28"/>
-              </w:rPr>
-              <w:t>Е</w:t>
-            </w:r>
-            <w:r>
-              <w:rPr>
-                <w:rStyle w:val="Hyperlink"/>
-                <w:rFonts w:ascii="Times New Roman" w:hAnsi="Times New Roman" w:cs="Times New Roman"/>
-                <w:b w:val="0"/>
-                <w:bCs w:val="0"/>
-                <w:i w:val="0"/>
-                <w:iCs w:val="0"/>
-                <w:noProof/>
-                <w:sz w:val="28"/>
-                <w:szCs w:val="28"/>
-              </w:rPr>
-              <w:t>КСТ</w:t>
+              <w:t>3.1. ТЕКСТ</w:t>
             </w:r>
             <w:r>
               <w:rPr>
@@ -2089,7 +2091,7 @@
                 <w:sz w:val="28"/>
                 <w:szCs w:val="28"/>
               </w:rPr>
-              <w:instrText xml:space="preserve"> PAGEREF _Toc183801555 \h </w:instrText>
+              <w:instrText xml:space="preserve"> PAGEREF _Toc184236290 \h </w:instrText>
             </w:r>
             <w:r>
               <w:rPr>
@@ -2169,7 +2171,7 @@
               <w14:ligatures w14:val="standardContextual"/>
             </w:rPr>
           </w:pPr>
-          <w:hyperlink w:anchor="_Toc183801556" w:history="1">
+          <w:hyperlink w:anchor="_Toc184236291" w:history="1">
             <w:r>
               <w:rPr>
                 <w:rStyle w:val="Hyperlink"/>
@@ -2224,7 +2226,7 @@
                 <w:sz w:val="28"/>
                 <w:szCs w:val="28"/>
               </w:rPr>
-              <w:instrText xml:space="preserve"> PAGEREF _Toc183801556 \h </w:instrText>
+              <w:instrText xml:space="preserve"> PAGEREF _Toc184236291 \h </w:instrText>
             </w:r>
             <w:r>
               <w:rPr>
@@ -2304,7 +2306,7 @@
               <w14:ligatures w14:val="standardContextual"/>
             </w:rPr>
           </w:pPr>
-          <w:hyperlink w:anchor="_Toc183801557" w:history="1">
+          <w:hyperlink w:anchor="_Toc184236292" w:history="1">
             <w:r>
               <w:rPr>
                 <w:rStyle w:val="Hyperlink"/>
@@ -2317,7 +2319,7 @@
                 <w:sz w:val="28"/>
                 <w:szCs w:val="28"/>
               </w:rPr>
-              <w:t>4. АСИМПТОМАТИЧЕСКИЙ АНАЛИЗ ОПТИМИЗАЦИЙ</w:t>
+              <w:t>4. АНАЛИЗ ОПТИМИЗАЦИЙ</w:t>
             </w:r>
             <w:r>
               <w:rPr>
@@ -2359,7 +2361,7 @@
                 <w:sz w:val="28"/>
                 <w:szCs w:val="28"/>
               </w:rPr>
-              <w:instrText xml:space="preserve"> PAGEREF _Toc183801557 \h </w:instrText>
+              <w:instrText xml:space="preserve"> PAGEREF _Toc184236292 \h </w:instrText>
             </w:r>
             <w:r>
               <w:rPr>
@@ -2439,7 +2441,7 @@
               <w14:ligatures w14:val="standardContextual"/>
             </w:rPr>
           </w:pPr>
-          <w:hyperlink w:anchor="_Toc183801558" w:history="1">
+          <w:hyperlink w:anchor="_Toc184236293" w:history="1">
             <w:r>
               <w:rPr>
                 <w:rStyle w:val="Hyperlink"/>
@@ -2494,7 +2496,7 @@
                 <w:sz w:val="28"/>
                 <w:szCs w:val="28"/>
               </w:rPr>
-              <w:instrText xml:space="preserve"> PAGEREF _Toc183801558 \h </w:instrText>
+              <w:instrText xml:space="preserve"> PAGEREF _Toc184236293 \h </w:instrText>
             </w:r>
             <w:r>
               <w:rPr>
@@ -2574,7 +2576,7 @@
               <w14:ligatures w14:val="standardContextual"/>
             </w:rPr>
           </w:pPr>
-          <w:hyperlink w:anchor="_Toc183801559" w:history="1">
+          <w:hyperlink w:anchor="_Toc184236294" w:history="1">
             <w:r>
               <w:rPr>
                 <w:rStyle w:val="Hyperlink"/>
@@ -2629,7 +2631,7 @@
                 <w:sz w:val="28"/>
                 <w:szCs w:val="28"/>
               </w:rPr>
-              <w:instrText xml:space="preserve"> PAGEREF _Toc183801559 \h </w:instrText>
+              <w:instrText xml:space="preserve"> PAGEREF _Toc184236294 \h </w:instrText>
             </w:r>
             <w:r>
               <w:rPr>
@@ -2709,7 +2711,7 @@
               <w14:ligatures w14:val="standardContextual"/>
             </w:rPr>
           </w:pPr>
-          <w:hyperlink w:anchor="_Toc183801560" w:history="1">
+          <w:hyperlink w:anchor="_Toc184236295" w:history="1">
             <w:r>
               <w:rPr>
                 <w:rStyle w:val="Hyperlink"/>
@@ -2764,7 +2766,7 @@
                 <w:sz w:val="28"/>
                 <w:szCs w:val="28"/>
               </w:rPr>
-              <w:instrText xml:space="preserve"> PAGEREF _Toc183801560 \h </w:instrText>
+              <w:instrText xml:space="preserve"> PAGEREF _Toc184236295 \h </w:instrText>
             </w:r>
             <w:r>
               <w:rPr>
@@ -2844,7 +2846,7 @@
               <w14:ligatures w14:val="standardContextual"/>
             </w:rPr>
           </w:pPr>
-          <w:hyperlink w:anchor="_Toc183801561" w:history="1">
+          <w:hyperlink w:anchor="_Toc184236296" w:history="1">
             <w:r>
               <w:rPr>
                 <w:rStyle w:val="Hyperlink"/>
@@ -2899,7 +2901,7 @@
                 <w:sz w:val="28"/>
                 <w:szCs w:val="28"/>
               </w:rPr>
-              <w:instrText xml:space="preserve"> PAGEREF _Toc183801561 \h </w:instrText>
+              <w:instrText xml:space="preserve"> PAGEREF _Toc184236296 \h </w:instrText>
             </w:r>
             <w:r>
               <w:rPr>
@@ -2979,7 +2981,7 @@
               <w14:ligatures w14:val="standardContextual"/>
             </w:rPr>
           </w:pPr>
-          <w:hyperlink w:anchor="_Toc183801562" w:history="1">
+          <w:hyperlink w:anchor="_Toc184236297" w:history="1">
             <w:r>
               <w:rPr>
                 <w:rStyle w:val="Hyperlink"/>
@@ -3034,7 +3036,7 @@
                 <w:sz w:val="28"/>
                 <w:szCs w:val="28"/>
               </w:rPr>
-              <w:instrText xml:space="preserve"> PAGEREF _Toc183801562 \h </w:instrText>
+              <w:instrText xml:space="preserve"> PAGEREF _Toc184236297 \h </w:instrText>
             </w:r>
             <w:r>
               <w:rPr>
@@ -3114,7 +3116,7 @@
               <w14:ligatures w14:val="standardContextual"/>
             </w:rPr>
           </w:pPr>
-          <w:hyperlink w:anchor="_Toc183801563" w:history="1">
+          <w:hyperlink w:anchor="_Toc184236298" w:history="1">
             <w:r>
               <w:rPr>
                 <w:rStyle w:val="Hyperlink"/>
@@ -3169,7 +3171,7 @@
                 <w:sz w:val="28"/>
                 <w:szCs w:val="28"/>
               </w:rPr>
-              <w:instrText xml:space="preserve"> PAGEREF _Toc183801563 \h </w:instrText>
+              <w:instrText xml:space="preserve"> PAGEREF _Toc184236298 \h </w:instrText>
             </w:r>
             <w:r>
               <w:rPr>
@@ -3275,7 +3277,7 @@
       <w:pPr>
         <w:pStyle w:val="Heading"/>
       </w:pPr>
-      <w:bookmarkStart w:id="0" w:name="_Toc183801547"/>
+      <w:bookmarkStart w:id="0" w:name="_Toc184236282"/>
       <w:r>
         <w:lastRenderedPageBreak/>
         <w:t>ВВЕДЕНИЕ</w:t>
@@ -3340,7 +3342,7 @@
       <w:pPr>
         <w:pStyle w:val="Heading"/>
       </w:pPr>
-      <w:bookmarkStart w:id="1" w:name="_Toc183801548"/>
+      <w:bookmarkStart w:id="1" w:name="_Toc184236283"/>
       <w:r>
         <w:lastRenderedPageBreak/>
         <w:t>1. ТЕОРЕТИЧЕСКИЕ ИССЛЕДОВАНИЯ</w:t>
@@ -3351,7 +3353,7 @@
       <w:pPr>
         <w:pStyle w:val="Heading"/>
       </w:pPr>
-      <w:bookmarkStart w:id="2" w:name="_Toc183801549"/>
+      <w:bookmarkStart w:id="2" w:name="_Toc184236284"/>
       <w:r>
         <w:t xml:space="preserve">1.1. </w:t>
       </w:r>
@@ -3439,7 +3441,7 @@
       <w:pPr>
         <w:pStyle w:val="Heading"/>
       </w:pPr>
-      <w:bookmarkStart w:id="3" w:name="_Toc183801550"/>
+      <w:bookmarkStart w:id="3" w:name="_Toc184236285"/>
       <w:r>
         <w:t xml:space="preserve">1.2. </w:t>
       </w:r>
@@ -3471,7 +3473,7 @@
       <w:pPr>
         <w:pStyle w:val="Heading"/>
       </w:pPr>
-      <w:bookmarkStart w:id="4" w:name="_Toc183801551"/>
+      <w:bookmarkStart w:id="4" w:name="_Toc184236286"/>
       <w:r>
         <w:lastRenderedPageBreak/>
         <w:t>2</w:t>
@@ -3488,7 +3490,7 @@
       <w:pPr>
         <w:pStyle w:val="Heading"/>
       </w:pPr>
-      <w:bookmarkStart w:id="5" w:name="_Toc183801552"/>
+      <w:bookmarkStart w:id="5" w:name="_Toc184236287"/>
       <w:r>
         <w:t>2</w:t>
       </w:r>
@@ -3610,9 +3612,101 @@
     </w:p>
     <w:p>
       <w:pPr>
+        <w:pStyle w:val="Default"/>
+      </w:pPr>
+      <w:r>
+        <w:t>Также было у</w:t>
+      </w:r>
+      <w:r>
+        <w:t>меньшен</w:t>
+      </w:r>
+      <w:r>
+        <w:t>о</w:t>
+      </w:r>
+      <w:r>
+        <w:t xml:space="preserve"> количеств</w:t>
+      </w:r>
+      <w:r>
+        <w:t>о</w:t>
+      </w:r>
+      <w:r>
+        <w:t xml:space="preserve"> вызовов gltInit и gltTerminate</w:t>
+      </w:r>
+      <w:r>
+        <w:t xml:space="preserve"> из текстовой библиотеки </w:t>
+      </w:r>
+      <w:r>
+        <w:rPr>
+          <w:lang w:val="en-US"/>
+        </w:rPr>
+        <w:t>GL</w:t>
+      </w:r>
+      <w:r>
+        <w:t xml:space="preserve"> </w:t>
+      </w:r>
+      <w:r>
+        <w:rPr>
+          <w:lang w:val="en-US"/>
+        </w:rPr>
+        <w:t>Text</w:t>
+      </w:r>
+      <w:r>
+        <w:t>.</w:t>
+      </w:r>
+      <w:r>
+        <w:t xml:space="preserve"> </w:t>
+      </w:r>
+      <w:r>
+        <w:t xml:space="preserve">Оптимизация заключается в том, чтобы инициализация и завершение библиотеки GLT (GL Text) выполнялись один раз за весь жизненный цикл программы, а не каждый кадр. Это позволяет избежать лишних затрат на повторную инициализацию и освобождение ресурсов, что может значительно улучшить производительность. </w:t>
+      </w:r>
+      <w:r>
+        <w:t>В результате</w:t>
+      </w:r>
+      <w:r>
+        <w:t xml:space="preserve"> вызовы</w:t>
+      </w:r>
+      <w:r>
+        <w:t xml:space="preserve"> </w:t>
+      </w:r>
+      <w:r>
+        <w:t>gltInit</w:t>
+      </w:r>
+      <w:r>
+        <w:t xml:space="preserve"> </w:t>
+      </w:r>
+      <w:r>
+        <w:t>и</w:t>
+      </w:r>
+      <w:r>
+        <w:t xml:space="preserve"> </w:t>
+      </w:r>
+      <w:r>
+        <w:t>gltTerminate</w:t>
+      </w:r>
+      <w:r>
+        <w:t xml:space="preserve"> </w:t>
+      </w:r>
+      <w:r>
+        <w:t>переносятся из основного цикла отрисовки в начало и конец программы соответственно</w:t>
+      </w:r>
+      <w:r>
+        <w:t xml:space="preserve"> (</w:t>
+      </w:r>
+      <w:r>
+        <w:t>для каждого окна по отдельности</w:t>
+      </w:r>
+      <w:r>
+        <w:t>)</w:t>
+      </w:r>
+      <w:r>
+        <w:t>, что обеспечивает более эффективное использование ресурсов и уменьшает накладные расходы на управление памятью.</w:t>
+      </w:r>
+    </w:p>
+    <w:p>
+      <w:pPr>
         <w:pStyle w:val="Heading"/>
       </w:pPr>
-      <w:bookmarkStart w:id="6" w:name="_Toc183801553"/>
+      <w:bookmarkStart w:id="6" w:name="_Toc184236288"/>
       <w:r>
         <w:t>2</w:t>
       </w:r>
@@ -3657,7 +3751,7 @@
       <w:pPr>
         <w:pStyle w:val="Heading"/>
       </w:pPr>
-      <w:bookmarkStart w:id="7" w:name="_Toc183801554"/>
+      <w:bookmarkStart w:id="7" w:name="_Toc184236289"/>
       <w:r>
         <w:lastRenderedPageBreak/>
         <w:t>3</w:t>
@@ -3685,7 +3779,7 @@
       <w:pPr>
         <w:pStyle w:val="Heading"/>
       </w:pPr>
-      <w:bookmarkStart w:id="8" w:name="_Toc183801555"/>
+      <w:bookmarkStart w:id="8" w:name="_Toc184236290"/>
       <w:r>
         <w:t>3</w:t>
       </w:r>
@@ -3721,7 +3815,7 @@
       <w:pPr>
         <w:pStyle w:val="Heading"/>
       </w:pPr>
-      <w:bookmarkStart w:id="9" w:name="_Toc183801556"/>
+      <w:bookmarkStart w:id="9" w:name="_Toc184236291"/>
       <w:r>
         <w:t>3</w:t>
       </w:r>
@@ -3767,12 +3861,274 @@
       <w:pPr>
         <w:pStyle w:val="Heading"/>
       </w:pPr>
-      <w:bookmarkStart w:id="10" w:name="_Toc183801557"/>
+      <w:bookmarkStart w:id="10" w:name="_Toc184236292"/>
       <w:r>
         <w:lastRenderedPageBreak/>
-        <w:t>4. АСИМПТОМАТИЧЕСКИЙ АНАЛИЗ ОПТИМИЗАЦИЙ</w:t>
+        <w:t>4. АНАЛИЗ ОПТИМИЗАЦИЙ</w:t>
       </w:r>
       <w:bookmarkEnd w:id="10"/>
+    </w:p>
+    <w:p>
+      <w:pPr>
+        <w:pStyle w:val="Default"/>
+      </w:pPr>
+      <w:r>
+        <w:t xml:space="preserve">В ходе выполнения работы были реализованы две машинно-независимые оптимизации, направленные на улучшение производительности программы, использующей </w:t>
+      </w:r>
+      <w:r>
+        <w:rPr>
+          <w:lang w:val="en-US"/>
+        </w:rPr>
+        <w:t>OpenGL</w:t>
+      </w:r>
+      <w:r>
+        <w:t xml:space="preserve"> для рендеринга кубика Рубика. Для оценки эффективности оптимизаций было проведено сравнение времени отрисовки одного кадра как для главного окна программы, так и для окна ввода</w:t>
+      </w:r>
+      <w:r>
+        <w:t xml:space="preserve"> кубика</w:t>
+      </w:r>
+      <w:r>
+        <w:t>. Измерения проводились на выборке из 100 кадров, что обусловлено минимальными колебаниями результатов, при которых разница во времени рендеринга остаётся незначительной. Это позволило получить достаточно точные данные для оценки влияния изменений на производительность.</w:t>
+      </w:r>
+    </w:p>
+    <w:p>
+      <w:pPr>
+        <w:pStyle w:val="Default"/>
+      </w:pPr>
+      <w:r>
+        <w:t xml:space="preserve">Первая оптимизация заключалась в инициализации буферов и массивов вершин только один раз в начале рендеринга с последующим обновлением их содержимого через функцию </w:t>
+      </w:r>
+      <w:r>
+        <w:rPr>
+          <w:lang w:val="en-US"/>
+        </w:rPr>
+        <w:t>glBufferSubData</w:t>
+      </w:r>
+      <w:r>
+        <w:t xml:space="preserve">, а также </w:t>
+      </w:r>
+      <w:r>
+        <w:t>уменьш</w:t>
+      </w:r>
+      <w:r>
+        <w:t>ении</w:t>
+      </w:r>
+      <w:r>
+        <w:t xml:space="preserve"> количеств</w:t>
+      </w:r>
+      <w:r>
+        <w:t>а</w:t>
+      </w:r>
+      <w:r>
+        <w:t xml:space="preserve"> вызовов gltInit и gltTerminate из текстовой библиотеки </w:t>
+      </w:r>
+      <w:r>
+        <w:rPr>
+          <w:lang w:val="en-US"/>
+        </w:rPr>
+        <w:t>GL</w:t>
+      </w:r>
+      <w:r>
+        <w:t xml:space="preserve"> </w:t>
+      </w:r>
+      <w:r>
+        <w:rPr>
+          <w:lang w:val="en-US"/>
+        </w:rPr>
+        <w:t>Text</w:t>
+      </w:r>
+      <w:r>
+        <w:t xml:space="preserve">. Ранее, до применения этой оптимизации, буферы пересоздавались каждый кадр, что приводило к значительным накладным расходам на память и замедляло работу приложения. В результате оптимизации обновление данных происходило гораздо быстрее, так как не требовалось повторно выделять память и передавать данные на видеокарту. Вторая оптимизация касалась </w:t>
+      </w:r>
+      <w:r>
+        <w:rPr>
+          <w:highlight w:val="yellow"/>
+        </w:rPr>
+        <w:t>ЗАКОНЧИТЬ</w:t>
+      </w:r>
+      <w:r>
+        <w:t>.</w:t>
+      </w:r>
+    </w:p>
+    <w:p>
+      <w:pPr>
+        <w:pStyle w:val="Default"/>
+      </w:pPr>
+      <w:r>
+        <w:t xml:space="preserve">Для оценки изменений в производительности были построены два графика. Первый график </w:t>
+      </w:r>
+      <w:r>
+        <w:t xml:space="preserve">(рисунок </w:t>
+      </w:r>
+      <w:r>
+        <w:t>1</w:t>
+      </w:r>
+      <w:r>
+        <w:t xml:space="preserve">) </w:t>
+      </w:r>
+      <w:r>
+        <w:t>отображает время отрисовки 100 различных кадров главного окна до и после оптимизации. На графике видно, как улучшения привели к снижению времени рендеринга</w:t>
+      </w:r>
+      <w:r>
+        <w:t xml:space="preserve"> в среднем на __%</w:t>
+      </w:r>
+      <w:r>
+        <w:t xml:space="preserve">. Второй график </w:t>
+      </w:r>
+      <w:r>
+        <w:t xml:space="preserve">(рисунок </w:t>
+      </w:r>
+      <w:r>
+        <w:t>2</w:t>
+      </w:r>
+      <w:r>
+        <w:t xml:space="preserve">) </w:t>
+      </w:r>
+      <w:r>
+        <w:t>демонстрирует аналогичное сравнение для окна ввода кубика, где также отмечено снижение времени отрисовки кадров после применения оптимизаций</w:t>
+      </w:r>
+      <w:r>
+        <w:t xml:space="preserve"> в среднем на __%</w:t>
+      </w:r>
+      <w:r>
+        <w:t xml:space="preserve">. Эти графики наглядно показывают, как оптимизации снизили время, необходимое для рендеринга, </w:t>
+      </w:r>
+      <w:r>
+        <w:lastRenderedPageBreak/>
+        <w:t>что в свою очередь повышает отзывчивость программы и улучшает пользовательский опыт.</w:t>
+      </w:r>
+    </w:p>
+    <w:p>
+      <w:pPr>
+        <w:pStyle w:val="Default"/>
+        <w:rPr>
+          <w:lang w:val="en-US"/>
+        </w:rPr>
+      </w:pPr>
+    </w:p>
+    <w:p>
+      <w:pPr>
+        <w:pStyle w:val="Default"/>
+        <w:ind w:firstLine="0"/>
+        <w:jc w:val="center"/>
+      </w:pPr>
+      <w:r>
+        <w:drawing>
+          <wp:inline distT="0" distB="0" distL="0" distR="0" wp14:anchorId="2CED8C07" wp14:editId="5D939BCA">
+            <wp:extent cx="5758337" cy="1992086"/>
+            <wp:effectExtent l="0" t="0" r="0" b="1905"/>
+            <wp:docPr id="1618761534" name="Picture 1"/>
+            <wp:cNvGraphicFramePr>
+              <a:graphicFrameLocks xmlns:a="http://schemas.openxmlformats.org/drawingml/2006/main" noChangeAspect="1"/>
+            </wp:cNvGraphicFramePr>
+            <a:graphic xmlns:a="http://schemas.openxmlformats.org/drawingml/2006/main">
+              <a:graphicData uri="http://schemas.openxmlformats.org/drawingml/2006/picture">
+                <pic:pic xmlns:pic="http://schemas.openxmlformats.org/drawingml/2006/picture">
+                  <pic:nvPicPr>
+                    <pic:cNvPr id="1618761534" name=""/>
+                    <pic:cNvPicPr/>
+                  </pic:nvPicPr>
+                  <pic:blipFill>
+                    <a:blip r:embed="rId11"/>
+                    <a:stretch>
+                      <a:fillRect/>
+                    </a:stretch>
+                  </pic:blipFill>
+                  <pic:spPr>
+                    <a:xfrm>
+                      <a:off x="0" y="0"/>
+                      <a:ext cx="6082079" cy="2104084"/>
+                    </a:xfrm>
+                    <a:prstGeom prst="rect">
+                      <a:avLst/>
+                    </a:prstGeom>
+                  </pic:spPr>
+                </pic:pic>
+              </a:graphicData>
+            </a:graphic>
+          </wp:inline>
+        </w:drawing>
+      </w:r>
+    </w:p>
+    <w:p>
+      <w:pPr>
+        <w:pStyle w:val="Default"/>
+        <w:ind w:firstLine="0"/>
+        <w:jc w:val="center"/>
+      </w:pPr>
+      <w:r>
+        <w:t>Рисунок 1 – Производительность главного окна</w:t>
+      </w:r>
+    </w:p>
+    <w:p>
+      <w:pPr>
+        <w:pStyle w:val="Default"/>
+      </w:pPr>
+    </w:p>
+    <w:p>
+      <w:pPr>
+        <w:pStyle w:val="Default"/>
+        <w:ind w:firstLine="0"/>
+        <w:jc w:val="center"/>
+        <w:rPr>
+          <w:lang w:val="en-US"/>
+        </w:rPr>
+      </w:pPr>
+      <w:r>
+        <w:rPr>
+          <w:lang w:val="en-US"/>
+        </w:rPr>
+        <w:drawing>
+          <wp:inline distT="0" distB="0" distL="0" distR="0" wp14:anchorId="71717291" wp14:editId="45C13234">
+            <wp:extent cx="5758543" cy="1992158"/>
+            <wp:effectExtent l="0" t="0" r="0" b="1905"/>
+            <wp:docPr id="141867920" name="Picture 1"/>
+            <wp:cNvGraphicFramePr>
+              <a:graphicFrameLocks xmlns:a="http://schemas.openxmlformats.org/drawingml/2006/main" noChangeAspect="1"/>
+            </wp:cNvGraphicFramePr>
+            <a:graphic xmlns:a="http://schemas.openxmlformats.org/drawingml/2006/main">
+              <a:graphicData uri="http://schemas.openxmlformats.org/drawingml/2006/picture">
+                <pic:pic xmlns:pic="http://schemas.openxmlformats.org/drawingml/2006/picture">
+                  <pic:nvPicPr>
+                    <pic:cNvPr id="141867920" name=""/>
+                    <pic:cNvPicPr/>
+                  </pic:nvPicPr>
+                  <pic:blipFill>
+                    <a:blip r:embed="rId12"/>
+                    <a:stretch>
+                      <a:fillRect/>
+                    </a:stretch>
+                  </pic:blipFill>
+                  <pic:spPr>
+                    <a:xfrm>
+                      <a:off x="0" y="0"/>
+                      <a:ext cx="5888804" cy="2037222"/>
+                    </a:xfrm>
+                    <a:prstGeom prst="rect">
+                      <a:avLst/>
+                    </a:prstGeom>
+                  </pic:spPr>
+                </pic:pic>
+              </a:graphicData>
+            </a:graphic>
+          </wp:inline>
+        </w:drawing>
+      </w:r>
+    </w:p>
+    <w:p>
+      <w:pPr>
+        <w:pStyle w:val="Default"/>
+        <w:ind w:firstLine="0"/>
+        <w:jc w:val="center"/>
+      </w:pPr>
+      <w:r>
+        <w:t>Рисунок 2 – Производительность окна ввода кубика</w:t>
+      </w:r>
+    </w:p>
+    <w:p>
+      <w:pPr>
+        <w:pStyle w:val="Default"/>
+      </w:pPr>
     </w:p>
     <w:p>
       <w:pPr>
@@ -3810,7 +4166,7 @@
       <w:pPr>
         <w:pStyle w:val="Heading"/>
       </w:pPr>
-      <w:bookmarkStart w:id="11" w:name="_Toc183801558"/>
+      <w:bookmarkStart w:id="11" w:name="_Toc184236293"/>
       <w:r>
         <w:lastRenderedPageBreak/>
         <w:t>ЗАКЛЮЧЕНИЕ</w:t>
@@ -3853,7 +4209,7 @@
       <w:pPr>
         <w:pStyle w:val="Heading"/>
       </w:pPr>
-      <w:bookmarkStart w:id="12" w:name="_Toc183801559"/>
+      <w:bookmarkStart w:id="12" w:name="_Toc184236294"/>
       <w:r>
         <w:lastRenderedPageBreak/>
         <w:t>СПИСОК ИСПОЛЬЗОВАННЫХ ИСТОЧНИКОВ</w:t>
@@ -5372,7 +5728,7 @@
       <w:pPr>
         <w:pStyle w:val="Heading"/>
       </w:pPr>
-      <w:bookmarkStart w:id="13" w:name="_Toc183801560"/>
+      <w:bookmarkStart w:id="13" w:name="_Toc184236295"/>
       <w:r>
         <w:lastRenderedPageBreak/>
         <w:t xml:space="preserve">ПРИЛОЖЕНИЕ </w:t>
@@ -5419,7 +5775,7 @@
           <w:sz w:val="28"/>
         </w:rPr>
       </w:pPr>
-      <w:bookmarkStart w:id="14" w:name="_Toc183801561"/>
+      <w:bookmarkStart w:id="14" w:name="_Toc184236296"/>
       <w:r>
         <w:rPr>
           <w:rStyle w:val="FontStyle19"/>
@@ -5549,7 +5905,7 @@
       <w:pPr>
         <w:pStyle w:val="Heading"/>
       </w:pPr>
-      <w:bookmarkStart w:id="15" w:name="_Toc183801562"/>
+      <w:bookmarkStart w:id="15" w:name="_Toc184236297"/>
       <w:r>
         <w:lastRenderedPageBreak/>
         <w:t xml:space="preserve">ПРИЛОЖЕНИЕ </w:t>
@@ -5600,7 +5956,7 @@
       <w:pPr>
         <w:pStyle w:val="Heading"/>
       </w:pPr>
-      <w:bookmarkStart w:id="16" w:name="_Toc183801563"/>
+      <w:bookmarkStart w:id="16" w:name="_Toc184236298"/>
       <w:r>
         <w:lastRenderedPageBreak/>
         <w:t>ПРИЛОЖЕНИЕ Г. ЛИСТИНГИ КЛЮЧЕВЫХ ФУНКЦИЙ АЛГОРИТМА РЕШЕНИЯ КУБИКА</w:t>
@@ -5694,10 +6050,10 @@
       </w:r>
     </w:p>
     <w:sectPr>
-      <w:headerReference w:type="default" r:id="rId11"/>
-      <w:footerReference w:type="default" r:id="rId12"/>
-      <w:headerReference w:type="first" r:id="rId13"/>
-      <w:footerReference w:type="first" r:id="rId14"/>
+      <w:headerReference w:type="default" r:id="rId13"/>
+      <w:footerReference w:type="default" r:id="rId14"/>
+      <w:headerReference w:type="first" r:id="rId15"/>
+      <w:footerReference w:type="first" r:id="rId16"/>
       <w:pgSz w:w="11906" w:h="16838"/>
       <w:pgMar w:top="1134" w:right="567" w:bottom="1134" w:left="1985" w:header="720" w:footer="720" w:gutter="0"/>
       <w:cols w:space="720"/>

</xml_diff>

<commit_message>
add -Ofast mention to report and update opt1 table accordingly
</commit_message>
<xml_diff>
--- a/misc/pl_course_report.docx
+++ b/misc/pl_course_report.docx
@@ -912,35 +912,7 @@
                 <w:sz w:val="28"/>
                 <w:szCs w:val="28"/>
               </w:rPr>
-              <w:t>ВВЕДЕ</w:t>
-            </w:r>
-            <w:r>
-              <w:rPr>
-                <w:rStyle w:val="Hyperlink"/>
-                <w:rFonts w:ascii="Times New Roman" w:hAnsi="Times New Roman" w:cs="Times New Roman"/>
-                <w:b w:val="0"/>
-                <w:bCs w:val="0"/>
-                <w:i w:val="0"/>
-                <w:iCs w:val="0"/>
-                <w:noProof/>
-                <w:sz w:val="28"/>
-                <w:szCs w:val="28"/>
-              </w:rPr>
-              <w:t>Н</w:t>
-            </w:r>
-            <w:r>
-              <w:rPr>
-                <w:rStyle w:val="Hyperlink"/>
-                <w:rFonts w:ascii="Times New Roman" w:hAnsi="Times New Roman" w:cs="Times New Roman"/>
-                <w:b w:val="0"/>
-                <w:bCs w:val="0"/>
-                <w:i w:val="0"/>
-                <w:iCs w:val="0"/>
-                <w:noProof/>
-                <w:sz w:val="28"/>
-                <w:szCs w:val="28"/>
-              </w:rPr>
-              <w:t>ИЕ</w:t>
+              <w:t>ВВЕДЕНИЕ</w:t>
             </w:r>
             <w:r>
               <w:rPr>
@@ -4022,16 +3994,7 @@
       </w:pPr>
       <w:bookmarkStart w:id="7" w:name="_Toc184747893"/>
       <w:r>
-        <w:t>2.</w:t>
-      </w:r>
-      <w:r>
-        <w:t>3</w:t>
-      </w:r>
-      <w:r>
-        <w:t xml:space="preserve">. </w:t>
-      </w:r>
-      <w:r>
-        <w:t>ОБЩИЕ МАШИННО-НЕЗАВИСИМЫЕ ОПТИМИЗАЦИИ</w:t>
+        <w:t>2.3. ОБЩИЕ МАШИННО-НЕЗАВИСИМЫЕ ОПТИМИЗАЦИИ</w:t>
       </w:r>
       <w:bookmarkEnd w:id="7"/>
     </w:p>
@@ -4663,6 +4626,27 @@
         <w:t>%</w:t>
       </w:r>
       <w:r>
+        <w:t xml:space="preserve"> </w:t>
+      </w:r>
+      <w:r>
+        <w:t xml:space="preserve">с оптимизацией </w:t>
+      </w:r>
+      <w:r>
+        <w:t>-</w:t>
+      </w:r>
+      <w:r>
+        <w:rPr>
+          <w:lang w:val="en-US"/>
+        </w:rPr>
+        <w:t>Ofast</w:t>
+      </w:r>
+      <w:r>
+        <w:t xml:space="preserve"> </w:t>
+      </w:r>
+      <w:r>
+        <w:t>и на 20% без ее использования</w:t>
+      </w:r>
+      <w:r>
         <w:t xml:space="preserve">. Второй график </w:t>
       </w:r>
       <w:r>
@@ -4685,6 +4669,33 @@
       </w:r>
       <w:r>
         <w:t>%</w:t>
+      </w:r>
+      <w:r>
+        <w:t xml:space="preserve"> </w:t>
+      </w:r>
+      <w:r>
+        <w:t xml:space="preserve">с оптимизацией </w:t>
+      </w:r>
+      <w:r>
+        <w:t>-</w:t>
+      </w:r>
+      <w:r>
+        <w:rPr>
+          <w:lang w:val="en-US"/>
+        </w:rPr>
+        <w:t>Ofast</w:t>
+      </w:r>
+      <w:r>
+        <w:t xml:space="preserve"> </w:t>
+      </w:r>
+      <w:r>
+        <w:t xml:space="preserve">и на </w:t>
+      </w:r>
+      <w:r>
+        <w:t>31</w:t>
+      </w:r>
+      <w:r>
+        <w:t>% без ее использования</w:t>
       </w:r>
       <w:r>
         <w:t>. Эти графики наглядно показывают, как оптимизации снизили время, необходимое для рендеринга, что в свою очередь повышает отзывчивость программы и улучшает пользовательский опыт.</w:t>
@@ -4705,12 +4716,11 @@
         <w:rPr>
           <w:noProof/>
         </w:rPr>
-        <w:lastRenderedPageBreak/>
         <w:drawing>
-          <wp:inline distT="0" distB="0" distL="0" distR="0" wp14:anchorId="2CED8C07" wp14:editId="5D939BCA">
-            <wp:extent cx="5758337" cy="1992086"/>
-            <wp:effectExtent l="0" t="0" r="0" b="1905"/>
-            <wp:docPr id="1618761534" name="Picture 1"/>
+          <wp:inline distT="0" distB="0" distL="0" distR="0" wp14:anchorId="5D7A91BB" wp14:editId="2105E65B">
+            <wp:extent cx="5765369" cy="2003765"/>
+            <wp:effectExtent l="0" t="0" r="635" b="3175"/>
+            <wp:docPr id="656643715" name="Picture 1"/>
             <wp:cNvGraphicFramePr>
               <a:graphicFrameLocks xmlns:a="http://schemas.openxmlformats.org/drawingml/2006/main" noChangeAspect="1"/>
             </wp:cNvGraphicFramePr>
@@ -4718,11 +4728,17 @@
               <a:graphicData uri="http://schemas.openxmlformats.org/drawingml/2006/picture">
                 <pic:pic xmlns:pic="http://schemas.openxmlformats.org/drawingml/2006/picture">
                   <pic:nvPicPr>
-                    <pic:cNvPr id="1618761534" name=""/>
+                    <pic:cNvPr id="656643715" name="Picture 656643715"/>
                     <pic:cNvPicPr/>
                   </pic:nvPicPr>
                   <pic:blipFill>
-                    <a:blip r:embed="rId11"/>
+                    <a:blip r:embed="rId11" cstate="print">
+                      <a:extLst>
+                        <a:ext uri="{28A0092B-C50C-407E-A947-70E740481C1C}">
+                          <a14:useLocalDpi xmlns:a14="http://schemas.microsoft.com/office/drawing/2010/main" val="0"/>
+                        </a:ext>
+                      </a:extLst>
+                    </a:blip>
                     <a:stretch>
                       <a:fillRect/>
                     </a:stretch>
@@ -4730,7 +4746,7 @@
                   <pic:spPr>
                     <a:xfrm>
                       <a:off x="0" y="0"/>
-                      <a:ext cx="6082079" cy="2104084"/>
+                      <a:ext cx="5785485" cy="2010756"/>
                     </a:xfrm>
                     <a:prstGeom prst="rect">
                       <a:avLst/>
@@ -4773,10 +4789,10 @@
           <w:lang w:val="en-US"/>
         </w:rPr>
         <w:drawing>
-          <wp:inline distT="0" distB="0" distL="0" distR="0" wp14:anchorId="71717291" wp14:editId="45C13234">
-            <wp:extent cx="5758543" cy="1992158"/>
-            <wp:effectExtent l="0" t="0" r="0" b="1905"/>
-            <wp:docPr id="141867920" name="Picture 1"/>
+          <wp:inline distT="0" distB="0" distL="0" distR="0" wp14:anchorId="24F2C51E" wp14:editId="346EFDA8">
+            <wp:extent cx="5765369" cy="2003765"/>
+            <wp:effectExtent l="0" t="0" r="635" b="3175"/>
+            <wp:docPr id="893002818" name="Picture 2" descr="A graph of different colored lines&#10;&#10;Description automatically generated"/>
             <wp:cNvGraphicFramePr>
               <a:graphicFrameLocks xmlns:a="http://schemas.openxmlformats.org/drawingml/2006/main" noChangeAspect="1"/>
             </wp:cNvGraphicFramePr>
@@ -4784,11 +4800,17 @@
               <a:graphicData uri="http://schemas.openxmlformats.org/drawingml/2006/picture">
                 <pic:pic xmlns:pic="http://schemas.openxmlformats.org/drawingml/2006/picture">
                   <pic:nvPicPr>
-                    <pic:cNvPr id="141867920" name=""/>
+                    <pic:cNvPr id="893002818" name="Picture 2" descr="A graph of different colored lines&#10;&#10;Description automatically generated"/>
                     <pic:cNvPicPr/>
                   </pic:nvPicPr>
                   <pic:blipFill>
-                    <a:blip r:embed="rId12"/>
+                    <a:blip r:embed="rId12" cstate="print">
+                      <a:extLst>
+                        <a:ext uri="{28A0092B-C50C-407E-A947-70E740481C1C}">
+                          <a14:useLocalDpi xmlns:a14="http://schemas.microsoft.com/office/drawing/2010/main" val="0"/>
+                        </a:ext>
+                      </a:extLst>
+                    </a:blip>
                     <a:stretch>
                       <a:fillRect/>
                     </a:stretch>
@@ -4796,7 +4818,7 @@
                   <pic:spPr>
                     <a:xfrm>
                       <a:off x="0" y="0"/>
-                      <a:ext cx="5888804" cy="2037222"/>
+                      <a:ext cx="5782710" cy="2009792"/>
                     </a:xfrm>
                     <a:prstGeom prst="rect">
                       <a:avLst/>
@@ -4856,13 +4878,7 @@
         <w:t>Studio</w:t>
       </w:r>
       <w:r>
-        <w:t>. В изначальной версии программы при открытии вспомогательных окон ресурсы главного окна продолжали обрабатываться, несмотря на его неактивное состояние. Это приводило к увеличению общего потребления памяти, так как одновременно обрабатывались оба окна.</w:t>
-      </w:r>
-      <w:r>
-        <w:t xml:space="preserve"> </w:t>
-      </w:r>
-      <w:r>
-        <w:t xml:space="preserve">Данный эффект был зафиксирован в ходе профилирования, результаты которого представлены на рисунке </w:t>
+        <w:t xml:space="preserve">. В изначальной версии программы при открытии вспомогательных окон ресурсы главного окна продолжали обрабатываться, несмотря на его неактивное состояние. Это приводило к увеличению общего потребления памяти, так как одновременно обрабатывались оба окна. Данный эффект был зафиксирован в ходе профилирования, результаты которого представлены на рисунке </w:t>
       </w:r>
       <w:r>
         <w:t>3</w:t>
@@ -5039,16 +5055,7 @@
         <w:jc w:val="center"/>
       </w:pPr>
       <w:r>
-        <w:t xml:space="preserve">Рисунок 4 – Потребление </w:t>
-      </w:r>
-      <w:r>
-        <w:t xml:space="preserve">памяти программой </w:t>
-      </w:r>
-      <w:r>
-        <w:t>после</w:t>
-      </w:r>
-      <w:r>
-        <w:t xml:space="preserve"> оптимизации главного окна</w:t>
+        <w:t>Рисунок 4 – Потребление памяти программой после оптимизации главного окна</w:t>
       </w:r>
     </w:p>
     <w:p>
@@ -9738,6 +9745,7 @@
   <w:style w:type="character" w:default="1" w:styleId="DefaultParagraphFont">
     <w:name w:val="Default Paragraph Font"/>
     <w:uiPriority w:val="1"/>
+    <w:semiHidden/>
     <w:unhideWhenUsed/>
   </w:style>
   <w:style w:type="table" w:default="1" w:styleId="TableNormal">

</xml_diff>

<commit_message>
measure opt4 data and update opt1 graphs
</commit_message>
<xml_diff>
--- a/misc/pl_course_report.docx
+++ b/misc/pl_course_report.docx
@@ -4671,10 +4671,7 @@
         <w:t>%</w:t>
       </w:r>
       <w:r>
-        <w:t xml:space="preserve"> </w:t>
-      </w:r>
-      <w:r>
-        <w:t xml:space="preserve">с оптимизацией </w:t>
+        <w:t xml:space="preserve"> с оптимизацией </w:t>
       </w:r>
       <w:r>
         <w:t>-</w:t>
@@ -4713,14 +4710,11 @@
         <w:jc w:val="center"/>
       </w:pPr>
       <w:r>
-        <w:rPr>
-          <w:noProof/>
-        </w:rPr>
         <w:drawing>
-          <wp:inline distT="0" distB="0" distL="0" distR="0" wp14:anchorId="5D7A91BB" wp14:editId="2105E65B">
-            <wp:extent cx="5765369" cy="2003765"/>
-            <wp:effectExtent l="0" t="0" r="635" b="3175"/>
-            <wp:docPr id="656643715" name="Picture 1"/>
+          <wp:inline distT="0" distB="0" distL="0" distR="0" wp14:anchorId="380EF49D" wp14:editId="40DCAFD9">
+            <wp:extent cx="5759796" cy="2235200"/>
+            <wp:effectExtent l="0" t="0" r="6350" b="0"/>
+            <wp:docPr id="481350578" name="Picture 1"/>
             <wp:cNvGraphicFramePr>
               <a:graphicFrameLocks xmlns:a="http://schemas.openxmlformats.org/drawingml/2006/main" noChangeAspect="1"/>
             </wp:cNvGraphicFramePr>
@@ -4728,17 +4722,11 @@
               <a:graphicData uri="http://schemas.openxmlformats.org/drawingml/2006/picture">
                 <pic:pic xmlns:pic="http://schemas.openxmlformats.org/drawingml/2006/picture">
                   <pic:nvPicPr>
-                    <pic:cNvPr id="656643715" name="Picture 656643715"/>
+                    <pic:cNvPr id="481350578" name=""/>
                     <pic:cNvPicPr/>
                   </pic:nvPicPr>
                   <pic:blipFill>
-                    <a:blip r:embed="rId11" cstate="print">
-                      <a:extLst>
-                        <a:ext uri="{28A0092B-C50C-407E-A947-70E740481C1C}">
-                          <a14:useLocalDpi xmlns:a14="http://schemas.microsoft.com/office/drawing/2010/main" val="0"/>
-                        </a:ext>
-                      </a:extLst>
-                    </a:blip>
+                    <a:blip r:embed="rId11"/>
                     <a:stretch>
                       <a:fillRect/>
                     </a:stretch>
@@ -4746,7 +4734,7 @@
                   <pic:spPr>
                     <a:xfrm>
                       <a:off x="0" y="0"/>
-                      <a:ext cx="5785485" cy="2010756"/>
+                      <a:ext cx="5829065" cy="2262081"/>
                     </a:xfrm>
                     <a:prstGeom prst="rect">
                       <a:avLst/>
@@ -4785,14 +4773,13 @@
       </w:pPr>
       <w:r>
         <w:rPr>
-          <w:noProof/>
           <w:lang w:val="en-US"/>
         </w:rPr>
         <w:drawing>
-          <wp:inline distT="0" distB="0" distL="0" distR="0" wp14:anchorId="24F2C51E" wp14:editId="346EFDA8">
-            <wp:extent cx="5765369" cy="2003765"/>
-            <wp:effectExtent l="0" t="0" r="635" b="3175"/>
-            <wp:docPr id="893002818" name="Picture 2" descr="A graph of different colored lines&#10;&#10;Description automatically generated"/>
+          <wp:inline distT="0" distB="0" distL="0" distR="0" wp14:anchorId="743AE4C2" wp14:editId="2BD7D7D4">
+            <wp:extent cx="5760720" cy="2155497"/>
+            <wp:effectExtent l="0" t="0" r="5080" b="3810"/>
+            <wp:docPr id="251959179" name="Picture 1"/>
             <wp:cNvGraphicFramePr>
               <a:graphicFrameLocks xmlns:a="http://schemas.openxmlformats.org/drawingml/2006/main" noChangeAspect="1"/>
             </wp:cNvGraphicFramePr>
@@ -4800,17 +4787,11 @@
               <a:graphicData uri="http://schemas.openxmlformats.org/drawingml/2006/picture">
                 <pic:pic xmlns:pic="http://schemas.openxmlformats.org/drawingml/2006/picture">
                   <pic:nvPicPr>
-                    <pic:cNvPr id="893002818" name="Picture 2" descr="A graph of different colored lines&#10;&#10;Description automatically generated"/>
+                    <pic:cNvPr id="251959179" name=""/>
                     <pic:cNvPicPr/>
                   </pic:nvPicPr>
                   <pic:blipFill>
-                    <a:blip r:embed="rId12" cstate="print">
-                      <a:extLst>
-                        <a:ext uri="{28A0092B-C50C-407E-A947-70E740481C1C}">
-                          <a14:useLocalDpi xmlns:a14="http://schemas.microsoft.com/office/drawing/2010/main" val="0"/>
-                        </a:ext>
-                      </a:extLst>
-                    </a:blip>
+                    <a:blip r:embed="rId12"/>
                     <a:stretch>
                       <a:fillRect/>
                     </a:stretch>
@@ -4818,7 +4799,7 @@
                   <pic:spPr>
                     <a:xfrm>
                       <a:off x="0" y="0"/>
-                      <a:ext cx="5782710" cy="2009792"/>
+                      <a:ext cx="5893312" cy="2205109"/>
                     </a:xfrm>
                     <a:prstGeom prst="rect">
                       <a:avLst/>
@@ -4911,7 +4892,6 @@
         <w:rPr>
           <w:noProof/>
         </w:rPr>
-        <w:lastRenderedPageBreak/>
         <w:drawing>
           <wp:inline distT="0" distB="0" distL="0" distR="0" wp14:anchorId="526B72A6" wp14:editId="21D9D528">
             <wp:extent cx="5939790" cy="1079500"/>
@@ -5199,11 +5179,6 @@
     </w:p>
     <w:p>
       <w:pPr>
-        <w:pStyle w:val="Default"/>
-      </w:pPr>
-    </w:p>
-    <w:p>
-      <w:pPr>
         <w:overflowPunct/>
         <w:autoSpaceDE/>
         <w:jc w:val="left"/>
@@ -5220,7 +5195,6 @@
         <w:rPr>
           <w:highlight w:val="yellow"/>
         </w:rPr>
-        <w:lastRenderedPageBreak/>
         <w:br w:type="page"/>
       </w:r>
     </w:p>

</xml_diff>

<commit_message>
add paragraphs about algo optimization
</commit_message>
<xml_diff>
--- a/misc/pl_course_report.docx
+++ b/misc/pl_course_report.docx
@@ -1,6 +1,6 @@
 
 <file path=word/document.xml><?xml version="1.0" encoding="utf-8"?>
-<w:document xmlns:wpc="http://schemas.microsoft.com/office/word/2010/wordprocessingCanvas" xmlns:cx="http://schemas.microsoft.com/office/drawing/2014/chartex" xmlns:cx1="http://schemas.microsoft.com/office/drawing/2015/9/8/chartex" xmlns:cx2="http://schemas.microsoft.com/office/drawing/2015/10/21/chartex" xmlns:cx3="http://schemas.microsoft.com/office/drawing/2016/5/9/chartex" xmlns:cx4="http://schemas.microsoft.com/office/drawing/2016/5/10/chartex" xmlns:cx5="http://schemas.microsoft.com/office/drawing/2016/5/11/chartex" xmlns:cx6="http://schemas.microsoft.com/office/drawing/2016/5/12/chartex" xmlns:cx7="http://schemas.microsoft.com/office/drawing/2016/5/13/chartex" xmlns:cx8="http://schemas.microsoft.com/office/drawing/2016/5/14/chartex" xmlns:mc="http://schemas.openxmlformats.org/markup-compatibility/2006" xmlns:aink="http://schemas.microsoft.com/office/drawing/2016/ink" xmlns:am3d="http://schemas.microsoft.com/office/drawing/2017/model3d" xmlns:o="urn:schemas-microsoft-com:office:office" xmlns:oel="http://schemas.microsoft.com/office/2019/extlst" xmlns:r="http://schemas.openxmlformats.org/officeDocument/2006/relationships" xmlns:m="http://schemas.openxmlformats.org/officeDocument/2006/math" xmlns:v="urn:schemas-microsoft-com:vml" xmlns:wp14="http://schemas.microsoft.com/office/word/2010/wordprocessingDrawing" xmlns:wp="http://schemas.openxmlformats.org/drawingml/2006/wordprocessingDrawing" xmlns:w10="urn:schemas-microsoft-com:office:word" xmlns:w="http://schemas.openxmlformats.org/wordprocessingml/2006/main" xmlns:w14="http://schemas.microsoft.com/office/word/2010/wordml" xmlns:w15="http://schemas.microsoft.com/office/word/2012/wordml" xmlns:w16cex="http://schemas.microsoft.com/office/word/2018/wordml/cex" xmlns:w16cid="http://schemas.microsoft.com/office/word/2016/wordml/cid" xmlns:w16="http://schemas.microsoft.com/office/word/2018/wordml" xmlns:w16sdtdh="http://schemas.microsoft.com/office/word/2020/wordml/sdtdatahash" xmlns:w16se="http://schemas.microsoft.com/office/word/2015/wordml/symex" xmlns:wpg="http://schemas.microsoft.com/office/word/2010/wordprocessingGroup" xmlns:wpi="http://schemas.microsoft.com/office/word/2010/wordprocessingInk" xmlns:wne="http://schemas.microsoft.com/office/word/2006/wordml" xmlns:wps="http://schemas.microsoft.com/office/word/2010/wordprocessingShape" mc:Ignorable="w14 w15 w16se w16cid w16 w16cex w16sdtdh wp14">
+<w:document xmlns:wpc="http://schemas.microsoft.com/office/word/2010/wordprocessingCanvas" xmlns:cx="http://schemas.microsoft.com/office/drawing/2014/chartex" xmlns:cx1="http://schemas.microsoft.com/office/drawing/2015/9/8/chartex" xmlns:mc="http://schemas.openxmlformats.org/markup-compatibility/2006" xmlns:o="urn:schemas-microsoft-com:office:office" xmlns:r="http://schemas.openxmlformats.org/officeDocument/2006/relationships" xmlns:m="http://schemas.openxmlformats.org/officeDocument/2006/math" xmlns:v="urn:schemas-microsoft-com:vml" xmlns:wp14="http://schemas.microsoft.com/office/word/2010/wordprocessingDrawing" xmlns:wp="http://schemas.openxmlformats.org/drawingml/2006/wordprocessingDrawing" xmlns:w10="urn:schemas-microsoft-com:office:word" xmlns:w="http://schemas.openxmlformats.org/wordprocessingml/2006/main" xmlns:w14="http://schemas.microsoft.com/office/word/2010/wordml" xmlns:w15="http://schemas.microsoft.com/office/word/2012/wordml" xmlns:w16se="http://schemas.microsoft.com/office/word/2015/wordml/symex" xmlns:wpg="http://schemas.microsoft.com/office/word/2010/wordprocessingGroup" xmlns:wpi="http://schemas.microsoft.com/office/word/2010/wordprocessingInk" xmlns:wne="http://schemas.microsoft.com/office/word/2006/wordml" xmlns:wps="http://schemas.microsoft.com/office/word/2010/wordprocessingShape" mc:Ignorable="w14 w15 w16se wp14">
   <w:body>
     <w:p>
       <w:pPr>
@@ -289,7 +289,27 @@
           <w:sz w:val="28"/>
           <w:szCs w:val="28"/>
         </w:rPr>
-        <w:t xml:space="preserve"> решения Кубика Рубика 3x3</w:t>
+        <w:t xml:space="preserve"> решения Кубика </w:t>
+      </w:r>
+      <w:proofErr w:type="spellStart"/>
+      <w:r>
+        <w:rPr>
+          <w:rFonts w:ascii="Times New Roman" w:hAnsi="Times New Roman" w:cs="Times New Roman"/>
+          <w:b/>
+          <w:sz w:val="28"/>
+          <w:szCs w:val="28"/>
+        </w:rPr>
+        <w:t>Рубика</w:t>
+      </w:r>
+      <w:proofErr w:type="spellEnd"/>
+      <w:r>
+        <w:rPr>
+          <w:rFonts w:ascii="Times New Roman" w:hAnsi="Times New Roman" w:cs="Times New Roman"/>
+          <w:b/>
+          <w:sz w:val="28"/>
+          <w:szCs w:val="28"/>
+        </w:rPr>
+        <w:t xml:space="preserve"> 3x3</w:t>
       </w:r>
     </w:p>
     <w:p>
@@ -473,8 +493,18 @@
           <w:sz w:val="28"/>
           <w:szCs w:val="28"/>
         </w:rPr>
-        <w:t>И. А. Штарев</w:t>
-      </w:r>
+        <w:t xml:space="preserve">И. А. </w:t>
+      </w:r>
+      <w:proofErr w:type="spellStart"/>
+      <w:r>
+        <w:rPr>
+          <w:rFonts w:ascii="Times New Roman" w:hAnsi="Times New Roman" w:cs="Times New Roman"/>
+          <w:sz w:val="28"/>
+          <w:szCs w:val="28"/>
+        </w:rPr>
+        <w:t>Штарев</w:t>
+      </w:r>
+      <w:proofErr w:type="spellEnd"/>
     </w:p>
     <w:p>
       <w:pPr>
@@ -843,7 +873,7 @@
         </w:p>
         <w:p>
           <w:pPr>
-            <w:pStyle w:val="TOC1"/>
+            <w:pStyle w:val="11"/>
             <w:tabs>
               <w:tab w:val="right" w:leader="dot" w:pos="9344"/>
             </w:tabs>
@@ -902,7 +932,7 @@
           <w:hyperlink w:anchor="_Toc184747886" w:history="1">
             <w:r>
               <w:rPr>
-                <w:rStyle w:val="Hyperlink"/>
+                <w:rStyle w:val="af7"/>
                 <w:rFonts w:ascii="Times New Roman" w:hAnsi="Times New Roman" w:cs="Times New Roman"/>
                 <w:b w:val="0"/>
                 <w:bCs w:val="0"/>
@@ -1015,7 +1045,7 @@
         </w:p>
         <w:p>
           <w:pPr>
-            <w:pStyle w:val="TOC1"/>
+            <w:pStyle w:val="11"/>
             <w:tabs>
               <w:tab w:val="right" w:leader="dot" w:pos="9344"/>
             </w:tabs>
@@ -1037,7 +1067,7 @@
           <w:hyperlink w:anchor="_Toc184747887" w:history="1">
             <w:r>
               <w:rPr>
-                <w:rStyle w:val="Hyperlink"/>
+                <w:rStyle w:val="af7"/>
                 <w:rFonts w:ascii="Times New Roman" w:hAnsi="Times New Roman" w:cs="Times New Roman"/>
                 <w:b w:val="0"/>
                 <w:bCs w:val="0"/>
@@ -1150,7 +1180,7 @@
         </w:p>
         <w:p>
           <w:pPr>
-            <w:pStyle w:val="TOC1"/>
+            <w:pStyle w:val="11"/>
             <w:tabs>
               <w:tab w:val="right" w:leader="dot" w:pos="9344"/>
             </w:tabs>
@@ -1172,7 +1202,7 @@
           <w:hyperlink w:anchor="_Toc184747888" w:history="1">
             <w:r>
               <w:rPr>
-                <w:rStyle w:val="Hyperlink"/>
+                <w:rStyle w:val="af7"/>
                 <w:rFonts w:ascii="Times New Roman" w:hAnsi="Times New Roman" w:cs="Times New Roman"/>
                 <w:b w:val="0"/>
                 <w:bCs w:val="0"/>
@@ -1285,7 +1315,7 @@
         </w:p>
         <w:p>
           <w:pPr>
-            <w:pStyle w:val="TOC1"/>
+            <w:pStyle w:val="11"/>
             <w:tabs>
               <w:tab w:val="right" w:leader="dot" w:pos="9344"/>
             </w:tabs>
@@ -1307,7 +1337,7 @@
           <w:hyperlink w:anchor="_Toc184747889" w:history="1">
             <w:r>
               <w:rPr>
-                <w:rStyle w:val="Hyperlink"/>
+                <w:rStyle w:val="af7"/>
                 <w:rFonts w:ascii="Times New Roman" w:hAnsi="Times New Roman" w:cs="Times New Roman"/>
                 <w:b w:val="0"/>
                 <w:bCs w:val="0"/>
@@ -1420,7 +1450,7 @@
         </w:p>
         <w:p>
           <w:pPr>
-            <w:pStyle w:val="TOC1"/>
+            <w:pStyle w:val="11"/>
             <w:tabs>
               <w:tab w:val="right" w:leader="dot" w:pos="9344"/>
             </w:tabs>
@@ -1442,7 +1472,7 @@
           <w:hyperlink w:anchor="_Toc184747890" w:history="1">
             <w:r>
               <w:rPr>
-                <w:rStyle w:val="Hyperlink"/>
+                <w:rStyle w:val="af7"/>
                 <w:rFonts w:ascii="Times New Roman" w:hAnsi="Times New Roman" w:cs="Times New Roman"/>
                 <w:b w:val="0"/>
                 <w:bCs w:val="0"/>
@@ -1555,7 +1585,7 @@
         </w:p>
         <w:p>
           <w:pPr>
-            <w:pStyle w:val="TOC1"/>
+            <w:pStyle w:val="11"/>
             <w:tabs>
               <w:tab w:val="right" w:leader="dot" w:pos="9344"/>
             </w:tabs>
@@ -1577,7 +1607,7 @@
           <w:hyperlink w:anchor="_Toc184747891" w:history="1">
             <w:r>
               <w:rPr>
-                <w:rStyle w:val="Hyperlink"/>
+                <w:rStyle w:val="af7"/>
                 <w:rFonts w:ascii="Times New Roman" w:hAnsi="Times New Roman" w:cs="Times New Roman"/>
                 <w:b w:val="0"/>
                 <w:bCs w:val="0"/>
@@ -1690,7 +1720,7 @@
         </w:p>
         <w:p>
           <w:pPr>
-            <w:pStyle w:val="TOC1"/>
+            <w:pStyle w:val="11"/>
             <w:tabs>
               <w:tab w:val="right" w:leader="dot" w:pos="9344"/>
             </w:tabs>
@@ -1712,7 +1742,7 @@
           <w:hyperlink w:anchor="_Toc184747892" w:history="1">
             <w:r>
               <w:rPr>
-                <w:rStyle w:val="Hyperlink"/>
+                <w:rStyle w:val="af7"/>
                 <w:rFonts w:ascii="Times New Roman" w:hAnsi="Times New Roman" w:cs="Times New Roman"/>
                 <w:b w:val="0"/>
                 <w:bCs w:val="0"/>
@@ -1825,7 +1855,7 @@
         </w:p>
         <w:p>
           <w:pPr>
-            <w:pStyle w:val="TOC1"/>
+            <w:pStyle w:val="11"/>
             <w:tabs>
               <w:tab w:val="right" w:leader="dot" w:pos="9344"/>
             </w:tabs>
@@ -1847,7 +1877,7 @@
           <w:hyperlink w:anchor="_Toc184747893" w:history="1">
             <w:r>
               <w:rPr>
-                <w:rStyle w:val="Hyperlink"/>
+                <w:rStyle w:val="af7"/>
                 <w:rFonts w:ascii="Times New Roman" w:hAnsi="Times New Roman" w:cs="Times New Roman"/>
                 <w:b w:val="0"/>
                 <w:bCs w:val="0"/>
@@ -1960,7 +1990,7 @@
         </w:p>
         <w:p>
           <w:pPr>
-            <w:pStyle w:val="TOC1"/>
+            <w:pStyle w:val="11"/>
             <w:tabs>
               <w:tab w:val="right" w:leader="dot" w:pos="9344"/>
             </w:tabs>
@@ -1982,7 +2012,7 @@
           <w:hyperlink w:anchor="_Toc184747894" w:history="1">
             <w:r>
               <w:rPr>
-                <w:rStyle w:val="Hyperlink"/>
+                <w:rStyle w:val="af7"/>
                 <w:rFonts w:ascii="Times New Roman" w:hAnsi="Times New Roman" w:cs="Times New Roman"/>
                 <w:b w:val="0"/>
                 <w:bCs w:val="0"/>
@@ -2095,7 +2125,7 @@
         </w:p>
         <w:p>
           <w:pPr>
-            <w:pStyle w:val="TOC1"/>
+            <w:pStyle w:val="11"/>
             <w:tabs>
               <w:tab w:val="right" w:leader="dot" w:pos="9344"/>
             </w:tabs>
@@ -2117,7 +2147,7 @@
           <w:hyperlink w:anchor="_Toc184747895" w:history="1">
             <w:r>
               <w:rPr>
-                <w:rStyle w:val="Hyperlink"/>
+                <w:rStyle w:val="af7"/>
                 <w:rFonts w:ascii="Times New Roman" w:hAnsi="Times New Roman" w:cs="Times New Roman"/>
                 <w:b w:val="0"/>
                 <w:bCs w:val="0"/>
@@ -2230,7 +2260,7 @@
         </w:p>
         <w:p>
           <w:pPr>
-            <w:pStyle w:val="TOC1"/>
+            <w:pStyle w:val="11"/>
             <w:tabs>
               <w:tab w:val="right" w:leader="dot" w:pos="9344"/>
             </w:tabs>
@@ -2252,7 +2282,7 @@
           <w:hyperlink w:anchor="_Toc184747896" w:history="1">
             <w:r>
               <w:rPr>
-                <w:rStyle w:val="Hyperlink"/>
+                <w:rStyle w:val="af7"/>
                 <w:rFonts w:ascii="Times New Roman" w:hAnsi="Times New Roman" w:cs="Times New Roman"/>
                 <w:b w:val="0"/>
                 <w:bCs w:val="0"/>
@@ -2365,7 +2395,7 @@
         </w:p>
         <w:p>
           <w:pPr>
-            <w:pStyle w:val="TOC1"/>
+            <w:pStyle w:val="11"/>
             <w:tabs>
               <w:tab w:val="right" w:leader="dot" w:pos="9344"/>
             </w:tabs>
@@ -2387,7 +2417,7 @@
           <w:hyperlink w:anchor="_Toc184747897" w:history="1">
             <w:r>
               <w:rPr>
-                <w:rStyle w:val="Hyperlink"/>
+                <w:rStyle w:val="af7"/>
                 <w:rFonts w:ascii="Times New Roman" w:hAnsi="Times New Roman" w:cs="Times New Roman"/>
                 <w:b w:val="0"/>
                 <w:bCs w:val="0"/>
@@ -2500,7 +2530,7 @@
         </w:p>
         <w:p>
           <w:pPr>
-            <w:pStyle w:val="TOC1"/>
+            <w:pStyle w:val="11"/>
             <w:tabs>
               <w:tab w:val="right" w:leader="dot" w:pos="9344"/>
             </w:tabs>
@@ -2522,7 +2552,7 @@
           <w:hyperlink w:anchor="_Toc184747898" w:history="1">
             <w:r>
               <w:rPr>
-                <w:rStyle w:val="Hyperlink"/>
+                <w:rStyle w:val="af7"/>
                 <w:rFonts w:ascii="Times New Roman" w:hAnsi="Times New Roman" w:cs="Times New Roman"/>
                 <w:b w:val="0"/>
                 <w:bCs w:val="0"/>
@@ -2635,7 +2665,7 @@
         </w:p>
         <w:p>
           <w:pPr>
-            <w:pStyle w:val="TOC1"/>
+            <w:pStyle w:val="11"/>
             <w:tabs>
               <w:tab w:val="right" w:leader="dot" w:pos="9344"/>
             </w:tabs>
@@ -2657,7 +2687,7 @@
           <w:hyperlink w:anchor="_Toc184747899" w:history="1">
             <w:r>
               <w:rPr>
-                <w:rStyle w:val="Hyperlink"/>
+                <w:rStyle w:val="af7"/>
                 <w:rFonts w:ascii="Times New Roman" w:hAnsi="Times New Roman" w:cs="Times New Roman"/>
                 <w:b w:val="0"/>
                 <w:bCs w:val="0"/>
@@ -2770,7 +2800,7 @@
         </w:p>
         <w:p>
           <w:pPr>
-            <w:pStyle w:val="TOC1"/>
+            <w:pStyle w:val="11"/>
             <w:tabs>
               <w:tab w:val="right" w:leader="dot" w:pos="9344"/>
             </w:tabs>
@@ -2792,7 +2822,7 @@
           <w:hyperlink w:anchor="_Toc184747900" w:history="1">
             <w:r>
               <w:rPr>
-                <w:rStyle w:val="Hyperlink"/>
+                <w:rStyle w:val="af7"/>
                 <w:rFonts w:ascii="Times New Roman" w:hAnsi="Times New Roman" w:cs="Times New Roman"/>
                 <w:b w:val="0"/>
                 <w:bCs w:val="0"/>
@@ -2905,7 +2935,7 @@
         </w:p>
         <w:p>
           <w:pPr>
-            <w:pStyle w:val="TOC1"/>
+            <w:pStyle w:val="11"/>
             <w:tabs>
               <w:tab w:val="right" w:leader="dot" w:pos="9344"/>
             </w:tabs>
@@ -2927,7 +2957,7 @@
           <w:hyperlink w:anchor="_Toc184747901" w:history="1">
             <w:r>
               <w:rPr>
-                <w:rStyle w:val="Hyperlink"/>
+                <w:rStyle w:val="af7"/>
                 <w:rFonts w:ascii="Times New Roman" w:hAnsi="Times New Roman" w:cs="Times New Roman"/>
                 <w:b w:val="0"/>
                 <w:bCs w:val="0"/>
@@ -3040,7 +3070,7 @@
         </w:p>
         <w:p>
           <w:pPr>
-            <w:pStyle w:val="TOC1"/>
+            <w:pStyle w:val="11"/>
             <w:tabs>
               <w:tab w:val="right" w:leader="dot" w:pos="9344"/>
             </w:tabs>
@@ -3062,7 +3092,7 @@
           <w:hyperlink w:anchor="_Toc184747902" w:history="1">
             <w:r>
               <w:rPr>
-                <w:rStyle w:val="Hyperlink"/>
+                <w:rStyle w:val="af7"/>
                 <w:rFonts w:ascii="Times New Roman" w:hAnsi="Times New Roman" w:cs="Times New Roman"/>
                 <w:b w:val="0"/>
                 <w:bCs w:val="0"/>
@@ -3175,7 +3205,7 @@
         </w:p>
         <w:p>
           <w:pPr>
-            <w:pStyle w:val="TOC1"/>
+            <w:pStyle w:val="11"/>
             <w:tabs>
               <w:tab w:val="right" w:leader="dot" w:pos="9344"/>
             </w:tabs>
@@ -3197,7 +3227,7 @@
           <w:hyperlink w:anchor="_Toc184747903" w:history="1">
             <w:r>
               <w:rPr>
-                <w:rStyle w:val="Hyperlink"/>
+                <w:rStyle w:val="af7"/>
                 <w:rFonts w:ascii="Times New Roman" w:hAnsi="Times New Roman" w:cs="Times New Roman"/>
                 <w:b w:val="0"/>
                 <w:bCs w:val="0"/>
@@ -3367,7 +3397,31 @@
         <w:pStyle w:val="Default"/>
       </w:pPr>
       <w:r>
-        <w:t xml:space="preserve">В современных вычислительных системах важно учитывать как эффективность алгоритмов, так и производительность программного обеспечения. Одной из задач, которая требует оптимизации, является решение кубика Рубика с использованием графических библиотек и алгоритмов для его моделирования. В предыдущей курсовой работе была реализована программа для решения кубика Рубика с использованием языка </w:t>
+        <w:t xml:space="preserve">В современных вычислительных системах важно </w:t>
+      </w:r>
+      <w:proofErr w:type="gramStart"/>
+      <w:r>
+        <w:t>учитывать</w:t>
+      </w:r>
+      <w:proofErr w:type="gramEnd"/>
+      <w:r>
+        <w:t xml:space="preserve"> как эффективность алгоритмов, так и производительность программного обеспечения. Одной из задач, которая требует оптимизации, является решение кубика </w:t>
+      </w:r>
+      <w:proofErr w:type="spellStart"/>
+      <w:r>
+        <w:t>Рубика</w:t>
+      </w:r>
+      <w:proofErr w:type="spellEnd"/>
+      <w:r>
+        <w:t xml:space="preserve"> с использованием графических библиотек и алгоритмов для его моделирования. В предыдущей курсовой работе была реализована программа для решения кубика </w:t>
+      </w:r>
+      <w:proofErr w:type="spellStart"/>
+      <w:r>
+        <w:t>Рубика</w:t>
+      </w:r>
+      <w:proofErr w:type="spellEnd"/>
+      <w:r>
+        <w:t xml:space="preserve"> с использованием языка </w:t>
       </w:r>
       <w:r>
         <w:rPr>
@@ -3475,7 +3529,13 @@
         <w:t>API</w:t>
       </w:r>
       <w:r>
-        <w:t xml:space="preserve"> процесс работы с буферами может существенно повлиять на производительность визуализаций, особенно в случае динамичных сцен, где необходимо часто обновлять геометрические данные. В традиционных подходах к рендерингу каждый кадр может включать полный пересоздание буферов и пересылку данных на видеокарту, что накладывает значительные затраты на производительность, особенно при высоком числе объектов или сложных сценах. Это связано с высокой стоимостью операций, связанных с выделением памяти и загрузкой данных в видеопамять, что увеличивает общие задержки и нагрузку на систему.</w:t>
+        <w:t xml:space="preserve"> процесс работы с буферами может существенно повлиять на производительность визуализаций, особенно в случае динамичных сцен, где необходимо часто обновлять геометрические данные. В традиционных подходах к рендерингу каждый кадр может </w:t>
+      </w:r>
+      <w:r>
+        <w:t>включать полное</w:t>
+      </w:r>
+      <w:r>
+        <w:t xml:space="preserve"> пересоздание буферов и пересылку данных на видеокарту, что накладывает значительные затраты на производительность, особенно при высоком числе объектов или сложных сценах. Это связано с высокой стоимостью операций, связанных с выделением памяти и загрузкой данных в видеопамять, что увеличивает общие задержки и нагрузку на систему.</w:t>
       </w:r>
     </w:p>
     <w:p>
@@ -3494,12 +3554,14 @@
       <w:r>
         <w:t xml:space="preserve"> это можно реализовать с помощью функции </w:t>
       </w:r>
+      <w:proofErr w:type="spellStart"/>
       <w:r>
         <w:rPr>
           <w:lang w:val="en-US"/>
         </w:rPr>
         <w:t>glBufferSubData</w:t>
       </w:r>
+      <w:proofErr w:type="spellEnd"/>
       <w:r>
         <w:t>, которая позволяет обновлять часть данных в уже существующих буферах без необходимости их повторного выделения или полной перезаписи. Это значительно снижает накладные расходы на операции с памятью и ускоряет работу приложения.</w:t>
       </w:r>
@@ -3583,7 +3645,15 @@
         <w:t>е</w:t>
       </w:r>
       <w:r>
-        <w:t>ртку констант и переприсваивание переменных. Перспективным направлением является оптимизация циклов, включая управление переменными индукции и вынесение инвариантного кода, что позволит уменьшить издержки на повторяющиеся вычисления. Применение этих техник может способствовать снижению вычислительных затрат и улучшению общей производительности программы.</w:t>
+        <w:t xml:space="preserve">ртку констант и </w:t>
+      </w:r>
+      <w:proofErr w:type="spellStart"/>
+      <w:r>
+        <w:t>переприсваивание</w:t>
+      </w:r>
+      <w:proofErr w:type="spellEnd"/>
+      <w:r>
+        <w:t xml:space="preserve"> переменных. Перспективным направлением является оптимизация циклов, включая управление переменными индукции и вынесение инвариантного кода, что позволит уменьшить издержки на повторяющиеся вычисления. Применение этих техник может способствовать снижению вычислительных затрат и улучшению общей производительности программы.</w:t>
       </w:r>
     </w:p>
     <w:p>
@@ -3605,7 +3675,15 @@
         <w:pStyle w:val="Default"/>
       </w:pPr>
       <w:r>
-        <w:t>В функции поиска решения кубика используется последовательный подход, при котором множество возможных последовательностей поворотов проверяется последовательно. Это делает процесс вычислений ресурсозатратным, особенно в случаях сложных конфигураций, требующих перебора большого количества вариантов. Такой подход существенно ограничивает производительность, так как современные многоядерные процессоры способны обрабатывать данные параллельно, что могло бы существенно ускорить выполнение данной задачи.</w:t>
+        <w:t xml:space="preserve">В функции поиска решения кубика используется последовательный подход, при котором множество возможных последовательностей поворотов проверяется последовательно. Это делает процесс вычислений </w:t>
+      </w:r>
+      <w:proofErr w:type="spellStart"/>
+      <w:r>
+        <w:t>ресурсозатратным</w:t>
+      </w:r>
+      <w:proofErr w:type="spellEnd"/>
+      <w:r>
+        <w:t>, особенно в случаях сложных конфигураций, требующих перебора большого количества вариантов. Такой подход существенно ограничивает производительность, так как современные многоядерные процессоры способны обрабатывать данные параллельно, что могло бы существенно ускорить выполнение данной задачи.</w:t>
       </w:r>
     </w:p>
     <w:p>
@@ -3629,12 +3707,14 @@
       <w:r>
         <w:t xml:space="preserve">Для реализации распараллеливания можно использовать библиотеки для работы с потоками, такие как </w:t>
       </w:r>
+      <w:proofErr w:type="spellStart"/>
       <w:r>
         <w:rPr>
           <w:lang w:val="en-US"/>
         </w:rPr>
         <w:t>pthread</w:t>
       </w:r>
+      <w:proofErr w:type="spellEnd"/>
       <w:r>
         <w:t xml:space="preserve"> в </w:t>
       </w:r>
@@ -3645,14 +3725,24 @@
         <w:t>C</w:t>
       </w:r>
       <w:r>
-        <w:t xml:space="preserve">, или платформы более высокого уровня, например </w:t>
-      </w:r>
+        <w:t xml:space="preserve">, или платформы более высокого уровня, </w:t>
+      </w:r>
+      <w:proofErr w:type="gramStart"/>
+      <w:r>
+        <w:t>например</w:t>
+      </w:r>
+      <w:proofErr w:type="gramEnd"/>
+      <w:r>
+        <w:t xml:space="preserve"> </w:t>
+      </w:r>
+      <w:proofErr w:type="spellStart"/>
       <w:r>
         <w:rPr>
           <w:lang w:val="en-US"/>
         </w:rPr>
         <w:t>OpenMP</w:t>
       </w:r>
+      <w:proofErr w:type="spellEnd"/>
       <w:r>
         <w:t>. Распараллеливание требует тщательной синхронизации для обеспечения корректности вычислений, особенно при обновлении общих данных, таких как лучшее найденное решение. Однако в данном случае количество таких взаимодействий минимально, так как основная нагрузка приходится на независимые расч</w:t>
       </w:r>
@@ -3718,7 +3808,15 @@
         <w:pStyle w:val="Default"/>
       </w:pPr>
       <w:r>
-        <w:t xml:space="preserve">В процессе оптимизации кода программы для решения кубика Рубика была внедрена предварительная инициализация буферов с последующим их обновлением. Этот подход позволил значительно улучшить производительность графического интерфейса, использующего </w:t>
+        <w:t xml:space="preserve">В процессе оптимизации кода программы для решения кубика </w:t>
+      </w:r>
+      <w:proofErr w:type="spellStart"/>
+      <w:r>
+        <w:t>Рубика</w:t>
+      </w:r>
+      <w:proofErr w:type="spellEnd"/>
+      <w:r>
+        <w:t xml:space="preserve"> была внедрена предварительная инициализация буферов с последующим их обновлением. Этот подход позволил значительно улучшить производительность графического интерфейса, использующего </w:t>
       </w:r>
       <w:r>
         <w:rPr>
@@ -3736,7 +3834,15 @@
         <w:t>GLFW</w:t>
       </w:r>
       <w:r>
-        <w:t>. Основная идея заключалась в том, чтобы создать и инициализировать буферы один раз при запуске программы, а затем обновлять их содержимое по мере необходимости, вместо создания новых буферов каждый раз при отрисовке элементов.</w:t>
+        <w:t xml:space="preserve">. Основная идея заключалась в том, чтобы создать и инициализировать буферы один раз при запуске программы, а затем обновлять их содержимое по мере необходимости, вместо создания новых буферов каждый раз при </w:t>
+      </w:r>
+      <w:proofErr w:type="spellStart"/>
+      <w:r>
+        <w:t>отрисовке</w:t>
+      </w:r>
+      <w:proofErr w:type="spellEnd"/>
+      <w:r>
+        <w:t xml:space="preserve"> элементов.</w:t>
       </w:r>
     </w:p>
     <w:p>
@@ -3744,7 +3850,15 @@
         <w:pStyle w:val="Default"/>
       </w:pPr>
       <w:r>
-        <w:t>Для реализации данной оптимизации были созданы функции инициализации буферов, которые выполняют все необходимые операции по созданию и настройке буферов и вершинных массивов. Эти функции вызываются один раз при инициализации окна, что позволяет избежать лишних затрат на создание и настройку буферов в процессе работы программы. В результате, каждый элемент интерфейса, будь то кнопка, квадрат или линия, использует уже существующие буферы, что значительно ускоряет процесс отрисовки.</w:t>
+        <w:t xml:space="preserve">Для реализации данной оптимизации были созданы функции инициализации буферов, которые выполняют все необходимые операции по созданию и настройке буферов и вершинных массивов. Эти функции вызываются один раз при инициализации окна, что позволяет избежать лишних затрат на создание и настройку буферов в процессе работы программы. В результате, каждый элемент интерфейса, будь то кнопка, квадрат или линия, использует уже существующие буферы, что значительно ускоряет процесс </w:t>
+      </w:r>
+      <w:proofErr w:type="spellStart"/>
+      <w:r>
+        <w:t>отрисовки</w:t>
+      </w:r>
+      <w:proofErr w:type="spellEnd"/>
+      <w:r>
+        <w:t>.</w:t>
       </w:r>
     </w:p>
     <w:p>
@@ -3758,8 +3872,16 @@
         <w:rPr>
           <w:lang w:val="en-US"/>
         </w:rPr>
-        <w:t> glBufferSubData</w:t>
-      </w:r>
+        <w:t> </w:t>
+      </w:r>
+      <w:proofErr w:type="spellStart"/>
+      <w:r>
+        <w:rPr>
+          <w:lang w:val="en-US"/>
+        </w:rPr>
+        <w:t>glBufferSubData</w:t>
+      </w:r>
+      <w:proofErr w:type="spellEnd"/>
       <w:r>
         <w:t>, которая позволяет обновлять данные в уже существующем буфере, не создавая новый. Таким образом, при изменении состояния элементов интерфейса, например, при нажатии кнопок или изменении цвета квадратов, обновляются только данные в буфере, что значительно снижает нагрузку на систему и улучшает общую производительность.</w:t>
       </w:r>
@@ -3769,14 +3891,30 @@
         <w:pStyle w:val="Default"/>
       </w:pPr>
       <w:r>
-        <w:t>Оптимизация также включала в себя модификацию функций отрисовки элементов интерфейса, таких как</w:t>
-      </w:r>
-      <w:r>
-        <w:rPr>
-          <w:lang w:val="en-US"/>
-        </w:rPr>
-        <w:t> drawButton</w:t>
-      </w:r>
+        <w:t xml:space="preserve">Оптимизация также включала в себя модификацию функций </w:t>
+      </w:r>
+      <w:proofErr w:type="spellStart"/>
+      <w:r>
+        <w:t>отрисовки</w:t>
+      </w:r>
+      <w:proofErr w:type="spellEnd"/>
+      <w:r>
+        <w:t xml:space="preserve"> элементов интерфейса, таких как</w:t>
+      </w:r>
+      <w:r>
+        <w:rPr>
+          <w:lang w:val="en-US"/>
+        </w:rPr>
+        <w:t> </w:t>
+      </w:r>
+      <w:proofErr w:type="spellStart"/>
+      <w:r>
+        <w:rPr>
+          <w:lang w:val="en-US"/>
+        </w:rPr>
+        <w:t>drawButton</w:t>
+      </w:r>
+      <w:proofErr w:type="spellEnd"/>
       <w:r>
         <w:t>,</w:t>
       </w:r>
@@ -3784,7 +3922,21 @@
         <w:rPr>
           <w:lang w:val="en-US"/>
         </w:rPr>
-        <w:t> drawSquare </w:t>
+        <w:t> </w:t>
+      </w:r>
+      <w:proofErr w:type="spellStart"/>
+      <w:r>
+        <w:rPr>
+          <w:lang w:val="en-US"/>
+        </w:rPr>
+        <w:t>drawSquare</w:t>
+      </w:r>
+      <w:proofErr w:type="spellEnd"/>
+      <w:r>
+        <w:rPr>
+          <w:lang w:val="en-US"/>
+        </w:rPr>
+        <w:t> </w:t>
       </w:r>
       <w:r>
         <w:t>и</w:t>
@@ -3793,8 +3945,16 @@
         <w:rPr>
           <w:lang w:val="en-US"/>
         </w:rPr>
-        <w:t> drawStrokeLine</w:t>
-      </w:r>
+        <w:t> </w:t>
+      </w:r>
+      <w:proofErr w:type="spellStart"/>
+      <w:r>
+        <w:rPr>
+          <w:lang w:val="en-US"/>
+        </w:rPr>
+        <w:t>drawStrokeLine</w:t>
+      </w:r>
+      <w:proofErr w:type="spellEnd"/>
       <w:r>
         <w:t xml:space="preserve">, для использования предварительно инициализированных буферов. Эти функции были изменены таким образом, чтобы они принимали в качестве </w:t>
       </w:r>
@@ -3832,8 +3992,21 @@
         <w:t>о</w:t>
       </w:r>
       <w:r>
-        <w:t xml:space="preserve"> вызовов gltInit и gltTerminate</w:t>
-      </w:r>
+        <w:t xml:space="preserve"> вызовов </w:t>
+      </w:r>
+      <w:proofErr w:type="spellStart"/>
+      <w:r>
+        <w:t>gltInit</w:t>
+      </w:r>
+      <w:proofErr w:type="spellEnd"/>
+      <w:r>
+        <w:t xml:space="preserve"> и </w:t>
+      </w:r>
+      <w:proofErr w:type="spellStart"/>
+      <w:r>
+        <w:t>gltTerminate</w:t>
+      </w:r>
+      <w:proofErr w:type="spellEnd"/>
       <w:r>
         <w:t xml:space="preserve"> из текстовой библиотеки </w:t>
       </w:r>
@@ -3859,7 +4032,15 @@
         <w:t xml:space="preserve"> </w:t>
       </w:r>
       <w:r>
-        <w:t xml:space="preserve">Оптимизация заключается в том, чтобы инициализация и завершение библиотеки GLT (GL Text) выполнялись один раз за весь жизненный цикл программы, а не каждый кадр. Это позволяет избежать лишних затрат на повторную инициализацию и освобождение ресурсов, что может значительно улучшить производительность. </w:t>
+        <w:t xml:space="preserve">Оптимизация заключается в том, чтобы инициализация и завершение библиотеки GLT (GL </w:t>
+      </w:r>
+      <w:proofErr w:type="spellStart"/>
+      <w:r>
+        <w:t>Text</w:t>
+      </w:r>
+      <w:proofErr w:type="spellEnd"/>
+      <w:r>
+        <w:t xml:space="preserve">) выполнялись один раз за весь жизненный цикл программы, а не каждый кадр. Это позволяет избежать лишних затрат на повторную инициализацию и освобождение ресурсов, что может значительно улучшить производительность. </w:t>
       </w:r>
       <w:r>
         <w:t>В результате</w:t>
@@ -3870,9 +4051,11 @@
       <w:r>
         <w:t xml:space="preserve"> </w:t>
       </w:r>
+      <w:proofErr w:type="spellStart"/>
       <w:r>
         <w:t>gltInit</w:t>
       </w:r>
+      <w:proofErr w:type="spellEnd"/>
       <w:r>
         <w:t xml:space="preserve"> </w:t>
       </w:r>
@@ -3882,14 +4065,24 @@
       <w:r>
         <w:t xml:space="preserve"> </w:t>
       </w:r>
+      <w:proofErr w:type="spellStart"/>
       <w:r>
         <w:t>gltTerminate</w:t>
       </w:r>
+      <w:proofErr w:type="spellEnd"/>
       <w:r>
         <w:t xml:space="preserve"> </w:t>
       </w:r>
       <w:r>
-        <w:t>переносятся из основного цикла отрисовки в начало и конец программы соответственно</w:t>
+        <w:t xml:space="preserve">переносятся из основного цикла </w:t>
+      </w:r>
+      <w:proofErr w:type="spellStart"/>
+      <w:r>
+        <w:t>отрисовки</w:t>
+      </w:r>
+      <w:proofErr w:type="spellEnd"/>
+      <w:r>
+        <w:t xml:space="preserve"> в начало и конец программы соответственно</w:t>
       </w:r>
       <w:r>
         <w:t xml:space="preserve"> (</w:t>
@@ -3959,12 +4152,14 @@
       <w:r>
         <w:t xml:space="preserve"> (</w:t>
       </w:r>
+      <w:proofErr w:type="spellStart"/>
       <w:r>
         <w:rPr>
           <w:lang w:val="en-US"/>
         </w:rPr>
         <w:t>isAuxWindowActive</w:t>
       </w:r>
+      <w:proofErr w:type="spellEnd"/>
       <w:r>
         <w:t xml:space="preserve"> == 1</w:t>
       </w:r>
@@ -4121,7 +4316,15 @@
         <w:pStyle w:val="Default"/>
       </w:pPr>
       <w:r>
-        <w:t>Алгоритмическая сложность данного кода, решающего кубик Рубика, можно оценить, анализируя основные функции и их взаимодействие. Основные аспекты, влияющие на сложность, включают:</w:t>
+        <w:t xml:space="preserve">Алгоритмическая сложность данного кода, решающего кубик </w:t>
+      </w:r>
+      <w:proofErr w:type="spellStart"/>
+      <w:r>
+        <w:t>Рубика</w:t>
+      </w:r>
+      <w:proofErr w:type="spellEnd"/>
+      <w:r>
+        <w:t>, можно оценить, анализируя основные функции и их взаимодействие. Основные аспекты, влияющие на сложность, включают:</w:t>
       </w:r>
     </w:p>
     <w:p>
@@ -4148,7 +4351,15 @@
         <w:t>в</w:t>
       </w:r>
       <w:r>
-        <w:t>ращает одну грань кубика. Сложность O(1), так как выполняется фиксированное количество операций.</w:t>
+        <w:t xml:space="preserve">ращает одну грань кубика. Сложность </w:t>
+      </w:r>
+      <w:proofErr w:type="gramStart"/>
+      <w:r>
+        <w:t>O(</w:t>
+      </w:r>
+      <w:proofErr w:type="gramEnd"/>
+      <w:r>
+        <w:t>1), так как выполняется фиксированное количество операций.</w:t>
       </w:r>
     </w:p>
     <w:p>
@@ -4160,14 +4371,27 @@
         </w:numPr>
         <w:ind w:left="0" w:firstLine="709"/>
       </w:pPr>
-      <w:r>
-        <w:t xml:space="preserve">rotateOtherSides: </w:t>
+      <w:proofErr w:type="spellStart"/>
+      <w:r>
+        <w:t>rotateOtherSides</w:t>
+      </w:r>
+      <w:proofErr w:type="spellEnd"/>
+      <w:r>
+        <w:t xml:space="preserve">: </w:t>
       </w:r>
       <w:r>
         <w:t>в</w:t>
       </w:r>
       <w:r>
-        <w:t>ращает линии на других гранях кубика. Сложность O(1), так как выполняется фиксированное количество операций.</w:t>
+        <w:t xml:space="preserve">ращает линии на других гранях кубика. Сложность </w:t>
+      </w:r>
+      <w:proofErr w:type="gramStart"/>
+      <w:r>
+        <w:t>O(</w:t>
+      </w:r>
+      <w:proofErr w:type="gramEnd"/>
+      <w:r>
+        <w:t>1), так как выполняется фиксированное количество операций.</w:t>
       </w:r>
     </w:p>
     <w:p>
@@ -4194,7 +4418,23 @@
         <w:t xml:space="preserve"> к</w:t>
       </w:r>
       <w:r>
-        <w:t>аждая из этих функций вызывает rotateOtherSides и rotateSideBy90, что делает их сложность O(1).</w:t>
+        <w:t>аждая из этих функций вызывает </w:t>
+      </w:r>
+      <w:proofErr w:type="spellStart"/>
+      <w:r>
+        <w:t>rotateOtherSides</w:t>
+      </w:r>
+      <w:proofErr w:type="spellEnd"/>
+      <w:r>
+        <w:t xml:space="preserve"> и rotateSideBy90, что делает их сложность </w:t>
+      </w:r>
+      <w:proofErr w:type="gramStart"/>
+      <w:r>
+        <w:t>O(</w:t>
+      </w:r>
+      <w:proofErr w:type="gramEnd"/>
+      <w:r>
+        <w:t>1).</w:t>
       </w:r>
     </w:p>
     <w:p>
@@ -4207,13 +4447,26 @@
         <w:ind w:left="0" w:firstLine="709"/>
       </w:pPr>
       <w:r>
-        <w:t>Функция cubeDoOp</w:t>
-      </w:r>
+        <w:t>Функция </w:t>
+      </w:r>
+      <w:proofErr w:type="spellStart"/>
+      <w:r>
+        <w:t>cubeDoOp</w:t>
+      </w:r>
+      <w:proofErr w:type="spellEnd"/>
       <w:r>
         <w:t>: в</w:t>
       </w:r>
       <w:r>
-        <w:t>ызывает одну из функций вращения кубика. Сложность O(1).</w:t>
+        <w:t xml:space="preserve">ызывает одну из функций вращения кубика. Сложность </w:t>
+      </w:r>
+      <w:proofErr w:type="gramStart"/>
+      <w:r>
+        <w:t>O(</w:t>
+      </w:r>
+      <w:proofErr w:type="gramEnd"/>
+      <w:r>
+        <w:t>1).</w:t>
       </w:r>
     </w:p>
     <w:p>
@@ -4226,7 +4479,15 @@
         <w:ind w:left="0" w:firstLine="709"/>
       </w:pPr>
       <w:r>
-        <w:t>Функция randCube:</w:t>
+        <w:t>Функция </w:t>
+      </w:r>
+      <w:proofErr w:type="spellStart"/>
+      <w:r>
+        <w:t>randCube</w:t>
+      </w:r>
+      <w:proofErr w:type="spellEnd"/>
+      <w:r>
+        <w:t>:</w:t>
       </w:r>
       <w:r>
         <w:t xml:space="preserve"> в</w:t>
@@ -4259,7 +4520,15 @@
         <w:t>в</w:t>
       </w:r>
       <w:r>
-        <w:t>се эти функции имеют сложность O(1), так как проверяют фиксированное количество элементов.</w:t>
+        <w:t xml:space="preserve">се эти функции имеют сложность </w:t>
+      </w:r>
+      <w:proofErr w:type="gramStart"/>
+      <w:r>
+        <w:t>O(</w:t>
+      </w:r>
+      <w:proofErr w:type="gramEnd"/>
+      <w:r>
+        <w:t>1), так как проверяют фиксированное количество элементов.</w:t>
       </w:r>
     </w:p>
     <w:p>
@@ -4267,13 +4536,29 @@
         <w:pStyle w:val="Default"/>
       </w:pPr>
       <w:r>
-        <w:t>Функция doCheck:</w:t>
+        <w:t>Функция </w:t>
+      </w:r>
+      <w:proofErr w:type="spellStart"/>
+      <w:r>
+        <w:t>doCheck</w:t>
+      </w:r>
+      <w:proofErr w:type="spellEnd"/>
+      <w:r>
+        <w:t>:</w:t>
       </w:r>
       <w:r>
         <w:t xml:space="preserve"> в</w:t>
       </w:r>
       <w:r>
-        <w:t>ызывает одну из функций проверки состояния кубика. Сложность O(1).</w:t>
+        <w:t xml:space="preserve">ызывает одну из функций проверки состояния кубика. Сложность </w:t>
+      </w:r>
+      <w:proofErr w:type="gramStart"/>
+      <w:r>
+        <w:t>O(</w:t>
+      </w:r>
+      <w:proofErr w:type="gramEnd"/>
+      <w:r>
+        <w:t>1).</w:t>
       </w:r>
     </w:p>
     <w:p>
@@ -4287,7 +4572,23 @@
         <w:t xml:space="preserve"> в</w:t>
       </w:r>
       <w:r>
-        <w:t>ызывает doCheck до 8 раз. Сложность O(1).</w:t>
+        <w:t>ызывает </w:t>
+      </w:r>
+      <w:proofErr w:type="spellStart"/>
+      <w:r>
+        <w:t>doCheck</w:t>
+      </w:r>
+      <w:proofErr w:type="spellEnd"/>
+      <w:r>
+        <w:t xml:space="preserve"> до 8 раз. Сложность </w:t>
+      </w:r>
+      <w:proofErr w:type="gramStart"/>
+      <w:r>
+        <w:t>O(</w:t>
+      </w:r>
+      <w:proofErr w:type="gramEnd"/>
+      <w:r>
+        <w:t>1).</w:t>
       </w:r>
     </w:p>
     <w:p>
@@ -4295,13 +4596,46 @@
         <w:pStyle w:val="Default"/>
       </w:pPr>
       <w:r>
-        <w:t>Функция search:</w:t>
+        <w:t>Функция </w:t>
+      </w:r>
+      <w:proofErr w:type="spellStart"/>
+      <w:r>
+        <w:t>search</w:t>
+      </w:r>
+      <w:proofErr w:type="spellEnd"/>
+      <w:r>
+        <w:t>:</w:t>
       </w:r>
       <w:r>
         <w:t xml:space="preserve"> о</w:t>
       </w:r>
       <w:r>
-        <w:t>сновная функция поиска решения. Выполняет поиск в ширину (BFS) с ограничением по памяти.</w:t>
+        <w:t xml:space="preserve">сновная функция поиска решения. Выполняет поиск в ширину </w:t>
+      </w:r>
+      <w:r>
+        <w:t xml:space="preserve">(BFS) с ограничением по памяти. Функция в цикле перебирает </w:t>
+      </w:r>
+      <w:r>
+        <w:lastRenderedPageBreak/>
+        <w:t xml:space="preserve">различные варианты вращений кубика, пока либо не закончится память, либо не найдётся комбинация ходов, сложность </w:t>
+      </w:r>
+      <w:r>
+        <w:rPr>
+          <w:lang w:val="en-US"/>
+        </w:rPr>
+        <w:t>O</w:t>
+      </w:r>
+      <w:r>
+        <w:t>(</w:t>
+      </w:r>
+      <w:r>
+        <w:rPr>
+          <w:lang w:val="en-US"/>
+        </w:rPr>
+        <w:t>n</w:t>
+      </w:r>
+      <w:r>
+        <w:t>).</w:t>
       </w:r>
     </w:p>
     <w:p>
@@ -4309,161 +4643,303 @@
         <w:pStyle w:val="Default"/>
       </w:pPr>
       <w:r>
+        <w:t>Функция cubeSolve:</w:t>
+      </w:r>
+      <w:r>
+        <w:t xml:space="preserve"> </w:t>
+      </w:r>
+      <w:r>
+        <w:t>в</w:t>
+      </w:r>
+      <w:r>
+        <w:t>ызывает функцию </w:t>
+      </w:r>
+      <w:proofErr w:type="spellStart"/>
+      <w:r>
+        <w:t>search</w:t>
+      </w:r>
+      <w:proofErr w:type="spellEnd"/>
+      <w:r>
+        <w:t> до 19 раз (SMALLSTEPSCOUNT).</w:t>
+      </w:r>
+    </w:p>
+    <w:p>
+      <w:pPr>
+        <w:pStyle w:val="Default"/>
+      </w:pPr>
+      <w:r>
+        <w:t xml:space="preserve">Сложность будет </w:t>
+      </w:r>
+      <w:proofErr w:type="gramStart"/>
+      <w:r>
+        <w:t>O(</w:t>
+      </w:r>
+      <w:proofErr w:type="gramEnd"/>
+      <w:r>
+        <w:t xml:space="preserve">19 </w:t>
+      </w:r>
+      <w:r>
+        <w:rPr>
+          <w:rFonts w:ascii="Cambria" w:hAnsi="Cambria"/>
+          <w:lang w:val="en-US"/>
+        </w:rPr>
+        <w:t>n</w:t>
+      </w:r>
+      <w:r>
+        <w:t>) = O(</w:t>
+      </w:r>
+      <w:r>
+        <w:rPr>
+          <w:lang w:val="en-US"/>
+        </w:rPr>
+        <w:t>n</w:t>
+      </w:r>
+      <w:r>
+        <w:t>), так как константа 19 не влияет на асимптотическую сложность.</w:t>
+      </w:r>
+    </w:p>
+    <w:p>
+      <w:pPr>
+        <w:pStyle w:val="Default"/>
+      </w:pPr>
+      <w:r>
+        <w:t>Таким образом, основная алгоритмическая сложность данного кода определяется функцией </w:t>
+      </w:r>
+      <w:proofErr w:type="spellStart"/>
+      <w:r>
+        <w:t>search</w:t>
+      </w:r>
+      <w:proofErr w:type="spellEnd"/>
+      <w:r>
+        <w:t> и составляет O(</w:t>
+      </w:r>
+      <w:r>
+        <w:rPr>
+          <w:lang w:val="en-US"/>
+        </w:rPr>
+        <w:t>n</w:t>
+      </w:r>
+      <w:r>
+        <w:t>), где </w:t>
+      </w:r>
+      <w:r>
+        <w:rPr>
+          <w:lang w:val="en-US"/>
+        </w:rPr>
+        <w:t>n</w:t>
+      </w:r>
+      <w:r>
+        <w:t> </w:t>
+      </w:r>
+      <w:r>
+        <w:t>–</w:t>
+      </w:r>
+      <w:r>
+        <w:t xml:space="preserve"> </w:t>
+      </w:r>
+      <w:r>
+        <w:t>количество итераций</w:t>
+      </w:r>
+      <w:r>
+        <w:t xml:space="preserve"> поиска решения.</w:t>
+      </w:r>
+    </w:p>
+    <w:p>
+      <w:pPr>
+        <w:pStyle w:val="Heading"/>
+      </w:pPr>
+      <w:bookmarkStart w:id="10" w:name="_Toc184747896"/>
+      <w:r>
+        <w:t>3</w:t>
+      </w:r>
+      <w:r>
+        <w:t xml:space="preserve">.2. </w:t>
+      </w:r>
+      <w:r>
+        <w:rPr>
+          <w:caps w:val="0"/>
+        </w:rPr>
+        <w:t>ВНЕДРЕНИЕ ОПТИМИЗАЦИИ</w:t>
+      </w:r>
+      <w:bookmarkEnd w:id="10"/>
+    </w:p>
+    <w:p>
+      <w:pPr>
+        <w:pStyle w:val="Default"/>
+        <w:rPr>
+          <w:rFonts w:eastAsia="DejaVu Sans"/>
+        </w:rPr>
+      </w:pPr>
+      <w:r>
+        <w:rPr>
+          <w:rFonts w:eastAsia="DejaVu Sans"/>
+        </w:rPr>
+        <w:t xml:space="preserve">После оценки алгоритмической сложности было принято решение оптимизировать работу функции </w:t>
+      </w:r>
+      <w:r>
+        <w:rPr>
+          <w:rFonts w:eastAsia="DejaVu Sans"/>
+          <w:lang w:val="en-US"/>
+        </w:rPr>
+        <w:t>search</w:t>
+      </w:r>
+      <w:r>
+        <w:rPr>
+          <w:rFonts w:eastAsia="DejaVu Sans"/>
+        </w:rPr>
+        <w:t>, так как именно она определяет основную алгоритмическую сложность всего кода. При анализе возможности различных оптимизаций было замечено, что порядок возможных вариантов вращения в</w:t>
+      </w:r>
+      <w:r>
+        <w:rPr>
+          <w:rFonts w:eastAsia="DejaVu Sans"/>
+        </w:rPr>
+        <w:t xml:space="preserve"> массиве возможных вращений на каждом шаге влияет на скорость поиска решения каждого из этапов сборки. </w:t>
+      </w:r>
+      <w:r>
+        <w:rPr>
+          <w:rFonts w:eastAsia="DejaVu Sans"/>
+        </w:rPr>
+        <w:t xml:space="preserve">Это связано с тем, что алгоритм в цикле последовательно перебирает вращения, смещаясь в случае неудачи на 1 и начиная поиск решения с нового вращения. В результате алгоритм находит комбинацию, которая собирает нужный этап, однако на это, в случае неудачно выбранного порядка вращений, может понадобиться значительное время. Для создания более выгодных комбинаций была использована перестановка элементов в массиве вращений в случайном порядке на каждой пятнадцатой итерации цикла поиска решения. </w:t>
+      </w:r>
+      <w:r>
+        <w:rPr>
+          <w:rFonts w:eastAsia="DejaVu Sans"/>
+        </w:rPr>
+        <w:t xml:space="preserve">Для этого была написана функция </w:t>
+      </w:r>
+      <w:r>
+        <w:rPr>
+          <w:rFonts w:eastAsia="DejaVu Sans"/>
+          <w:lang w:val="en-US"/>
+        </w:rPr>
+        <w:t>shuffle</w:t>
+      </w:r>
+      <w:r>
+        <w:rPr>
+          <w:rFonts w:eastAsia="DejaVu Sans"/>
+        </w:rPr>
+        <w:t xml:space="preserve">, которая в цикле переставляет 5 или 3 чисел местами, в зависимости от количества вариантов вращений. Сложность </w:t>
+      </w:r>
+      <w:proofErr w:type="gramStart"/>
+      <w:r>
+        <w:rPr>
+          <w:rFonts w:eastAsia="DejaVu Sans"/>
+          <w:lang w:val="en-US"/>
+        </w:rPr>
+        <w:t>O</w:t>
+      </w:r>
+      <w:r>
+        <w:rPr>
+          <w:rFonts w:eastAsia="DejaVu Sans"/>
+        </w:rPr>
+        <w:t>(</w:t>
+      </w:r>
+      <w:proofErr w:type="gramEnd"/>
+      <w:r>
+        <w:rPr>
+          <w:rFonts w:eastAsia="DejaVu Sans"/>
+        </w:rPr>
+        <w:t>1)</w:t>
+      </w:r>
+      <w:r>
+        <w:rPr>
+          <w:rFonts w:eastAsia="DejaVu Sans"/>
+        </w:rPr>
+        <w:t xml:space="preserve">, поэтому на общую сложность функции </w:t>
+      </w:r>
+      <w:r>
+        <w:rPr>
+          <w:rFonts w:eastAsia="DejaVu Sans"/>
+          <w:lang w:val="en-US"/>
+        </w:rPr>
+        <w:t>search</w:t>
+      </w:r>
+      <w:r>
+        <w:rPr>
+          <w:rFonts w:eastAsia="DejaVu Sans"/>
+        </w:rPr>
+        <w:t xml:space="preserve"> существенного влияния не оказывает. </w:t>
+      </w:r>
+      <w:r>
+        <w:rPr>
+          <w:rFonts w:eastAsia="DejaVu Sans"/>
+        </w:rPr>
+        <w:t xml:space="preserve">Число 15 неслучайно, так как это наименьшее число кратное и 5 и 3. Пять – это количество возможных вращений первых 16 этапов сборки, а три – последних трёх. В </w:t>
+      </w:r>
+      <w:r>
+        <w:rPr>
+          <w:rFonts w:eastAsia="DejaVu Sans"/>
+        </w:rPr>
+        <w:t>результате</w:t>
+      </w:r>
+      <w:r>
+        <w:rPr>
+          <w:rFonts w:eastAsia="DejaVu Sans"/>
+        </w:rPr>
+        <w:t xml:space="preserve"> </w:t>
+      </w:r>
+      <w:r>
+        <w:rPr>
+          <w:rFonts w:eastAsia="DejaVu Sans"/>
+        </w:rPr>
+        <w:t xml:space="preserve">перемешивание происходит по числу возможных вариантов </w:t>
+      </w:r>
+      <w:r>
+        <w:rPr>
+          <w:rFonts w:eastAsia="DejaVu Sans"/>
+        </w:rPr>
         <w:lastRenderedPageBreak/>
-        <w:t>В худшем случае сложность поиска в ширину для кубика Рубика составляет O(</w:t>
-      </w:r>
-      <w:r>
-        <w:rPr>
-          <w:lang w:val="en-US"/>
-        </w:rPr>
-        <w:t>b</w:t>
-      </w:r>
-      <w:r>
-        <w:rPr>
-          <w:vertAlign w:val="superscript"/>
-          <w:lang w:val="en-US"/>
-        </w:rPr>
-        <w:t>d</w:t>
-      </w:r>
-      <w:r>
-        <w:t>), где b </w:t>
-      </w:r>
-      <w:r>
-        <w:t>–</w:t>
-      </w:r>
-      <w:r>
-        <w:t xml:space="preserve"> фактор ветвления (количество возможных вращений, в данном случае 6), а d </w:t>
-      </w:r>
-      <w:r>
-        <w:t>–</w:t>
-      </w:r>
-      <w:r>
-        <w:t xml:space="preserve"> глубина решения (количество шагов до решения).</w:t>
-      </w:r>
-      <w:r>
+        <w:t xml:space="preserve">вращения, которое используется во вложенном цикле перебора вращений, что обеспечивает перемешивание массива с вариантами вращения каждый раз кратный 5 или 3. </w:t>
+      </w:r>
+      <w:r>
+        <w:rPr>
+          <w:rFonts w:eastAsia="DejaVu Sans"/>
+        </w:rPr>
+        <w:t>Делать перемешивание 30, 45, 60 и так далее раз кратным 15 увеличивает</w:t>
+      </w:r>
+      <w:r>
+        <w:rPr>
+          <w:rFonts w:eastAsia="DejaVu Sans"/>
+        </w:rPr>
+        <w:t xml:space="preserve"> время поиска решения, так как чем меньше перемешиваний, тем меньше </w:t>
+      </w:r>
+      <w:r>
+        <w:rPr>
+          <w:rFonts w:eastAsia="DejaVu Sans"/>
+        </w:rPr>
+        <w:t>они оказывают влияние на работу поиска</w:t>
+      </w:r>
+      <w:bookmarkStart w:id="11" w:name="_GoBack"/>
+      <w:bookmarkEnd w:id="11"/>
+      <w:r>
+        <w:rPr>
+          <w:rFonts w:eastAsia="DejaVu Sans"/>
+        </w:rPr>
+        <w:t>.</w:t>
+      </w:r>
+      <w:r>
+        <w:rPr>
+          <w:rFonts w:eastAsia="DejaVu Sans"/>
+        </w:rPr>
         <w:t xml:space="preserve"> </w:t>
       </w:r>
       <w:r>
-        <w:t>В данном коде сложность будет O(6</w:t>
-      </w:r>
-      <w:r>
-        <w:rPr>
-          <w:vertAlign w:val="superscript"/>
-          <w:lang w:val="en-US"/>
-        </w:rPr>
-        <w:t>d</w:t>
-      </w:r>
-      <w:r>
-        <w:t>), где d - глубина поиска.</w:t>
-      </w:r>
-    </w:p>
-    <w:p>
-      <w:pPr>
-        <w:pStyle w:val="Default"/>
-      </w:pPr>
-      <w:r>
-        <w:t>Функция cubeSolve:</w:t>
-      </w:r>
-      <w:r>
-        <w:t xml:space="preserve"> </w:t>
-      </w:r>
-      <w:r>
-        <w:t>в</w:t>
-      </w:r>
-      <w:r>
-        <w:t>ызывает функцию search до 19 раз (SMALLSTEPSCOUNT).</w:t>
-      </w:r>
-    </w:p>
-    <w:p>
-      <w:pPr>
-        <w:pStyle w:val="Default"/>
-      </w:pPr>
-      <w:r>
-        <w:t xml:space="preserve">Сложность будет O(19 </w:t>
-      </w:r>
-      <w:r>
-        <w:rPr>
-          <w:rFonts w:ascii="Cambria" w:hAnsi="Cambria"/>
-        </w:rPr>
-        <w:t>×</w:t>
-      </w:r>
-      <w:r>
-        <w:t xml:space="preserve"> 6</w:t>
-      </w:r>
-      <w:r>
-        <w:rPr>
-          <w:vertAlign w:val="superscript"/>
-        </w:rPr>
-        <w:t>d</w:t>
-      </w:r>
-      <w:r>
-        <w:t>) = O(6</w:t>
-      </w:r>
-      <w:r>
-        <w:rPr>
-          <w:vertAlign w:val="superscript"/>
-        </w:rPr>
-        <w:t>d</w:t>
-      </w:r>
-      <w:r>
-        <w:t>), так как константа 19 не влияет на асимптотическую сложность.</w:t>
-      </w:r>
-    </w:p>
-    <w:p>
-      <w:pPr>
-        <w:pStyle w:val="Default"/>
-      </w:pPr>
-      <w:r>
-        <w:t>Таким образом, основная алгоритмическая сложность данного кода определяется функцией search и составляет O(6</w:t>
-      </w:r>
-      <w:r>
-        <w:rPr>
-          <w:vertAlign w:val="superscript"/>
-        </w:rPr>
-        <w:t>d</w:t>
-      </w:r>
-      <w:r>
-        <w:t>), где d </w:t>
-      </w:r>
-      <w:r>
-        <w:t>–</w:t>
-      </w:r>
-      <w:r>
-        <w:t xml:space="preserve"> глубина поиска решения.</w:t>
-      </w:r>
-    </w:p>
-    <w:p>
-      <w:pPr>
-        <w:pStyle w:val="Heading"/>
-      </w:pPr>
-      <w:bookmarkStart w:id="10" w:name="_Toc184747896"/>
-      <w:r>
-        <w:t>3</w:t>
-      </w:r>
-      <w:r>
-        <w:t xml:space="preserve">.2. </w:t>
-      </w:r>
-      <w:r>
-        <w:rPr>
-          <w:caps w:val="0"/>
-        </w:rPr>
-        <w:t>ВНЕДРЕНИЕ ОПТИМИЗАЦИИ</w:t>
-      </w:r>
-      <w:bookmarkEnd w:id="10"/>
-    </w:p>
-    <w:p>
-      <w:pPr>
-        <w:pStyle w:val="Default"/>
         <w:rPr>
           <w:rFonts w:eastAsia="DejaVu Sans"/>
         </w:rPr>
-      </w:pPr>
+        <w:t xml:space="preserve">Среднее время сборки всех этапов после внедрения системы перемешиваний уменьшилось, </w:t>
+      </w:r>
       <w:r>
         <w:rPr>
           <w:rFonts w:eastAsia="DejaVu Sans"/>
-          <w:highlight w:val="yellow"/>
-        </w:rPr>
-        <w:t>ЗАКОНЧИТЬ</w:t>
+        </w:rPr>
+        <w:t xml:space="preserve">так как программа начала делать меньше итераций для поиска решения, </w:t>
+      </w:r>
+      <w:r>
+        <w:rPr>
+          <w:rFonts w:eastAsia="DejaVu Sans"/>
+        </w:rPr>
+        <w:t>однако десятый этап всё равно собирался в несколько раз дольше на фоне всех остальных, поэтому для него вручную была подобрана оптимальная последовательность вращений, которая начала быстрее приводить к поиску решения этапа.</w:t>
       </w:r>
     </w:p>
     <w:p>
@@ -4482,7 +4958,7 @@
       <w:pPr>
         <w:pStyle w:val="Heading"/>
       </w:pPr>
-      <w:bookmarkStart w:id="11" w:name="_Toc184747897"/>
+      <w:bookmarkStart w:id="12" w:name="_Toc184747897"/>
       <w:r>
         <w:lastRenderedPageBreak/>
         <w:t>4. АНАЛИЗ</w:t>
@@ -4493,7 +4969,7 @@
       <w:r>
         <w:t xml:space="preserve"> ОПТИМИЗАЦИЙ</w:t>
       </w:r>
-      <w:bookmarkEnd w:id="11"/>
+      <w:bookmarkEnd w:id="12"/>
     </w:p>
     <w:p>
       <w:pPr>
@@ -4515,8 +4991,13 @@
         <w:t>OpenGL</w:t>
       </w:r>
       <w:r>
-        <w:t xml:space="preserve"> для рендеринга кубика Рубика</w:t>
-      </w:r>
+        <w:t xml:space="preserve"> для рендеринга кубика </w:t>
+      </w:r>
+      <w:proofErr w:type="spellStart"/>
+      <w:r>
+        <w:t>Рубика</w:t>
+      </w:r>
+      <w:proofErr w:type="spellEnd"/>
       <w:r>
         <w:t>, а также алгоритмическая оптимизация</w:t>
       </w:r>
@@ -4531,12 +5012,14 @@
       <w:r>
         <w:t xml:space="preserve">Первая оптимизация заключалась в инициализации буферов и массивов вершин только один раз в начале рендеринга с последующим обновлением их содержимого через функцию </w:t>
       </w:r>
+      <w:proofErr w:type="spellStart"/>
       <w:r>
         <w:rPr>
           <w:lang w:val="en-US"/>
         </w:rPr>
         <w:t>glBufferSubData</w:t>
       </w:r>
+      <w:proofErr w:type="spellEnd"/>
       <w:r>
         <w:t xml:space="preserve">, а также </w:t>
       </w:r>
@@ -4553,7 +5036,23 @@
         <w:t>а</w:t>
       </w:r>
       <w:r>
-        <w:t xml:space="preserve"> вызовов gltInit и gltTerminate из текстовой библиотеки </w:t>
+        <w:t xml:space="preserve"> вызовов </w:t>
+      </w:r>
+      <w:proofErr w:type="spellStart"/>
+      <w:r>
+        <w:t>gltInit</w:t>
+      </w:r>
+      <w:proofErr w:type="spellEnd"/>
+      <w:r>
+        <w:t xml:space="preserve"> и </w:t>
+      </w:r>
+      <w:proofErr w:type="spellStart"/>
+      <w:r>
+        <w:t>gltTerminate</w:t>
+      </w:r>
+      <w:proofErr w:type="spellEnd"/>
+      <w:r>
+        <w:t xml:space="preserve"> из текстовой библиотеки </w:t>
       </w:r>
       <w:r>
         <w:rPr>
@@ -4585,7 +5084,15 @@
         <w:t>оптимизации буферов</w:t>
       </w:r>
       <w:r>
-        <w:t xml:space="preserve"> было проведено сравнение времени отрисовки одного кадра как для главного окна программы, так и для окна ввода кубика. Измерения проводились на выборке из 100 кадров, что обусловлено минимальными колебаниями результатов, при которых разница во времени рендеринга оста</w:t>
+        <w:t xml:space="preserve"> было проведено сравнение времени </w:t>
+      </w:r>
+      <w:proofErr w:type="spellStart"/>
+      <w:r>
+        <w:t>отрисовки</w:t>
+      </w:r>
+      <w:proofErr w:type="spellEnd"/>
+      <w:r>
+        <w:t xml:space="preserve"> одного кадра как для главного окна программы, так и для окна ввода кубика. Измерения проводились на выборке из 100 кадров, что обусловлено минимальными колебаниями результатов, при которых разница во времени рендеринга оста</w:t>
       </w:r>
       <w:r>
         <w:t>е</w:t>
@@ -4614,7 +5121,15 @@
         <w:t xml:space="preserve">) </w:t>
       </w:r>
       <w:r>
-        <w:t>отображает время отрисовки 100 различных кадров главного окна до и после оптимизации. На графике видно, как улучшения привели к снижению времени рендеринга</w:t>
+        <w:t xml:space="preserve">отображает время </w:t>
+      </w:r>
+      <w:proofErr w:type="spellStart"/>
+      <w:r>
+        <w:t>отрисовки</w:t>
+      </w:r>
+      <w:proofErr w:type="spellEnd"/>
+      <w:r>
+        <w:t xml:space="preserve"> 100 различных кадров главного окна до и после оптимизации. На графике видно, как улучшения привели к снижению времени рендеринга</w:t>
       </w:r>
       <w:r>
         <w:t xml:space="preserve"> в среднем на </w:t>
@@ -4634,12 +5149,14 @@
       <w:r>
         <w:t>-</w:t>
       </w:r>
+      <w:proofErr w:type="spellStart"/>
       <w:r>
         <w:rPr>
           <w:lang w:val="en-US"/>
         </w:rPr>
         <w:t>Ofast</w:t>
       </w:r>
+      <w:proofErr w:type="spellEnd"/>
       <w:r>
         <w:t xml:space="preserve"> </w:t>
       </w:r>
@@ -4659,7 +5176,15 @@
         <w:t xml:space="preserve">) </w:t>
       </w:r>
       <w:r>
-        <w:t>демонстрирует аналогичное сравнение для окна ввода кубика, где также отмечено снижение времени отрисовки кадров после применения оптимизаций</w:t>
+        <w:t xml:space="preserve">демонстрирует аналогичное сравнение для окна ввода кубика, где также отмечено снижение времени </w:t>
+      </w:r>
+      <w:proofErr w:type="spellStart"/>
+      <w:r>
+        <w:t>отрисовки</w:t>
+      </w:r>
+      <w:proofErr w:type="spellEnd"/>
+      <w:r>
+        <w:t xml:space="preserve"> кадров после применения оптимизаций</w:t>
       </w:r>
       <w:r>
         <w:t xml:space="preserve"> в среднем на </w:t>
@@ -4676,12 +5201,14 @@
       <w:r>
         <w:t>-</w:t>
       </w:r>
+      <w:proofErr w:type="spellStart"/>
       <w:r>
         <w:rPr>
           <w:lang w:val="en-US"/>
         </w:rPr>
         <w:t>Ofast</w:t>
       </w:r>
+      <w:proofErr w:type="spellEnd"/>
       <w:r>
         <w:t xml:space="preserve"> </w:t>
       </w:r>
@@ -4710,6 +5237,10 @@
         <w:jc w:val="center"/>
       </w:pPr>
       <w:r>
+        <w:rPr>
+          <w:noProof/>
+          <w:lang w:eastAsia="ru-RU"/>
+        </w:rPr>
         <w:drawing>
           <wp:inline distT="0" distB="0" distL="0" distR="0" wp14:anchorId="380EF49D" wp14:editId="40DCAFD9">
             <wp:extent cx="5759796" cy="2235200"/>
@@ -4773,7 +5304,8 @@
       </w:pPr>
       <w:r>
         <w:rPr>
-          <w:lang w:val="en-US"/>
+          <w:noProof/>
+          <w:lang w:eastAsia="ru-RU"/>
         </w:rPr>
         <w:drawing>
           <wp:inline distT="0" distB="0" distL="0" distR="0" wp14:anchorId="743AE4C2" wp14:editId="2BD7D7D4">
@@ -4867,12 +5399,14 @@
       <w:r>
         <w:t xml:space="preserve">. На графике заметен рост потребления памяти в момент вызова функции </w:t>
       </w:r>
+      <w:proofErr w:type="spellStart"/>
       <w:r>
         <w:rPr>
           <w:lang w:val="en-US"/>
         </w:rPr>
         <w:t>fillCubeFromUserInput</w:t>
       </w:r>
+      <w:proofErr w:type="spellEnd"/>
       <w:r>
         <w:t>, что связано с обработкой главного окна наравне с окном ввода кубика.</w:t>
       </w:r>
@@ -4891,6 +5425,7 @@
       <w:r>
         <w:rPr>
           <w:noProof/>
+          <w:lang w:eastAsia="ru-RU"/>
         </w:rPr>
         <w:drawing>
           <wp:inline distT="0" distB="0" distL="0" distR="0" wp14:anchorId="526B72A6" wp14:editId="21D9D528">
@@ -4984,6 +5519,7 @@
       <w:r>
         <w:rPr>
           <w:noProof/>
+          <w:lang w:eastAsia="ru-RU"/>
         </w:rPr>
         <w:drawing>
           <wp:inline distT="0" distB="0" distL="0" distR="0" wp14:anchorId="6F2410F9" wp14:editId="2E2CA2DC">
@@ -5065,10 +5601,106 @@
         <w:pStyle w:val="Default"/>
       </w:pPr>
       <w:r>
-        <w:rPr>
-          <w:highlight w:val="yellow"/>
-        </w:rPr>
-        <w:t>ЗАКОНЧИТЬ</w:t>
+        <w:t xml:space="preserve">Завершающей машинно-независимой оптимизацией стала алгоритмическая. В результате внедрения системы рандомизации возможных </w:t>
+      </w:r>
+      <w:r>
+        <w:lastRenderedPageBreak/>
+        <w:t xml:space="preserve">вариантов вращений для всех этапов сборки удалось сократить время поиска решения на 92% с оптимизацией </w:t>
+      </w:r>
+      <w:r>
+        <w:t>-</w:t>
+      </w:r>
+      <w:proofErr w:type="spellStart"/>
+      <w:r>
+        <w:rPr>
+          <w:lang w:val="en-US"/>
+        </w:rPr>
+        <w:t>Ofast</w:t>
+      </w:r>
+      <w:proofErr w:type="spellEnd"/>
+      <w:r>
+        <w:t xml:space="preserve"> </w:t>
+      </w:r>
+      <w:r>
+        <w:t xml:space="preserve">и на 55% без ее использования. Тестирование проводилось путём создания 1000 случайных кубиков </w:t>
+      </w:r>
+      <w:proofErr w:type="spellStart"/>
+      <w:r>
+        <w:t>Рубика</w:t>
+      </w:r>
+      <w:proofErr w:type="spellEnd"/>
+      <w:r>
+        <w:t xml:space="preserve"> и замером времени, которое необходимо алгоритму на поиск решения. Результаты замеров представлены на графике (рисунок 5).</w:t>
+      </w:r>
+      <w:r>
+        <w:t xml:space="preserve"> Алгоритмическая сложность алгоритма не изменилась, но благодаря перемешиванию вариантов вращений</w:t>
+      </w:r>
+      <w:r>
+        <w:t xml:space="preserve"> в среднем делается гораздо меньше итераций перебора при поиске, что приводит к ускорению работы алгоритма.</w:t>
+      </w:r>
+    </w:p>
+    <w:p>
+      <w:pPr>
+        <w:pStyle w:val="Default"/>
+      </w:pPr>
+    </w:p>
+    <w:p>
+      <w:pPr>
+        <w:pStyle w:val="Default"/>
+        <w:ind w:firstLine="0"/>
+      </w:pPr>
+      <w:r>
+        <w:drawing>
+          <wp:inline distT="0" distB="0" distL="0" distR="0" wp14:anchorId="032EBEA7" wp14:editId="20C49161">
+            <wp:extent cx="6012180" cy="2695004"/>
+            <wp:effectExtent l="0" t="0" r="7620" b="0"/>
+            <wp:docPr id="1" name="Рисунок 1"/>
+            <wp:cNvGraphicFramePr>
+              <a:graphicFrameLocks xmlns:a="http://schemas.openxmlformats.org/drawingml/2006/main" noChangeAspect="1"/>
+            </wp:cNvGraphicFramePr>
+            <a:graphic xmlns:a="http://schemas.openxmlformats.org/drawingml/2006/main">
+              <a:graphicData uri="http://schemas.openxmlformats.org/drawingml/2006/picture">
+                <pic:pic xmlns:pic="http://schemas.openxmlformats.org/drawingml/2006/picture">
+                  <pic:nvPicPr>
+                    <pic:cNvPr id="1" name=""/>
+                    <pic:cNvPicPr/>
+                  </pic:nvPicPr>
+                  <pic:blipFill>
+                    <a:blip r:embed="rId15" cstate="print">
+                      <a:extLst>
+                        <a:ext uri="{28A0092B-C50C-407E-A947-70E740481C1C}">
+                          <a14:useLocalDpi xmlns:a14="http://schemas.microsoft.com/office/drawing/2010/main" val="0"/>
+                        </a:ext>
+                      </a:extLst>
+                    </a:blip>
+                    <a:stretch>
+                      <a:fillRect/>
+                    </a:stretch>
+                  </pic:blipFill>
+                  <pic:spPr>
+                    <a:xfrm>
+                      <a:off x="0" y="0"/>
+                      <a:ext cx="6021565" cy="2699211"/>
+                    </a:xfrm>
+                    <a:prstGeom prst="rect">
+                      <a:avLst/>
+                    </a:prstGeom>
+                  </pic:spPr>
+                </pic:pic>
+              </a:graphicData>
+            </a:graphic>
+          </wp:inline>
+        </w:drawing>
+      </w:r>
+    </w:p>
+    <w:p>
+      <w:pPr>
+        <w:pStyle w:val="Default"/>
+        <w:ind w:firstLine="0"/>
+        <w:jc w:val="center"/>
+      </w:pPr>
+      <w:r>
+        <w:t>Рисунок 5 – Производительность алгоритма</w:t>
       </w:r>
     </w:p>
     <w:p>
@@ -5096,12 +5728,12 @@
       <w:pPr>
         <w:pStyle w:val="Heading"/>
       </w:pPr>
-      <w:bookmarkStart w:id="12" w:name="_Toc184747898"/>
+      <w:bookmarkStart w:id="13" w:name="_Toc184747898"/>
       <w:r>
         <w:lastRenderedPageBreak/>
         <w:t>ЗАКЛЮЧЕНИЕ</w:t>
       </w:r>
-      <w:bookmarkEnd w:id="12"/>
+      <w:bookmarkEnd w:id="13"/>
     </w:p>
     <w:p>
       <w:pPr>
@@ -5126,7 +5758,15 @@
         <w:t>е</w:t>
       </w:r>
       <w:r>
-        <w:t>т снижения времени отрисовки каждого кадра.</w:t>
+        <w:t xml:space="preserve">т снижения времени </w:t>
+      </w:r>
+      <w:proofErr w:type="spellStart"/>
+      <w:r>
+        <w:t>отрисовки</w:t>
+      </w:r>
+      <w:proofErr w:type="spellEnd"/>
+      <w:r>
+        <w:t xml:space="preserve"> каждого кадра.</w:t>
       </w:r>
     </w:p>
     <w:p>
@@ -5202,12 +5842,12 @@
       <w:pPr>
         <w:pStyle w:val="Heading"/>
       </w:pPr>
-      <w:bookmarkStart w:id="13" w:name="_Toc184747899"/>
+      <w:bookmarkStart w:id="14" w:name="_Toc184747899"/>
       <w:r>
         <w:lastRenderedPageBreak/>
         <w:t>СПИСОК ИСПОЛЬЗОВАННЫХ ИСТОЧНИКОВ</w:t>
       </w:r>
-      <w:bookmarkEnd w:id="13"/>
+      <w:bookmarkEnd w:id="14"/>
     </w:p>
     <w:p>
       <w:pPr>
@@ -5281,12 +5921,14 @@
       <w:r>
         <w:t>.</w:t>
       </w:r>
+      <w:proofErr w:type="spellStart"/>
       <w:r>
         <w:rPr>
           <w:lang w:val="en-US"/>
         </w:rPr>
         <w:t>khronos</w:t>
       </w:r>
+      <w:proofErr w:type="spellEnd"/>
       <w:r>
         <w:t>.</w:t>
       </w:r>
@@ -5299,12 +5941,14 @@
       <w:r>
         <w:t>/</w:t>
       </w:r>
+      <w:proofErr w:type="spellStart"/>
       <w:r>
         <w:rPr>
           <w:lang w:val="en-US"/>
         </w:rPr>
         <w:t>opengl</w:t>
       </w:r>
+      <w:proofErr w:type="spellEnd"/>
       <w:r>
         <w:t>/</w:t>
       </w:r>
@@ -5393,12 +6037,14 @@
       <w:r>
         <w:t xml:space="preserve"> </w:t>
       </w:r>
+      <w:proofErr w:type="spellStart"/>
       <w:r>
         <w:rPr>
           <w:lang w:val="en-US"/>
         </w:rPr>
         <w:t>Exproler</w:t>
       </w:r>
+      <w:proofErr w:type="spellEnd"/>
       <w:r>
         <w:t xml:space="preserve"> // </w:t>
       </w:r>
@@ -5411,12 +6057,14 @@
       <w:r>
         <w:t xml:space="preserve"> </w:t>
       </w:r>
+      <w:proofErr w:type="spellStart"/>
       <w:r>
         <w:rPr>
           <w:lang w:val="en-US"/>
         </w:rPr>
         <w:t>Kociemba</w:t>
       </w:r>
+      <w:proofErr w:type="spellEnd"/>
       <w:r>
         <w:t xml:space="preserve">. - </w:t>
       </w:r>
@@ -5438,12 +6086,14 @@
       <w:r>
         <w:t>://</w:t>
       </w:r>
+      <w:proofErr w:type="spellStart"/>
       <w:r>
         <w:rPr>
           <w:lang w:val="en-US"/>
         </w:rPr>
         <w:t>kociemba</w:t>
       </w:r>
+      <w:proofErr w:type="spellEnd"/>
       <w:r>
         <w:t>.</w:t>
       </w:r>
@@ -5465,12 +6115,14 @@
       <w:r>
         <w:t>.</w:t>
       </w:r>
+      <w:proofErr w:type="spellStart"/>
       <w:r>
         <w:rPr>
           <w:lang w:val="en-US"/>
         </w:rPr>
         <w:t>htm</w:t>
       </w:r>
+      <w:proofErr w:type="spellEnd"/>
       <w:r>
         <w:t xml:space="preserve"> (</w:t>
       </w:r>
@@ -5526,11 +6178,33 @@
           <w:lang w:val="en-US"/>
         </w:rPr>
       </w:pPr>
-      <w:r>
-        <w:rPr>
-          <w:lang w:val="en-US"/>
-        </w:rPr>
-        <w:t xml:space="preserve">GetOpenFileNameA function (commdlg.h) </w:t>
+      <w:proofErr w:type="spellStart"/>
+      <w:r>
+        <w:rPr>
+          <w:lang w:val="en-US"/>
+        </w:rPr>
+        <w:t>GetOpenFileNameA</w:t>
+      </w:r>
+      <w:proofErr w:type="spellEnd"/>
+      <w:r>
+        <w:rPr>
+          <w:lang w:val="en-US"/>
+        </w:rPr>
+        <w:t xml:space="preserve"> function (</w:t>
+      </w:r>
+      <w:proofErr w:type="spellStart"/>
+      <w:r>
+        <w:rPr>
+          <w:lang w:val="en-US"/>
+        </w:rPr>
+        <w:t>commdlg.h</w:t>
+      </w:r>
+      <w:proofErr w:type="spellEnd"/>
+      <w:r>
+        <w:rPr>
+          <w:lang w:val="en-US"/>
+        </w:rPr>
+        <w:t xml:space="preserve">) </w:t>
       </w:r>
       <w:r>
         <w:rPr>
@@ -5605,11 +6279,33 @@
           <w:lang w:val="en-US"/>
         </w:rPr>
       </w:pPr>
-      <w:r>
-        <w:rPr>
-          <w:lang w:val="en-US"/>
-        </w:rPr>
-        <w:t xml:space="preserve">GetSaveFileNameA function (commdlg.h) </w:t>
+      <w:proofErr w:type="spellStart"/>
+      <w:r>
+        <w:rPr>
+          <w:lang w:val="en-US"/>
+        </w:rPr>
+        <w:t>GetSaveFileNameA</w:t>
+      </w:r>
+      <w:proofErr w:type="spellEnd"/>
+      <w:r>
+        <w:rPr>
+          <w:lang w:val="en-US"/>
+        </w:rPr>
+        <w:t xml:space="preserve"> function (</w:t>
+      </w:r>
+      <w:proofErr w:type="spellStart"/>
+      <w:r>
+        <w:rPr>
+          <w:lang w:val="en-US"/>
+        </w:rPr>
+        <w:t>commdlg.h</w:t>
+      </w:r>
+      <w:proofErr w:type="spellEnd"/>
+      <w:r>
+        <w:rPr>
+          <w:lang w:val="en-US"/>
+        </w:rPr>
+        <w:t xml:space="preserve">) </w:t>
       </w:r>
       <w:r>
         <w:rPr>
@@ -5702,12 +6398,14 @@
         </w:rPr>
         <w:t xml:space="preserve">// </w:t>
       </w:r>
+      <w:proofErr w:type="spellStart"/>
       <w:r>
         <w:rPr>
           <w:lang w:val="en-US"/>
         </w:rPr>
         <w:t>LearnOpenGL</w:t>
       </w:r>
+      <w:proofErr w:type="spellEnd"/>
       <w:r>
         <w:rPr>
           <w:lang w:val="en-US"/>
@@ -5978,8 +6676,16 @@
         <w:rPr>
           <w:lang w:val="en-US"/>
         </w:rPr>
-        <w:t>Jessica Fridrich</w:t>
-      </w:r>
+        <w:t xml:space="preserve">Jessica </w:t>
+      </w:r>
+      <w:proofErr w:type="spellStart"/>
+      <w:r>
+        <w:rPr>
+          <w:lang w:val="en-US"/>
+        </w:rPr>
+        <w:t>Fridrich</w:t>
+      </w:r>
+      <w:proofErr w:type="spellEnd"/>
       <w:r>
         <w:rPr>
           <w:lang w:val="en-US"/>
@@ -6071,11 +6777,19 @@
         </w:rPr>
         <w:t xml:space="preserve">// </w:t>
       </w:r>
-      <w:r>
-        <w:rPr>
-          <w:lang w:val="en-US"/>
-        </w:rPr>
-        <w:t>Khronos Registry</w:t>
+      <w:proofErr w:type="spellStart"/>
+      <w:r>
+        <w:rPr>
+          <w:lang w:val="en-US"/>
+        </w:rPr>
+        <w:t>Khronos</w:t>
+      </w:r>
+      <w:proofErr w:type="spellEnd"/>
+      <w:r>
+        <w:rPr>
+          <w:lang w:val="en-US"/>
+        </w:rPr>
+        <w:t xml:space="preserve"> Registry</w:t>
       </w:r>
       <w:r>
         <w:rPr>
@@ -6288,7 +7002,21 @@
         <w:rPr>
           <w:lang w:val="en-US"/>
         </w:rPr>
-        <w:t>The Khronos Group Inc.</w:t>
+        <w:t xml:space="preserve">The </w:t>
+      </w:r>
+      <w:proofErr w:type="spellStart"/>
+      <w:r>
+        <w:rPr>
+          <w:lang w:val="en-US"/>
+        </w:rPr>
+        <w:t>Khronos</w:t>
+      </w:r>
+      <w:proofErr w:type="spellEnd"/>
+      <w:r>
+        <w:rPr>
+          <w:lang w:val="en-US"/>
+        </w:rPr>
+        <w:t xml:space="preserve"> Group Inc.</w:t>
       </w:r>
       <w:r>
         <w:rPr>
@@ -6509,12 +7237,14 @@
           <w:lang w:val="en-US"/>
         </w:rPr>
       </w:pPr>
+      <w:proofErr w:type="spellStart"/>
       <w:r>
         <w:rPr>
           <w:lang w:val="en-US"/>
         </w:rPr>
         <w:t>Zenity</w:t>
       </w:r>
+      <w:proofErr w:type="spellEnd"/>
       <w:r>
         <w:rPr>
           <w:lang w:val="en-US"/>
@@ -6533,12 +7263,14 @@
         </w:rPr>
         <w:t xml:space="preserve"> // </w:t>
       </w:r>
+      <w:proofErr w:type="gramStart"/>
       <w:r>
         <w:rPr>
           <w:lang w:val="en-US"/>
         </w:rPr>
         <w:t>The</w:t>
       </w:r>
+      <w:proofErr w:type="gramEnd"/>
       <w:r>
         <w:rPr>
           <w:lang w:val="en-US"/>
@@ -6721,7 +7453,7 @@
       <w:pPr>
         <w:pStyle w:val="Heading"/>
       </w:pPr>
-      <w:bookmarkStart w:id="14" w:name="_Toc184747900"/>
+      <w:bookmarkStart w:id="15" w:name="_Toc184747900"/>
       <w:r>
         <w:lastRenderedPageBreak/>
         <w:t xml:space="preserve">ПРИЛОЖЕНИЕ </w:t>
@@ -6738,7 +7470,7 @@
       <w:r>
         <w:t xml:space="preserve"> ФУНКЦИЙ ОТРИСОВКИ ОКОН</w:t>
       </w:r>
-      <w:bookmarkEnd w:id="14"/>
+      <w:bookmarkEnd w:id="15"/>
     </w:p>
     <w:p>
       <w:pPr>
@@ -6768,7 +7500,7 @@
           <w:sz w:val="28"/>
         </w:rPr>
       </w:pPr>
-      <w:bookmarkStart w:id="15" w:name="_Toc184747901"/>
+      <w:bookmarkStart w:id="16" w:name="_Toc184747901"/>
       <w:r>
         <w:rPr>
           <w:rStyle w:val="FontStyle19"/>
@@ -6794,7 +7526,7 @@
         </w:rPr>
         <w:t>. ЛИСТИНГИ ФУНКЦИЙ ОТРИСОВКИ ОКОН</w:t>
       </w:r>
-      <w:bookmarkEnd w:id="15"/>
+      <w:bookmarkEnd w:id="16"/>
     </w:p>
     <w:p>
       <w:pPr>
@@ -6898,7 +7630,7 @@
       <w:pPr>
         <w:pStyle w:val="Heading"/>
       </w:pPr>
-      <w:bookmarkStart w:id="16" w:name="_Toc184747902"/>
+      <w:bookmarkStart w:id="17" w:name="_Toc184747902"/>
       <w:r>
         <w:lastRenderedPageBreak/>
         <w:t xml:space="preserve">ПРИЛОЖЕНИЕ </w:t>
@@ -6915,7 +7647,7 @@
       <w:r>
         <w:t>ФУНКЦИЙ АЛГОРИТМА РЕШЕНИЯ КУБИКА</w:t>
       </w:r>
-      <w:bookmarkEnd w:id="16"/>
+      <w:bookmarkEnd w:id="17"/>
     </w:p>
     <w:p>
       <w:pPr>
@@ -6949,12 +7681,12 @@
       <w:pPr>
         <w:pStyle w:val="Heading"/>
       </w:pPr>
-      <w:bookmarkStart w:id="17" w:name="_Toc184747903"/>
+      <w:bookmarkStart w:id="18" w:name="_Toc184747903"/>
       <w:r>
         <w:lastRenderedPageBreak/>
         <w:t>ПРИЛОЖЕНИЕ Г. ЛИСТИНГИ КЛЮЧЕВЫХ ФУНКЦИЙ АЛГОРИТМА РЕШЕНИЯ КУБИКА</w:t>
       </w:r>
-      <w:bookmarkEnd w:id="17"/>
+      <w:bookmarkEnd w:id="18"/>
     </w:p>
     <w:p>
       <w:pPr>
@@ -7043,10 +7775,10 @@
       </w:r>
     </w:p>
     <w:sectPr>
-      <w:headerReference w:type="default" r:id="rId15"/>
-      <w:footerReference w:type="default" r:id="rId16"/>
-      <w:headerReference w:type="first" r:id="rId17"/>
-      <w:footerReference w:type="first" r:id="rId18"/>
+      <w:headerReference w:type="default" r:id="rId16"/>
+      <w:footerReference w:type="default" r:id="rId17"/>
+      <w:headerReference w:type="first" r:id="rId18"/>
+      <w:footerReference w:type="first" r:id="rId19"/>
       <w:pgSz w:w="11906" w:h="16838"/>
       <w:pgMar w:top="1134" w:right="567" w:bottom="1134" w:left="1985" w:header="720" w:footer="720" w:gutter="0"/>
       <w:cols w:space="720"/>
@@ -7059,7 +7791,7 @@
 </file>
 
 <file path=word/endnotes.xml><?xml version="1.0" encoding="utf-8"?>
-<w:endnotes xmlns:wpc="http://schemas.microsoft.com/office/word/2010/wordprocessingCanvas" xmlns:cx="http://schemas.microsoft.com/office/drawing/2014/chartex" xmlns:cx1="http://schemas.microsoft.com/office/drawing/2015/9/8/chartex" xmlns:cx2="http://schemas.microsoft.com/office/drawing/2015/10/21/chartex" xmlns:cx3="http://schemas.microsoft.com/office/drawing/2016/5/9/chartex" xmlns:cx4="http://schemas.microsoft.com/office/drawing/2016/5/10/chartex" xmlns:cx5="http://schemas.microsoft.com/office/drawing/2016/5/11/chartex" xmlns:cx6="http://schemas.microsoft.com/office/drawing/2016/5/12/chartex" xmlns:cx7="http://schemas.microsoft.com/office/drawing/2016/5/13/chartex" xmlns:cx8="http://schemas.microsoft.com/office/drawing/2016/5/14/chartex" xmlns:mc="http://schemas.openxmlformats.org/markup-compatibility/2006" xmlns:aink="http://schemas.microsoft.com/office/drawing/2016/ink" xmlns:am3d="http://schemas.microsoft.com/office/drawing/2017/model3d" xmlns:o="urn:schemas-microsoft-com:office:office" xmlns:oel="http://schemas.microsoft.com/office/2019/extlst" xmlns:r="http://schemas.openxmlformats.org/officeDocument/2006/relationships" xmlns:m="http://schemas.openxmlformats.org/officeDocument/2006/math" xmlns:v="urn:schemas-microsoft-com:vml" xmlns:wp14="http://schemas.microsoft.com/office/word/2010/wordprocessingDrawing" xmlns:wp="http://schemas.openxmlformats.org/drawingml/2006/wordprocessingDrawing" xmlns:w10="urn:schemas-microsoft-com:office:word" xmlns:w="http://schemas.openxmlformats.org/wordprocessingml/2006/main" xmlns:w14="http://schemas.microsoft.com/office/word/2010/wordml" xmlns:w15="http://schemas.microsoft.com/office/word/2012/wordml" xmlns:w16cex="http://schemas.microsoft.com/office/word/2018/wordml/cex" xmlns:w16cid="http://schemas.microsoft.com/office/word/2016/wordml/cid" xmlns:w16="http://schemas.microsoft.com/office/word/2018/wordml" xmlns:w16sdtdh="http://schemas.microsoft.com/office/word/2020/wordml/sdtdatahash" xmlns:w16se="http://schemas.microsoft.com/office/word/2015/wordml/symex" xmlns:wpg="http://schemas.microsoft.com/office/word/2010/wordprocessingGroup" xmlns:wpi="http://schemas.microsoft.com/office/word/2010/wordprocessingInk" xmlns:wne="http://schemas.microsoft.com/office/word/2006/wordml" xmlns:wps="http://schemas.microsoft.com/office/word/2010/wordprocessingShape" mc:Ignorable="w14 w15 w16se w16cid w16 w16cex w16sdtdh wp14">
+<w:endnotes xmlns:wpc="http://schemas.microsoft.com/office/word/2010/wordprocessingCanvas" xmlns:cx="http://schemas.microsoft.com/office/drawing/2014/chartex" xmlns:cx1="http://schemas.microsoft.com/office/drawing/2015/9/8/chartex" xmlns:mc="http://schemas.openxmlformats.org/markup-compatibility/2006" xmlns:o="urn:schemas-microsoft-com:office:office" xmlns:r="http://schemas.openxmlformats.org/officeDocument/2006/relationships" xmlns:m="http://schemas.openxmlformats.org/officeDocument/2006/math" xmlns:v="urn:schemas-microsoft-com:vml" xmlns:wp14="http://schemas.microsoft.com/office/word/2010/wordprocessingDrawing" xmlns:wp="http://schemas.openxmlformats.org/drawingml/2006/wordprocessingDrawing" xmlns:w10="urn:schemas-microsoft-com:office:word" xmlns:w="http://schemas.openxmlformats.org/wordprocessingml/2006/main" xmlns:w14="http://schemas.microsoft.com/office/word/2010/wordml" xmlns:w15="http://schemas.microsoft.com/office/word/2012/wordml" xmlns:w16se="http://schemas.microsoft.com/office/word/2015/wordml/symex" xmlns:wpg="http://schemas.microsoft.com/office/word/2010/wordprocessingGroup" xmlns:wpi="http://schemas.microsoft.com/office/word/2010/wordprocessingInk" xmlns:wne="http://schemas.microsoft.com/office/word/2006/wordml" xmlns:wps="http://schemas.microsoft.com/office/word/2010/wordprocessingShape" mc:Ignorable="w14 w15 w16se wp14">
   <w:endnote w:type="separator" w:id="-1">
     <w:p>
       <w:r>
@@ -7078,11 +7810,11 @@
 </file>
 
 <file path=word/footer1.xml><?xml version="1.0" encoding="utf-8"?>
-<w:ftr xmlns:wpc="http://schemas.microsoft.com/office/word/2010/wordprocessingCanvas" xmlns:cx="http://schemas.microsoft.com/office/drawing/2014/chartex" xmlns:cx1="http://schemas.microsoft.com/office/drawing/2015/9/8/chartex" xmlns:cx2="http://schemas.microsoft.com/office/drawing/2015/10/21/chartex" xmlns:cx3="http://schemas.microsoft.com/office/drawing/2016/5/9/chartex" xmlns:cx4="http://schemas.microsoft.com/office/drawing/2016/5/10/chartex" xmlns:cx5="http://schemas.microsoft.com/office/drawing/2016/5/11/chartex" xmlns:cx6="http://schemas.microsoft.com/office/drawing/2016/5/12/chartex" xmlns:cx7="http://schemas.microsoft.com/office/drawing/2016/5/13/chartex" xmlns:cx8="http://schemas.microsoft.com/office/drawing/2016/5/14/chartex" xmlns:mc="http://schemas.openxmlformats.org/markup-compatibility/2006" xmlns:aink="http://schemas.microsoft.com/office/drawing/2016/ink" xmlns:am3d="http://schemas.microsoft.com/office/drawing/2017/model3d" xmlns:o="urn:schemas-microsoft-com:office:office" xmlns:oel="http://schemas.microsoft.com/office/2019/extlst" xmlns:r="http://schemas.openxmlformats.org/officeDocument/2006/relationships" xmlns:m="http://schemas.openxmlformats.org/officeDocument/2006/math" xmlns:v="urn:schemas-microsoft-com:vml" xmlns:wp14="http://schemas.microsoft.com/office/word/2010/wordprocessingDrawing" xmlns:wp="http://schemas.openxmlformats.org/drawingml/2006/wordprocessingDrawing" xmlns:w10="urn:schemas-microsoft-com:office:word" xmlns:w="http://schemas.openxmlformats.org/wordprocessingml/2006/main" xmlns:w14="http://schemas.microsoft.com/office/word/2010/wordml" xmlns:w15="http://schemas.microsoft.com/office/word/2012/wordml" xmlns:w16cex="http://schemas.microsoft.com/office/word/2018/wordml/cex" xmlns:w16cid="http://schemas.microsoft.com/office/word/2016/wordml/cid" xmlns:w16="http://schemas.microsoft.com/office/word/2018/wordml" xmlns:w16sdtdh="http://schemas.microsoft.com/office/word/2020/wordml/sdtdatahash" xmlns:w16se="http://schemas.microsoft.com/office/word/2015/wordml/symex" xmlns:wpg="http://schemas.microsoft.com/office/word/2010/wordprocessingGroup" xmlns:wpi="http://schemas.microsoft.com/office/word/2010/wordprocessingInk" xmlns:wne="http://schemas.microsoft.com/office/word/2006/wordml" xmlns:wps="http://schemas.microsoft.com/office/word/2010/wordprocessingShape" mc:Ignorable="w14 w15 w16se w16cid w16 w16cex w16sdtdh wp14">
+<w:ftr xmlns:wpc="http://schemas.microsoft.com/office/word/2010/wordprocessingCanvas" xmlns:cx="http://schemas.microsoft.com/office/drawing/2014/chartex" xmlns:cx1="http://schemas.microsoft.com/office/drawing/2015/9/8/chartex" xmlns:mc="http://schemas.openxmlformats.org/markup-compatibility/2006" xmlns:o="urn:schemas-microsoft-com:office:office" xmlns:r="http://schemas.openxmlformats.org/officeDocument/2006/relationships" xmlns:m="http://schemas.openxmlformats.org/officeDocument/2006/math" xmlns:v="urn:schemas-microsoft-com:vml" xmlns:wp14="http://schemas.microsoft.com/office/word/2010/wordprocessingDrawing" xmlns:wp="http://schemas.openxmlformats.org/drawingml/2006/wordprocessingDrawing" xmlns:w10="urn:schemas-microsoft-com:office:word" xmlns:w="http://schemas.openxmlformats.org/wordprocessingml/2006/main" xmlns:w14="http://schemas.microsoft.com/office/word/2010/wordml" xmlns:w15="http://schemas.microsoft.com/office/word/2012/wordml" xmlns:w16se="http://schemas.microsoft.com/office/word/2015/wordml/symex" xmlns:wpg="http://schemas.microsoft.com/office/word/2010/wordprocessingGroup" xmlns:wpi="http://schemas.microsoft.com/office/word/2010/wordprocessingInk" xmlns:wne="http://schemas.microsoft.com/office/word/2006/wordml" xmlns:wps="http://schemas.microsoft.com/office/word/2010/wordprocessingShape" mc:Ignorable="w14 w15 w16se wp14">
   <w:sdt>
     <w:sdtPr>
       <w:rPr>
-        <w:rStyle w:val="PageNumber"/>
+        <w:rStyle w:val="a6"/>
       </w:rPr>
       <w:id w:val="-1550761048"/>
       <w:docPartObj>
@@ -7093,27 +7825,27 @@
     <w:sdtContent>
       <w:p>
         <w:pPr>
-          <w:pStyle w:val="Footer"/>
+          <w:pStyle w:val="af0"/>
           <w:framePr w:wrap="none" w:vAnchor="text" w:hAnchor="margin" w:xAlign="center" w:y="1"/>
           <w:rPr>
-            <w:rStyle w:val="PageNumber"/>
+            <w:rStyle w:val="a6"/>
           </w:rPr>
         </w:pPr>
         <w:r>
           <w:rPr>
-            <w:rStyle w:val="PageNumber"/>
+            <w:rStyle w:val="a6"/>
           </w:rPr>
           <w:fldChar w:fldCharType="begin"/>
         </w:r>
         <w:r>
           <w:rPr>
-            <w:rStyle w:val="PageNumber"/>
+            <w:rStyle w:val="a6"/>
           </w:rPr>
           <w:instrText xml:space="preserve"> PAGE </w:instrText>
         </w:r>
         <w:r>
           <w:rPr>
-            <w:rStyle w:val="PageNumber"/>
+            <w:rStyle w:val="a6"/>
           </w:rPr>
           <w:fldChar w:fldCharType="end"/>
         </w:r>
@@ -7122,18 +7854,18 @@
   </w:sdt>
   <w:p>
     <w:pPr>
-      <w:pStyle w:val="Footer"/>
+      <w:pStyle w:val="af0"/>
     </w:pPr>
   </w:p>
 </w:ftr>
 </file>
 
 <file path=word/footer2.xml><?xml version="1.0" encoding="utf-8"?>
-<w:ftr xmlns:wpc="http://schemas.microsoft.com/office/word/2010/wordprocessingCanvas" xmlns:cx="http://schemas.microsoft.com/office/drawing/2014/chartex" xmlns:cx1="http://schemas.microsoft.com/office/drawing/2015/9/8/chartex" xmlns:cx2="http://schemas.microsoft.com/office/drawing/2015/10/21/chartex" xmlns:cx3="http://schemas.microsoft.com/office/drawing/2016/5/9/chartex" xmlns:cx4="http://schemas.microsoft.com/office/drawing/2016/5/10/chartex" xmlns:cx5="http://schemas.microsoft.com/office/drawing/2016/5/11/chartex" xmlns:cx6="http://schemas.microsoft.com/office/drawing/2016/5/12/chartex" xmlns:cx7="http://schemas.microsoft.com/office/drawing/2016/5/13/chartex" xmlns:cx8="http://schemas.microsoft.com/office/drawing/2016/5/14/chartex" xmlns:mc="http://schemas.openxmlformats.org/markup-compatibility/2006" xmlns:aink="http://schemas.microsoft.com/office/drawing/2016/ink" xmlns:am3d="http://schemas.microsoft.com/office/drawing/2017/model3d" xmlns:o="urn:schemas-microsoft-com:office:office" xmlns:oel="http://schemas.microsoft.com/office/2019/extlst" xmlns:r="http://schemas.openxmlformats.org/officeDocument/2006/relationships" xmlns:m="http://schemas.openxmlformats.org/officeDocument/2006/math" xmlns:v="urn:schemas-microsoft-com:vml" xmlns:wp14="http://schemas.microsoft.com/office/word/2010/wordprocessingDrawing" xmlns:wp="http://schemas.openxmlformats.org/drawingml/2006/wordprocessingDrawing" xmlns:w10="urn:schemas-microsoft-com:office:word" xmlns:w="http://schemas.openxmlformats.org/wordprocessingml/2006/main" xmlns:w14="http://schemas.microsoft.com/office/word/2010/wordml" xmlns:w15="http://schemas.microsoft.com/office/word/2012/wordml" xmlns:w16cex="http://schemas.microsoft.com/office/word/2018/wordml/cex" xmlns:w16cid="http://schemas.microsoft.com/office/word/2016/wordml/cid" xmlns:w16="http://schemas.microsoft.com/office/word/2018/wordml" xmlns:w16sdtdh="http://schemas.microsoft.com/office/word/2020/wordml/sdtdatahash" xmlns:w16se="http://schemas.microsoft.com/office/word/2015/wordml/symex" xmlns:wpg="http://schemas.microsoft.com/office/word/2010/wordprocessingGroup" xmlns:wpi="http://schemas.microsoft.com/office/word/2010/wordprocessingInk" xmlns:wne="http://schemas.microsoft.com/office/word/2006/wordml" xmlns:wps="http://schemas.microsoft.com/office/word/2010/wordprocessingShape" mc:Ignorable="w14 w15 w16se w16cid w16 w16cex w16sdtdh wp14">
+<w:ftr xmlns:wpc="http://schemas.microsoft.com/office/word/2010/wordprocessingCanvas" xmlns:cx="http://schemas.microsoft.com/office/drawing/2014/chartex" xmlns:cx1="http://schemas.microsoft.com/office/drawing/2015/9/8/chartex" xmlns:mc="http://schemas.openxmlformats.org/markup-compatibility/2006" xmlns:o="urn:schemas-microsoft-com:office:office" xmlns:r="http://schemas.openxmlformats.org/officeDocument/2006/relationships" xmlns:m="http://schemas.openxmlformats.org/officeDocument/2006/math" xmlns:v="urn:schemas-microsoft-com:vml" xmlns:wp14="http://schemas.microsoft.com/office/word/2010/wordprocessingDrawing" xmlns:wp="http://schemas.openxmlformats.org/drawingml/2006/wordprocessingDrawing" xmlns:w10="urn:schemas-microsoft-com:office:word" xmlns:w="http://schemas.openxmlformats.org/wordprocessingml/2006/main" xmlns:w14="http://schemas.microsoft.com/office/word/2010/wordml" xmlns:w15="http://schemas.microsoft.com/office/word/2012/wordml" xmlns:w16se="http://schemas.microsoft.com/office/word/2015/wordml/symex" xmlns:wpg="http://schemas.microsoft.com/office/word/2010/wordprocessingGroup" xmlns:wpi="http://schemas.microsoft.com/office/word/2010/wordprocessingInk" xmlns:wne="http://schemas.microsoft.com/office/word/2006/wordml" xmlns:wps="http://schemas.microsoft.com/office/word/2010/wordprocessingShape" mc:Ignorable="w14 w15 w16se wp14">
   <w:sdt>
     <w:sdtPr>
       <w:rPr>
-        <w:rStyle w:val="PageNumber"/>
+        <w:rStyle w:val="a6"/>
       </w:rPr>
       <w:id w:val="1823772093"/>
       <w:docPartObj>
@@ -7143,7 +7875,7 @@
     </w:sdtPr>
     <w:sdtEndPr>
       <w:rPr>
-        <w:rStyle w:val="PageNumber"/>
+        <w:rStyle w:val="a6"/>
         <w:rFonts w:ascii="Times New Roman" w:hAnsi="Times New Roman" w:cs="Times New Roman"/>
         <w:sz w:val="24"/>
         <w:szCs w:val="24"/>
@@ -7152,10 +7884,10 @@
     <w:sdtContent>
       <w:p>
         <w:pPr>
-          <w:pStyle w:val="Footer"/>
+          <w:pStyle w:val="af0"/>
           <w:framePr w:wrap="none" w:vAnchor="text" w:hAnchor="margin" w:xAlign="center" w:y="1"/>
           <w:rPr>
-            <w:rStyle w:val="PageNumber"/>
+            <w:rStyle w:val="a6"/>
             <w:rFonts w:ascii="Times New Roman" w:hAnsi="Times New Roman" w:cs="Times New Roman"/>
             <w:sz w:val="24"/>
             <w:szCs w:val="24"/>
@@ -7163,7 +7895,7 @@
         </w:pPr>
         <w:r>
           <w:rPr>
-            <w:rStyle w:val="PageNumber"/>
+            <w:rStyle w:val="a6"/>
             <w:rFonts w:ascii="Times New Roman" w:hAnsi="Times New Roman" w:cs="Times New Roman"/>
             <w:sz w:val="24"/>
             <w:szCs w:val="24"/>
@@ -7172,7 +7904,7 @@
         </w:r>
         <w:r>
           <w:rPr>
-            <w:rStyle w:val="PageNumber"/>
+            <w:rStyle w:val="a6"/>
             <w:rFonts w:ascii="Times New Roman" w:hAnsi="Times New Roman" w:cs="Times New Roman"/>
             <w:sz w:val="24"/>
             <w:szCs w:val="24"/>
@@ -7181,7 +7913,7 @@
         </w:r>
         <w:r>
           <w:rPr>
-            <w:rStyle w:val="PageNumber"/>
+            <w:rStyle w:val="a6"/>
             <w:rFonts w:ascii="Times New Roman" w:hAnsi="Times New Roman" w:cs="Times New Roman"/>
             <w:sz w:val="24"/>
             <w:szCs w:val="24"/>
@@ -7190,7 +7922,7 @@
         </w:r>
         <w:r>
           <w:rPr>
-            <w:rStyle w:val="PageNumber"/>
+            <w:rStyle w:val="a6"/>
             <w:rFonts w:ascii="Times New Roman" w:hAnsi="Times New Roman" w:cs="Times New Roman"/>
             <w:noProof/>
             <w:sz w:val="24"/>
@@ -7200,7 +7932,7 @@
         </w:r>
         <w:r>
           <w:rPr>
-            <w:rStyle w:val="PageNumber"/>
+            <w:rStyle w:val="a6"/>
             <w:rFonts w:ascii="Times New Roman" w:hAnsi="Times New Roman" w:cs="Times New Roman"/>
             <w:sz w:val="24"/>
             <w:szCs w:val="24"/>
@@ -7212,7 +7944,7 @@
   </w:sdt>
   <w:p>
     <w:pPr>
-      <w:pStyle w:val="Footer"/>
+      <w:pStyle w:val="af0"/>
       <w:ind w:right="360"/>
     </w:pPr>
   </w:p>
@@ -7220,11 +7952,11 @@
 </file>
 
 <file path=word/footer3.xml><?xml version="1.0" encoding="utf-8"?>
-<w:ftr xmlns:wpc="http://schemas.microsoft.com/office/word/2010/wordprocessingCanvas" xmlns:cx="http://schemas.microsoft.com/office/drawing/2014/chartex" xmlns:cx1="http://schemas.microsoft.com/office/drawing/2015/9/8/chartex" xmlns:cx2="http://schemas.microsoft.com/office/drawing/2015/10/21/chartex" xmlns:cx3="http://schemas.microsoft.com/office/drawing/2016/5/9/chartex" xmlns:cx4="http://schemas.microsoft.com/office/drawing/2016/5/10/chartex" xmlns:cx5="http://schemas.microsoft.com/office/drawing/2016/5/11/chartex" xmlns:cx6="http://schemas.microsoft.com/office/drawing/2016/5/12/chartex" xmlns:cx7="http://schemas.microsoft.com/office/drawing/2016/5/13/chartex" xmlns:cx8="http://schemas.microsoft.com/office/drawing/2016/5/14/chartex" xmlns:mc="http://schemas.openxmlformats.org/markup-compatibility/2006" xmlns:aink="http://schemas.microsoft.com/office/drawing/2016/ink" xmlns:am3d="http://schemas.microsoft.com/office/drawing/2017/model3d" xmlns:o="urn:schemas-microsoft-com:office:office" xmlns:oel="http://schemas.microsoft.com/office/2019/extlst" xmlns:r="http://schemas.openxmlformats.org/officeDocument/2006/relationships" xmlns:m="http://schemas.openxmlformats.org/officeDocument/2006/math" xmlns:v="urn:schemas-microsoft-com:vml" xmlns:wp14="http://schemas.microsoft.com/office/word/2010/wordprocessingDrawing" xmlns:wp="http://schemas.openxmlformats.org/drawingml/2006/wordprocessingDrawing" xmlns:w10="urn:schemas-microsoft-com:office:word" xmlns:w="http://schemas.openxmlformats.org/wordprocessingml/2006/main" xmlns:w14="http://schemas.microsoft.com/office/word/2010/wordml" xmlns:w15="http://schemas.microsoft.com/office/word/2012/wordml" xmlns:w16cex="http://schemas.microsoft.com/office/word/2018/wordml/cex" xmlns:w16cid="http://schemas.microsoft.com/office/word/2016/wordml/cid" xmlns:w16="http://schemas.microsoft.com/office/word/2018/wordml" xmlns:w16sdtdh="http://schemas.microsoft.com/office/word/2020/wordml/sdtdatahash" xmlns:w16se="http://schemas.microsoft.com/office/word/2015/wordml/symex" xmlns:wpg="http://schemas.microsoft.com/office/word/2010/wordprocessingGroup" xmlns:wpi="http://schemas.microsoft.com/office/word/2010/wordprocessingInk" xmlns:wne="http://schemas.microsoft.com/office/word/2006/wordml" xmlns:wps="http://schemas.microsoft.com/office/word/2010/wordprocessingShape" mc:Ignorable="w14 w15 w16se w16cid w16 w16cex w16sdtdh wp14">
+<w:ftr xmlns:wpc="http://schemas.microsoft.com/office/word/2010/wordprocessingCanvas" xmlns:cx="http://schemas.microsoft.com/office/drawing/2014/chartex" xmlns:cx1="http://schemas.microsoft.com/office/drawing/2015/9/8/chartex" xmlns:mc="http://schemas.openxmlformats.org/markup-compatibility/2006" xmlns:o="urn:schemas-microsoft-com:office:office" xmlns:r="http://schemas.openxmlformats.org/officeDocument/2006/relationships" xmlns:m="http://schemas.openxmlformats.org/officeDocument/2006/math" xmlns:v="urn:schemas-microsoft-com:vml" xmlns:wp14="http://schemas.microsoft.com/office/word/2010/wordprocessingDrawing" xmlns:wp="http://schemas.openxmlformats.org/drawingml/2006/wordprocessingDrawing" xmlns:w10="urn:schemas-microsoft-com:office:word" xmlns:w="http://schemas.openxmlformats.org/wordprocessingml/2006/main" xmlns:w14="http://schemas.microsoft.com/office/word/2010/wordml" xmlns:w15="http://schemas.microsoft.com/office/word/2012/wordml" xmlns:w16se="http://schemas.microsoft.com/office/word/2015/wordml/symex" xmlns:wpg="http://schemas.microsoft.com/office/word/2010/wordprocessingGroup" xmlns:wpi="http://schemas.microsoft.com/office/word/2010/wordprocessingInk" xmlns:wne="http://schemas.microsoft.com/office/word/2006/wordml" xmlns:wps="http://schemas.microsoft.com/office/word/2010/wordprocessingShape" mc:Ignorable="w14 w15 w16se wp14">
   <w:sdt>
     <w:sdtPr>
       <w:rPr>
-        <w:rStyle w:val="PageNumber"/>
+        <w:rStyle w:val="a6"/>
         <w:rFonts w:ascii="Times New Roman" w:hAnsi="Times New Roman" w:cs="Times New Roman"/>
         <w:sz w:val="24"/>
         <w:szCs w:val="24"/>
@@ -7238,10 +7970,10 @@
     <w:sdtContent>
       <w:p>
         <w:pPr>
-          <w:pStyle w:val="Footer"/>
+          <w:pStyle w:val="af0"/>
           <w:framePr w:wrap="none" w:vAnchor="text" w:hAnchor="margin" w:xAlign="center" w:y="1"/>
           <w:rPr>
-            <w:rStyle w:val="PageNumber"/>
+            <w:rStyle w:val="a6"/>
             <w:rFonts w:ascii="Times New Roman" w:hAnsi="Times New Roman" w:cs="Times New Roman"/>
             <w:sz w:val="24"/>
             <w:szCs w:val="24"/>
@@ -7249,7 +7981,7 @@
         </w:pPr>
         <w:r>
           <w:rPr>
-            <w:rStyle w:val="PageNumber"/>
+            <w:rStyle w:val="a6"/>
             <w:rFonts w:ascii="Times New Roman" w:hAnsi="Times New Roman" w:cs="Times New Roman"/>
             <w:sz w:val="24"/>
             <w:szCs w:val="24"/>
@@ -7258,7 +7990,7 @@
         </w:r>
         <w:r>
           <w:rPr>
-            <w:rStyle w:val="PageNumber"/>
+            <w:rStyle w:val="a6"/>
             <w:rFonts w:ascii="Times New Roman" w:hAnsi="Times New Roman" w:cs="Times New Roman"/>
             <w:sz w:val="24"/>
             <w:szCs w:val="24"/>
@@ -7267,7 +7999,7 @@
         </w:r>
         <w:r>
           <w:rPr>
-            <w:rStyle w:val="PageNumber"/>
+            <w:rStyle w:val="a6"/>
             <w:rFonts w:ascii="Times New Roman" w:hAnsi="Times New Roman" w:cs="Times New Roman"/>
             <w:sz w:val="24"/>
             <w:szCs w:val="24"/>
@@ -7276,17 +8008,17 @@
         </w:r>
         <w:r>
           <w:rPr>
-            <w:rStyle w:val="PageNumber"/>
+            <w:rStyle w:val="a6"/>
             <w:rFonts w:ascii="Times New Roman" w:hAnsi="Times New Roman" w:cs="Times New Roman"/>
             <w:noProof/>
             <w:sz w:val="24"/>
             <w:szCs w:val="24"/>
           </w:rPr>
-          <w:t>20</w:t>
+          <w:t>21</w:t>
         </w:r>
         <w:r>
           <w:rPr>
-            <w:rStyle w:val="PageNumber"/>
+            <w:rStyle w:val="a6"/>
             <w:rFonts w:ascii="Times New Roman" w:hAnsi="Times New Roman" w:cs="Times New Roman"/>
             <w:sz w:val="24"/>
             <w:szCs w:val="24"/>
@@ -7298,7 +8030,7 @@
   </w:sdt>
   <w:p>
     <w:pPr>
-      <w:pStyle w:val="Footer"/>
+      <w:pStyle w:val="af0"/>
       <w:ind w:right="360"/>
       <w:rPr>
         <w:rFonts w:ascii="Times New Roman" w:hAnsi="Times New Roman" w:cs="Times New Roman"/>
@@ -7311,7 +8043,7 @@
 </file>
 
 <file path=word/footer4.xml><?xml version="1.0" encoding="utf-8"?>
-<w:ftr xmlns:wpc="http://schemas.microsoft.com/office/word/2010/wordprocessingCanvas" xmlns:cx="http://schemas.microsoft.com/office/drawing/2014/chartex" xmlns:cx1="http://schemas.microsoft.com/office/drawing/2015/9/8/chartex" xmlns:cx2="http://schemas.microsoft.com/office/drawing/2015/10/21/chartex" xmlns:cx3="http://schemas.microsoft.com/office/drawing/2016/5/9/chartex" xmlns:cx4="http://schemas.microsoft.com/office/drawing/2016/5/10/chartex" xmlns:cx5="http://schemas.microsoft.com/office/drawing/2016/5/11/chartex" xmlns:cx6="http://schemas.microsoft.com/office/drawing/2016/5/12/chartex" xmlns:cx7="http://schemas.microsoft.com/office/drawing/2016/5/13/chartex" xmlns:cx8="http://schemas.microsoft.com/office/drawing/2016/5/14/chartex" xmlns:mc="http://schemas.openxmlformats.org/markup-compatibility/2006" xmlns:aink="http://schemas.microsoft.com/office/drawing/2016/ink" xmlns:am3d="http://schemas.microsoft.com/office/drawing/2017/model3d" xmlns:o="urn:schemas-microsoft-com:office:office" xmlns:oel="http://schemas.microsoft.com/office/2019/extlst" xmlns:r="http://schemas.openxmlformats.org/officeDocument/2006/relationships" xmlns:m="http://schemas.openxmlformats.org/officeDocument/2006/math" xmlns:v="urn:schemas-microsoft-com:vml" xmlns:wp14="http://schemas.microsoft.com/office/word/2010/wordprocessingDrawing" xmlns:wp="http://schemas.openxmlformats.org/drawingml/2006/wordprocessingDrawing" xmlns:w10="urn:schemas-microsoft-com:office:word" xmlns:w="http://schemas.openxmlformats.org/wordprocessingml/2006/main" xmlns:w14="http://schemas.microsoft.com/office/word/2010/wordml" xmlns:w15="http://schemas.microsoft.com/office/word/2012/wordml" xmlns:w16cex="http://schemas.microsoft.com/office/word/2018/wordml/cex" xmlns:w16cid="http://schemas.microsoft.com/office/word/2016/wordml/cid" xmlns:w16="http://schemas.microsoft.com/office/word/2018/wordml" xmlns:w16sdtdh="http://schemas.microsoft.com/office/word/2020/wordml/sdtdatahash" xmlns:w16se="http://schemas.microsoft.com/office/word/2015/wordml/symex" xmlns:wpg="http://schemas.microsoft.com/office/word/2010/wordprocessingGroup" xmlns:wpi="http://schemas.microsoft.com/office/word/2010/wordprocessingInk" xmlns:wne="http://schemas.microsoft.com/office/word/2006/wordml" xmlns:wps="http://schemas.microsoft.com/office/word/2010/wordprocessingShape" mc:Ignorable="w14 w15 w16se w16cid w16 w16cex w16sdtdh wp14">
+<w:ftr xmlns:wpc="http://schemas.microsoft.com/office/word/2010/wordprocessingCanvas" xmlns:cx="http://schemas.microsoft.com/office/drawing/2014/chartex" xmlns:cx1="http://schemas.microsoft.com/office/drawing/2015/9/8/chartex" xmlns:mc="http://schemas.openxmlformats.org/markup-compatibility/2006" xmlns:o="urn:schemas-microsoft-com:office:office" xmlns:r="http://schemas.openxmlformats.org/officeDocument/2006/relationships" xmlns:m="http://schemas.openxmlformats.org/officeDocument/2006/math" xmlns:v="urn:schemas-microsoft-com:vml" xmlns:wp14="http://schemas.microsoft.com/office/word/2010/wordprocessingDrawing" xmlns:wp="http://schemas.openxmlformats.org/drawingml/2006/wordprocessingDrawing" xmlns:w10="urn:schemas-microsoft-com:office:word" xmlns:w="http://schemas.openxmlformats.org/wordprocessingml/2006/main" xmlns:w14="http://schemas.microsoft.com/office/word/2010/wordml" xmlns:w15="http://schemas.microsoft.com/office/word/2012/wordml" xmlns:w16se="http://schemas.microsoft.com/office/word/2015/wordml/symex" xmlns:wpg="http://schemas.microsoft.com/office/word/2010/wordprocessingGroup" xmlns:wpi="http://schemas.microsoft.com/office/word/2010/wordprocessingInk" xmlns:wne="http://schemas.microsoft.com/office/word/2006/wordml" xmlns:wps="http://schemas.microsoft.com/office/word/2010/wordprocessingShape" mc:Ignorable="w14 w15 w16se wp14">
   <w:sdt>
     <w:sdtPr>
       <w:id w:val="1768966828"/>
@@ -7331,7 +8063,7 @@
     <w:sdtContent>
       <w:p>
         <w:pPr>
-          <w:pStyle w:val="Footer"/>
+          <w:pStyle w:val="af0"/>
           <w:jc w:val="center"/>
           <w:rPr>
             <w:rFonts w:ascii="Times New Roman" w:hAnsi="Times New Roman" w:cs="Times New Roman"/>
@@ -7370,7 +8102,7 @@
             <w:sz w:val="24"/>
             <w:szCs w:val="24"/>
           </w:rPr>
-          <w:t>2</w:t>
+          <w:t>3</w:t>
         </w:r>
         <w:r>
           <w:rPr>
@@ -7386,14 +8118,14 @@
   </w:sdt>
   <w:p>
     <w:pPr>
-      <w:pStyle w:val="Footer"/>
+      <w:pStyle w:val="af0"/>
     </w:pPr>
   </w:p>
 </w:ftr>
 </file>
 
 <file path=word/footnotes.xml><?xml version="1.0" encoding="utf-8"?>
-<w:footnotes xmlns:wpc="http://schemas.microsoft.com/office/word/2010/wordprocessingCanvas" xmlns:cx="http://schemas.microsoft.com/office/drawing/2014/chartex" xmlns:cx1="http://schemas.microsoft.com/office/drawing/2015/9/8/chartex" xmlns:cx2="http://schemas.microsoft.com/office/drawing/2015/10/21/chartex" xmlns:cx3="http://schemas.microsoft.com/office/drawing/2016/5/9/chartex" xmlns:cx4="http://schemas.microsoft.com/office/drawing/2016/5/10/chartex" xmlns:cx5="http://schemas.microsoft.com/office/drawing/2016/5/11/chartex" xmlns:cx6="http://schemas.microsoft.com/office/drawing/2016/5/12/chartex" xmlns:cx7="http://schemas.microsoft.com/office/drawing/2016/5/13/chartex" xmlns:cx8="http://schemas.microsoft.com/office/drawing/2016/5/14/chartex" xmlns:mc="http://schemas.openxmlformats.org/markup-compatibility/2006" xmlns:aink="http://schemas.microsoft.com/office/drawing/2016/ink" xmlns:am3d="http://schemas.microsoft.com/office/drawing/2017/model3d" xmlns:o="urn:schemas-microsoft-com:office:office" xmlns:oel="http://schemas.microsoft.com/office/2019/extlst" xmlns:r="http://schemas.openxmlformats.org/officeDocument/2006/relationships" xmlns:m="http://schemas.openxmlformats.org/officeDocument/2006/math" xmlns:v="urn:schemas-microsoft-com:vml" xmlns:wp14="http://schemas.microsoft.com/office/word/2010/wordprocessingDrawing" xmlns:wp="http://schemas.openxmlformats.org/drawingml/2006/wordprocessingDrawing" xmlns:w10="urn:schemas-microsoft-com:office:word" xmlns:w="http://schemas.openxmlformats.org/wordprocessingml/2006/main" xmlns:w14="http://schemas.microsoft.com/office/word/2010/wordml" xmlns:w15="http://schemas.microsoft.com/office/word/2012/wordml" xmlns:w16cex="http://schemas.microsoft.com/office/word/2018/wordml/cex" xmlns:w16cid="http://schemas.microsoft.com/office/word/2016/wordml/cid" xmlns:w16="http://schemas.microsoft.com/office/word/2018/wordml" xmlns:w16sdtdh="http://schemas.microsoft.com/office/word/2020/wordml/sdtdatahash" xmlns:w16se="http://schemas.microsoft.com/office/word/2015/wordml/symex" xmlns:wpg="http://schemas.microsoft.com/office/word/2010/wordprocessingGroup" xmlns:wpi="http://schemas.microsoft.com/office/word/2010/wordprocessingInk" xmlns:wne="http://schemas.microsoft.com/office/word/2006/wordml" xmlns:wps="http://schemas.microsoft.com/office/word/2010/wordprocessingShape" mc:Ignorable="w14 w15 w16se w16cid w16 w16cex w16sdtdh wp14">
+<w:footnotes xmlns:wpc="http://schemas.microsoft.com/office/word/2010/wordprocessingCanvas" xmlns:cx="http://schemas.microsoft.com/office/drawing/2014/chartex" xmlns:cx1="http://schemas.microsoft.com/office/drawing/2015/9/8/chartex" xmlns:mc="http://schemas.openxmlformats.org/markup-compatibility/2006" xmlns:o="urn:schemas-microsoft-com:office:office" xmlns:r="http://schemas.openxmlformats.org/officeDocument/2006/relationships" xmlns:m="http://schemas.openxmlformats.org/officeDocument/2006/math" xmlns:v="urn:schemas-microsoft-com:vml" xmlns:wp14="http://schemas.microsoft.com/office/word/2010/wordprocessingDrawing" xmlns:wp="http://schemas.openxmlformats.org/drawingml/2006/wordprocessingDrawing" xmlns:w10="urn:schemas-microsoft-com:office:word" xmlns:w="http://schemas.openxmlformats.org/wordprocessingml/2006/main" xmlns:w14="http://schemas.microsoft.com/office/word/2010/wordml" xmlns:w15="http://schemas.microsoft.com/office/word/2012/wordml" xmlns:w16se="http://schemas.microsoft.com/office/word/2015/wordml/symex" xmlns:wpg="http://schemas.microsoft.com/office/word/2010/wordprocessingGroup" xmlns:wpi="http://schemas.microsoft.com/office/word/2010/wordprocessingInk" xmlns:wne="http://schemas.microsoft.com/office/word/2006/wordml" xmlns:wps="http://schemas.microsoft.com/office/word/2010/wordprocessingShape" mc:Ignorable="w14 w15 w16se wp14">
   <w:footnote w:type="separator" w:id="-1">
     <w:p>
       <w:r>
@@ -7412,10 +8144,10 @@
 </file>
 
 <file path=word/header1.xml><?xml version="1.0" encoding="utf-8"?>
-<w:hdr xmlns:wpc="http://schemas.microsoft.com/office/word/2010/wordprocessingCanvas" xmlns:cx="http://schemas.microsoft.com/office/drawing/2014/chartex" xmlns:cx1="http://schemas.microsoft.com/office/drawing/2015/9/8/chartex" xmlns:cx2="http://schemas.microsoft.com/office/drawing/2015/10/21/chartex" xmlns:cx3="http://schemas.microsoft.com/office/drawing/2016/5/9/chartex" xmlns:cx4="http://schemas.microsoft.com/office/drawing/2016/5/10/chartex" xmlns:cx5="http://schemas.microsoft.com/office/drawing/2016/5/11/chartex" xmlns:cx6="http://schemas.microsoft.com/office/drawing/2016/5/12/chartex" xmlns:cx7="http://schemas.microsoft.com/office/drawing/2016/5/13/chartex" xmlns:cx8="http://schemas.microsoft.com/office/drawing/2016/5/14/chartex" xmlns:mc="http://schemas.openxmlformats.org/markup-compatibility/2006" xmlns:aink="http://schemas.microsoft.com/office/drawing/2016/ink" xmlns:am3d="http://schemas.microsoft.com/office/drawing/2017/model3d" xmlns:o="urn:schemas-microsoft-com:office:office" xmlns:oel="http://schemas.microsoft.com/office/2019/extlst" xmlns:r="http://schemas.openxmlformats.org/officeDocument/2006/relationships" xmlns:m="http://schemas.openxmlformats.org/officeDocument/2006/math" xmlns:v="urn:schemas-microsoft-com:vml" xmlns:wp14="http://schemas.microsoft.com/office/word/2010/wordprocessingDrawing" xmlns:wp="http://schemas.openxmlformats.org/drawingml/2006/wordprocessingDrawing" xmlns:w10="urn:schemas-microsoft-com:office:word" xmlns:w="http://schemas.openxmlformats.org/wordprocessingml/2006/main" xmlns:w14="http://schemas.microsoft.com/office/word/2010/wordml" xmlns:w15="http://schemas.microsoft.com/office/word/2012/wordml" xmlns:w16cex="http://schemas.microsoft.com/office/word/2018/wordml/cex" xmlns:w16cid="http://schemas.microsoft.com/office/word/2016/wordml/cid" xmlns:w16="http://schemas.microsoft.com/office/word/2018/wordml" xmlns:w16sdtdh="http://schemas.microsoft.com/office/word/2020/wordml/sdtdatahash" xmlns:w16se="http://schemas.microsoft.com/office/word/2015/wordml/symex" xmlns:wpg="http://schemas.microsoft.com/office/word/2010/wordprocessingGroup" xmlns:wpi="http://schemas.microsoft.com/office/word/2010/wordprocessingInk" xmlns:wne="http://schemas.microsoft.com/office/word/2006/wordml" xmlns:wps="http://schemas.microsoft.com/office/word/2010/wordprocessingShape" mc:Ignorable="w14 w15 w16se w16cid w16 w16cex w16sdtdh wp14">
+<w:hdr xmlns:wpc="http://schemas.microsoft.com/office/word/2010/wordprocessingCanvas" xmlns:cx="http://schemas.microsoft.com/office/drawing/2014/chartex" xmlns:cx1="http://schemas.microsoft.com/office/drawing/2015/9/8/chartex" xmlns:mc="http://schemas.openxmlformats.org/markup-compatibility/2006" xmlns:o="urn:schemas-microsoft-com:office:office" xmlns:r="http://schemas.openxmlformats.org/officeDocument/2006/relationships" xmlns:m="http://schemas.openxmlformats.org/officeDocument/2006/math" xmlns:v="urn:schemas-microsoft-com:vml" xmlns:wp14="http://schemas.microsoft.com/office/word/2010/wordprocessingDrawing" xmlns:wp="http://schemas.openxmlformats.org/drawingml/2006/wordprocessingDrawing" xmlns:w10="urn:schemas-microsoft-com:office:word" xmlns:w="http://schemas.openxmlformats.org/wordprocessingml/2006/main" xmlns:w14="http://schemas.microsoft.com/office/word/2010/wordml" xmlns:w15="http://schemas.microsoft.com/office/word/2012/wordml" xmlns:w16se="http://schemas.microsoft.com/office/word/2015/wordml/symex" xmlns:wpg="http://schemas.microsoft.com/office/word/2010/wordprocessingGroup" xmlns:wpi="http://schemas.microsoft.com/office/word/2010/wordprocessingInk" xmlns:wne="http://schemas.microsoft.com/office/word/2006/wordml" xmlns:wps="http://schemas.microsoft.com/office/word/2010/wordprocessingShape" mc:Ignorable="w14 w15 w16se wp14">
   <w:p>
     <w:pPr>
-      <w:pStyle w:val="Header"/>
+      <w:pStyle w:val="ad"/>
       <w:ind w:right="360"/>
     </w:pPr>
   </w:p>
@@ -7423,10 +8155,10 @@
 </file>
 
 <file path=word/header2.xml><?xml version="1.0" encoding="utf-8"?>
-<w:hdr xmlns:wpc="http://schemas.microsoft.com/office/word/2010/wordprocessingCanvas" xmlns:cx="http://schemas.microsoft.com/office/drawing/2014/chartex" xmlns:cx1="http://schemas.microsoft.com/office/drawing/2015/9/8/chartex" xmlns:cx2="http://schemas.microsoft.com/office/drawing/2015/10/21/chartex" xmlns:cx3="http://schemas.microsoft.com/office/drawing/2016/5/9/chartex" xmlns:cx4="http://schemas.microsoft.com/office/drawing/2016/5/10/chartex" xmlns:cx5="http://schemas.microsoft.com/office/drawing/2016/5/11/chartex" xmlns:cx6="http://schemas.microsoft.com/office/drawing/2016/5/12/chartex" xmlns:cx7="http://schemas.microsoft.com/office/drawing/2016/5/13/chartex" xmlns:cx8="http://schemas.microsoft.com/office/drawing/2016/5/14/chartex" xmlns:mc="http://schemas.openxmlformats.org/markup-compatibility/2006" xmlns:aink="http://schemas.microsoft.com/office/drawing/2016/ink" xmlns:am3d="http://schemas.microsoft.com/office/drawing/2017/model3d" xmlns:o="urn:schemas-microsoft-com:office:office" xmlns:oel="http://schemas.microsoft.com/office/2019/extlst" xmlns:r="http://schemas.openxmlformats.org/officeDocument/2006/relationships" xmlns:m="http://schemas.openxmlformats.org/officeDocument/2006/math" xmlns:v="urn:schemas-microsoft-com:vml" xmlns:wp14="http://schemas.microsoft.com/office/word/2010/wordprocessingDrawing" xmlns:wp="http://schemas.openxmlformats.org/drawingml/2006/wordprocessingDrawing" xmlns:w10="urn:schemas-microsoft-com:office:word" xmlns:w="http://schemas.openxmlformats.org/wordprocessingml/2006/main" xmlns:w14="http://schemas.microsoft.com/office/word/2010/wordml" xmlns:w15="http://schemas.microsoft.com/office/word/2012/wordml" xmlns:w16cex="http://schemas.microsoft.com/office/word/2018/wordml/cex" xmlns:w16cid="http://schemas.microsoft.com/office/word/2016/wordml/cid" xmlns:w16="http://schemas.microsoft.com/office/word/2018/wordml" xmlns:w16sdtdh="http://schemas.microsoft.com/office/word/2020/wordml/sdtdatahash" xmlns:w16se="http://schemas.microsoft.com/office/word/2015/wordml/symex" xmlns:wpg="http://schemas.microsoft.com/office/word/2010/wordprocessingGroup" xmlns:wpi="http://schemas.microsoft.com/office/word/2010/wordprocessingInk" xmlns:wne="http://schemas.microsoft.com/office/word/2006/wordml" xmlns:wps="http://schemas.microsoft.com/office/word/2010/wordprocessingShape" mc:Ignorable="w14 w15 w16se w16cid w16 w16cex w16sdtdh wp14">
+<w:hdr xmlns:wpc="http://schemas.microsoft.com/office/word/2010/wordprocessingCanvas" xmlns:cx="http://schemas.microsoft.com/office/drawing/2014/chartex" xmlns:cx1="http://schemas.microsoft.com/office/drawing/2015/9/8/chartex" xmlns:mc="http://schemas.openxmlformats.org/markup-compatibility/2006" xmlns:o="urn:schemas-microsoft-com:office:office" xmlns:r="http://schemas.openxmlformats.org/officeDocument/2006/relationships" xmlns:m="http://schemas.openxmlformats.org/officeDocument/2006/math" xmlns:v="urn:schemas-microsoft-com:vml" xmlns:wp14="http://schemas.microsoft.com/office/word/2010/wordprocessingDrawing" xmlns:wp="http://schemas.openxmlformats.org/drawingml/2006/wordprocessingDrawing" xmlns:w10="urn:schemas-microsoft-com:office:word" xmlns:w="http://schemas.openxmlformats.org/wordprocessingml/2006/main" xmlns:w14="http://schemas.microsoft.com/office/word/2010/wordml" xmlns:w15="http://schemas.microsoft.com/office/word/2012/wordml" xmlns:w16se="http://schemas.microsoft.com/office/word/2015/wordml/symex" xmlns:wpg="http://schemas.microsoft.com/office/word/2010/wordprocessingGroup" xmlns:wpi="http://schemas.microsoft.com/office/word/2010/wordprocessingInk" xmlns:wne="http://schemas.microsoft.com/office/word/2006/wordml" xmlns:wps="http://schemas.microsoft.com/office/word/2010/wordprocessingShape" mc:Ignorable="w14 w15 w16se wp14">
   <w:p>
     <w:pPr>
-      <w:pStyle w:val="Header"/>
+      <w:pStyle w:val="ad"/>
       <w:ind w:right="360"/>
     </w:pPr>
   </w:p>
@@ -7434,17 +8166,17 @@
 </file>
 
 <file path=word/header3.xml><?xml version="1.0" encoding="utf-8"?>
-<w:hdr xmlns:wpc="http://schemas.microsoft.com/office/word/2010/wordprocessingCanvas" xmlns:cx="http://schemas.microsoft.com/office/drawing/2014/chartex" xmlns:cx1="http://schemas.microsoft.com/office/drawing/2015/9/8/chartex" xmlns:cx2="http://schemas.microsoft.com/office/drawing/2015/10/21/chartex" xmlns:cx3="http://schemas.microsoft.com/office/drawing/2016/5/9/chartex" xmlns:cx4="http://schemas.microsoft.com/office/drawing/2016/5/10/chartex" xmlns:cx5="http://schemas.microsoft.com/office/drawing/2016/5/11/chartex" xmlns:cx6="http://schemas.microsoft.com/office/drawing/2016/5/12/chartex" xmlns:cx7="http://schemas.microsoft.com/office/drawing/2016/5/13/chartex" xmlns:cx8="http://schemas.microsoft.com/office/drawing/2016/5/14/chartex" xmlns:mc="http://schemas.openxmlformats.org/markup-compatibility/2006" xmlns:aink="http://schemas.microsoft.com/office/drawing/2016/ink" xmlns:am3d="http://schemas.microsoft.com/office/drawing/2017/model3d" xmlns:o="urn:schemas-microsoft-com:office:office" xmlns:oel="http://schemas.microsoft.com/office/2019/extlst" xmlns:r="http://schemas.openxmlformats.org/officeDocument/2006/relationships" xmlns:m="http://schemas.openxmlformats.org/officeDocument/2006/math" xmlns:v="urn:schemas-microsoft-com:vml" xmlns:wp14="http://schemas.microsoft.com/office/word/2010/wordprocessingDrawing" xmlns:wp="http://schemas.openxmlformats.org/drawingml/2006/wordprocessingDrawing" xmlns:w10="urn:schemas-microsoft-com:office:word" xmlns:w="http://schemas.openxmlformats.org/wordprocessingml/2006/main" xmlns:w14="http://schemas.microsoft.com/office/word/2010/wordml" xmlns:w15="http://schemas.microsoft.com/office/word/2012/wordml" xmlns:w16cex="http://schemas.microsoft.com/office/word/2018/wordml/cex" xmlns:w16cid="http://schemas.microsoft.com/office/word/2016/wordml/cid" xmlns:w16="http://schemas.microsoft.com/office/word/2018/wordml" xmlns:w16sdtdh="http://schemas.microsoft.com/office/word/2020/wordml/sdtdatahash" xmlns:w16se="http://schemas.microsoft.com/office/word/2015/wordml/symex" xmlns:wpg="http://schemas.microsoft.com/office/word/2010/wordprocessingGroup" xmlns:wpi="http://schemas.microsoft.com/office/word/2010/wordprocessingInk" xmlns:wne="http://schemas.microsoft.com/office/word/2006/wordml" xmlns:wps="http://schemas.microsoft.com/office/word/2010/wordprocessingShape" mc:Ignorable="w14 w15 w16se w16cid w16 w16cex w16sdtdh wp14">
+<w:hdr xmlns:wpc="http://schemas.microsoft.com/office/word/2010/wordprocessingCanvas" xmlns:cx="http://schemas.microsoft.com/office/drawing/2014/chartex" xmlns:cx1="http://schemas.microsoft.com/office/drawing/2015/9/8/chartex" xmlns:mc="http://schemas.openxmlformats.org/markup-compatibility/2006" xmlns:o="urn:schemas-microsoft-com:office:office" xmlns:r="http://schemas.openxmlformats.org/officeDocument/2006/relationships" xmlns:m="http://schemas.openxmlformats.org/officeDocument/2006/math" xmlns:v="urn:schemas-microsoft-com:vml" xmlns:wp14="http://schemas.microsoft.com/office/word/2010/wordprocessingDrawing" xmlns:wp="http://schemas.openxmlformats.org/drawingml/2006/wordprocessingDrawing" xmlns:w10="urn:schemas-microsoft-com:office:word" xmlns:w="http://schemas.openxmlformats.org/wordprocessingml/2006/main" xmlns:w14="http://schemas.microsoft.com/office/word/2010/wordml" xmlns:w15="http://schemas.microsoft.com/office/word/2012/wordml" xmlns:w16se="http://schemas.microsoft.com/office/word/2015/wordml/symex" xmlns:wpg="http://schemas.microsoft.com/office/word/2010/wordprocessingGroup" xmlns:wpi="http://schemas.microsoft.com/office/word/2010/wordprocessingInk" xmlns:wne="http://schemas.microsoft.com/office/word/2006/wordml" xmlns:wps="http://schemas.microsoft.com/office/word/2010/wordprocessingShape" mc:Ignorable="w14 w15 w16se wp14">
   <w:p>
     <w:pPr>
-      <w:pStyle w:val="Header"/>
+      <w:pStyle w:val="ad"/>
     </w:pPr>
   </w:p>
 </w:hdr>
 </file>
 
 <file path=word/numbering.xml><?xml version="1.0" encoding="utf-8"?>
-<w:numbering xmlns:wpc="http://schemas.microsoft.com/office/word/2010/wordprocessingCanvas" xmlns:cx="http://schemas.microsoft.com/office/drawing/2014/chartex" xmlns:cx1="http://schemas.microsoft.com/office/drawing/2015/9/8/chartex" xmlns:cx2="http://schemas.microsoft.com/office/drawing/2015/10/21/chartex" xmlns:cx3="http://schemas.microsoft.com/office/drawing/2016/5/9/chartex" xmlns:cx4="http://schemas.microsoft.com/office/drawing/2016/5/10/chartex" xmlns:cx5="http://schemas.microsoft.com/office/drawing/2016/5/11/chartex" xmlns:cx6="http://schemas.microsoft.com/office/drawing/2016/5/12/chartex" xmlns:cx7="http://schemas.microsoft.com/office/drawing/2016/5/13/chartex" xmlns:cx8="http://schemas.microsoft.com/office/drawing/2016/5/14/chartex" xmlns:mc="http://schemas.openxmlformats.org/markup-compatibility/2006" xmlns:aink="http://schemas.microsoft.com/office/drawing/2016/ink" xmlns:am3d="http://schemas.microsoft.com/office/drawing/2017/model3d" xmlns:o="urn:schemas-microsoft-com:office:office" xmlns:oel="http://schemas.microsoft.com/office/2019/extlst" xmlns:r="http://schemas.openxmlformats.org/officeDocument/2006/relationships" xmlns:m="http://schemas.openxmlformats.org/officeDocument/2006/math" xmlns:v="urn:schemas-microsoft-com:vml" xmlns:wp14="http://schemas.microsoft.com/office/word/2010/wordprocessingDrawing" xmlns:wp="http://schemas.openxmlformats.org/drawingml/2006/wordprocessingDrawing" xmlns:w10="urn:schemas-microsoft-com:office:word" xmlns:w="http://schemas.openxmlformats.org/wordprocessingml/2006/main" xmlns:w14="http://schemas.microsoft.com/office/word/2010/wordml" xmlns:w15="http://schemas.microsoft.com/office/word/2012/wordml" xmlns:w16cex="http://schemas.microsoft.com/office/word/2018/wordml/cex" xmlns:w16cid="http://schemas.microsoft.com/office/word/2016/wordml/cid" xmlns:w16="http://schemas.microsoft.com/office/word/2018/wordml" xmlns:w16sdtdh="http://schemas.microsoft.com/office/word/2020/wordml/sdtdatahash" xmlns:w16se="http://schemas.microsoft.com/office/word/2015/wordml/symex" xmlns:wpg="http://schemas.microsoft.com/office/word/2010/wordprocessingGroup" xmlns:wpi="http://schemas.microsoft.com/office/word/2010/wordprocessingInk" xmlns:wne="http://schemas.microsoft.com/office/word/2006/wordml" xmlns:wps="http://schemas.microsoft.com/office/word/2010/wordprocessingShape" mc:Ignorable="w14 w15 w16se w16cid w16 w16cex w16sdtdh wp14">
+<w:numbering xmlns:wpc="http://schemas.microsoft.com/office/word/2010/wordprocessingCanvas" xmlns:cx="http://schemas.microsoft.com/office/drawing/2014/chartex" xmlns:cx1="http://schemas.microsoft.com/office/drawing/2015/9/8/chartex" xmlns:mc="http://schemas.openxmlformats.org/markup-compatibility/2006" xmlns:o="urn:schemas-microsoft-com:office:office" xmlns:r="http://schemas.openxmlformats.org/officeDocument/2006/relationships" xmlns:m="http://schemas.openxmlformats.org/officeDocument/2006/math" xmlns:v="urn:schemas-microsoft-com:vml" xmlns:wp14="http://schemas.microsoft.com/office/word/2010/wordprocessingDrawing" xmlns:wp="http://schemas.openxmlformats.org/drawingml/2006/wordprocessingDrawing" xmlns:w10="urn:schemas-microsoft-com:office:word" xmlns:w="http://schemas.openxmlformats.org/wordprocessingml/2006/main" xmlns:w14="http://schemas.microsoft.com/office/word/2010/wordml" xmlns:w15="http://schemas.microsoft.com/office/word/2012/wordml" xmlns:w16se="http://schemas.microsoft.com/office/word/2015/wordml/symex" xmlns:wpg="http://schemas.microsoft.com/office/word/2010/wordprocessingGroup" xmlns:wpi="http://schemas.microsoft.com/office/word/2010/wordprocessingInk" xmlns:wne="http://schemas.microsoft.com/office/word/2006/wordml" xmlns:wps="http://schemas.microsoft.com/office/word/2010/wordprocessingShape" mc:Ignorable="w14 w15 w16se wp14">
   <w:abstractNum w:abstractNumId="0" w15:restartNumberingAfterBreak="0">
     <w:nsid w:val="04B0798E"/>
     <w:multiLevelType w:val="multilevel"/>
@@ -7452,7 +8184,7 @@
     <w:lvl w:ilvl="0">
       <w:start w:val="1"/>
       <w:numFmt w:val="none"/>
-      <w:pStyle w:val="Heading1"/>
+      <w:pStyle w:val="1"/>
       <w:suff w:val="nothing"/>
       <w:lvlText w:val=""/>
       <w:lvlJc w:val="left"/>
@@ -7463,7 +8195,7 @@
     <w:lvl w:ilvl="1">
       <w:start w:val="1"/>
       <w:numFmt w:val="none"/>
-      <w:pStyle w:val="Heading2"/>
+      <w:pStyle w:val="2"/>
       <w:suff w:val="nothing"/>
       <w:lvlText w:val=""/>
       <w:lvlJc w:val="left"/>
@@ -7474,7 +8206,7 @@
     <w:lvl w:ilvl="2">
       <w:start w:val="1"/>
       <w:numFmt w:val="none"/>
-      <w:pStyle w:val="Heading3"/>
+      <w:pStyle w:val="3"/>
       <w:suff w:val="nothing"/>
       <w:lvlText w:val=""/>
       <w:lvlJc w:val="left"/>
@@ -7485,7 +8217,7 @@
     <w:lvl w:ilvl="3">
       <w:start w:val="1"/>
       <w:numFmt w:val="none"/>
-      <w:pStyle w:val="Heading4"/>
+      <w:pStyle w:val="4"/>
       <w:suff w:val="nothing"/>
       <w:lvlText w:val=""/>
       <w:lvlJc w:val="left"/>
@@ -7496,7 +8228,7 @@
     <w:lvl w:ilvl="4">
       <w:start w:val="1"/>
       <w:numFmt w:val="none"/>
-      <w:pStyle w:val="Heading5"/>
+      <w:pStyle w:val="5"/>
       <w:suff w:val="nothing"/>
       <w:lvlText w:val=""/>
       <w:lvlJc w:val="left"/>
@@ -7507,7 +8239,7 @@
     <w:lvl w:ilvl="5">
       <w:start w:val="1"/>
       <w:numFmt w:val="none"/>
-      <w:pStyle w:val="Heading6"/>
+      <w:pStyle w:val="6"/>
       <w:suff w:val="nothing"/>
       <w:lvlText w:val=""/>
       <w:lvlJc w:val="left"/>
@@ -7518,7 +8250,7 @@
     <w:lvl w:ilvl="6">
       <w:start w:val="1"/>
       <w:numFmt w:val="none"/>
-      <w:pStyle w:val="Heading7"/>
+      <w:pStyle w:val="7"/>
       <w:suff w:val="nothing"/>
       <w:lvlText w:val=""/>
       <w:lvlJc w:val="left"/>
@@ -7529,7 +8261,7 @@
     <w:lvl w:ilvl="7">
       <w:start w:val="1"/>
       <w:numFmt w:val="none"/>
-      <w:pStyle w:val="Heading8"/>
+      <w:pStyle w:val="8"/>
       <w:suff w:val="nothing"/>
       <w:lvlText w:val=""/>
       <w:lvlJc w:val="left"/>
@@ -7540,7 +8272,7 @@
     <w:lvl w:ilvl="8">
       <w:start w:val="1"/>
       <w:numFmt w:val="none"/>
-      <w:pStyle w:val="Heading9"/>
+      <w:pStyle w:val="9"/>
       <w:suff w:val="nothing"/>
       <w:lvlText w:val=""/>
       <w:lvlJc w:val="left"/>
@@ -8475,7 +9207,7 @@
     <w:tmpl w:val="B54CAA90"/>
     <w:lvl w:ilvl="0">
       <w:numFmt w:val="bullet"/>
-      <w:pStyle w:val="List"/>
+      <w:pStyle w:val="a0"/>
       <w:lvlText w:val=""/>
       <w:lvlJc w:val="left"/>
       <w:pPr>
@@ -9051,62 +9783,62 @@
       <w:lvlJc w:val="left"/>
     </w:lvl>
   </w:abstractNum>
-  <w:num w:numId="1" w16cid:durableId="1175878464">
+  <w:num w:numId="1">
     <w:abstractNumId w:val="0"/>
   </w:num>
-  <w:num w:numId="2" w16cid:durableId="784428605">
+  <w:num w:numId="2">
     <w:abstractNumId w:val="3"/>
   </w:num>
-  <w:num w:numId="3" w16cid:durableId="1959292036">
+  <w:num w:numId="3">
     <w:abstractNumId w:val="12"/>
   </w:num>
-  <w:num w:numId="4" w16cid:durableId="405418611">
+  <w:num w:numId="4">
     <w:abstractNumId w:val="13"/>
   </w:num>
-  <w:num w:numId="5" w16cid:durableId="1778401276">
+  <w:num w:numId="5">
     <w:abstractNumId w:val="16"/>
   </w:num>
-  <w:num w:numId="6" w16cid:durableId="40902885">
+  <w:num w:numId="6">
     <w:abstractNumId w:val="11"/>
   </w:num>
-  <w:num w:numId="7" w16cid:durableId="723915062">
+  <w:num w:numId="7">
     <w:abstractNumId w:val="10"/>
   </w:num>
-  <w:num w:numId="8" w16cid:durableId="1087657611">
+  <w:num w:numId="8">
     <w:abstractNumId w:val="14"/>
   </w:num>
-  <w:num w:numId="9" w16cid:durableId="1118987236">
+  <w:num w:numId="9">
     <w:abstractNumId w:val="6"/>
   </w:num>
-  <w:num w:numId="10" w16cid:durableId="2056196720">
+  <w:num w:numId="10">
     <w:abstractNumId w:val="8"/>
   </w:num>
-  <w:num w:numId="11" w16cid:durableId="1480613242">
+  <w:num w:numId="11">
     <w:abstractNumId w:val="7"/>
   </w:num>
-  <w:num w:numId="12" w16cid:durableId="126050278">
+  <w:num w:numId="12">
     <w:abstractNumId w:val="5"/>
   </w:num>
-  <w:num w:numId="13" w16cid:durableId="1059402783">
+  <w:num w:numId="13">
     <w:abstractNumId w:val="9"/>
   </w:num>
-  <w:num w:numId="14" w16cid:durableId="622465129">
+  <w:num w:numId="14">
     <w:abstractNumId w:val="1"/>
   </w:num>
-  <w:num w:numId="15" w16cid:durableId="76631714">
+  <w:num w:numId="15">
     <w:abstractNumId w:val="15"/>
   </w:num>
-  <w:num w:numId="16" w16cid:durableId="1053231181">
+  <w:num w:numId="16">
     <w:abstractNumId w:val="4"/>
   </w:num>
-  <w:num w:numId="17" w16cid:durableId="1046489904">
+  <w:num w:numId="17">
     <w:abstractNumId w:val="2"/>
   </w:num>
 </w:numbering>
 </file>
 
 <file path=word/styles.xml><?xml version="1.0" encoding="utf-8"?>
-<w:styles xmlns:mc="http://schemas.openxmlformats.org/markup-compatibility/2006" xmlns:r="http://schemas.openxmlformats.org/officeDocument/2006/relationships" xmlns:w="http://schemas.openxmlformats.org/wordprocessingml/2006/main" xmlns:w14="http://schemas.microsoft.com/office/word/2010/wordml" xmlns:w15="http://schemas.microsoft.com/office/word/2012/wordml" xmlns:w16cex="http://schemas.microsoft.com/office/word/2018/wordml/cex" xmlns:w16cid="http://schemas.microsoft.com/office/word/2016/wordml/cid" xmlns:w16="http://schemas.microsoft.com/office/word/2018/wordml" xmlns:w16sdtdh="http://schemas.microsoft.com/office/word/2020/wordml/sdtdatahash" xmlns:w16se="http://schemas.microsoft.com/office/word/2015/wordml/symex" mc:Ignorable="w14 w15 w16se w16cid w16 w16cex w16sdtdh">
+<w:styles xmlns:mc="http://schemas.openxmlformats.org/markup-compatibility/2006" xmlns:r="http://schemas.openxmlformats.org/officeDocument/2006/relationships" xmlns:w="http://schemas.openxmlformats.org/wordprocessingml/2006/main" xmlns:w14="http://schemas.microsoft.com/office/word/2010/wordml" xmlns:w15="http://schemas.microsoft.com/office/word/2012/wordml" xmlns:w16se="http://schemas.microsoft.com/office/word/2015/wordml/symex" mc:Ignorable="w14 w15 w16se">
   <w:docDefaults>
     <w:rPrDefault>
       <w:rPr>
@@ -9118,7 +9850,7 @@
     </w:rPrDefault>
     <w:pPrDefault/>
   </w:docDefaults>
-  <w:latentStyles w:defLockedState="0" w:defUIPriority="99" w:defSemiHidden="0" w:defUnhideWhenUsed="0" w:defQFormat="0" w:count="376">
+  <w:latentStyles w:defLockedState="0" w:defUIPriority="99" w:defSemiHidden="0" w:defUnhideWhenUsed="0" w:defQFormat="0" w:count="371">
     <w:lsdException w:name="Normal" w:uiPriority="0" w:qFormat="1"/>
     <w:lsdException w:name="heading 1" w:uiPriority="9" w:qFormat="1"/>
     <w:lsdException w:name="heading 2" w:semiHidden="1" w:uiPriority="9" w:unhideWhenUsed="1" w:qFormat="1"/>
@@ -9490,13 +10222,8 @@
     <w:lsdException w:name="List Table 5 Dark Accent 6" w:uiPriority="50"/>
     <w:lsdException w:name="List Table 6 Colorful Accent 6" w:uiPriority="51"/>
     <w:lsdException w:name="List Table 7 Colorful Accent 6" w:uiPriority="52"/>
-    <w:lsdException w:name="Mention" w:semiHidden="1" w:unhideWhenUsed="1"/>
-    <w:lsdException w:name="Smart Hyperlink" w:semiHidden="1" w:unhideWhenUsed="1"/>
-    <w:lsdException w:name="Hashtag" w:semiHidden="1" w:unhideWhenUsed="1"/>
-    <w:lsdException w:name="Unresolved Mention" w:semiHidden="1" w:unhideWhenUsed="1"/>
-    <w:lsdException w:name="Smart Link" w:semiHidden="1" w:unhideWhenUsed="1"/>
   </w:latentStyles>
-  <w:style w:type="paragraph" w:default="1" w:styleId="Normal">
+  <w:style w:type="paragraph" w:default="1" w:styleId="a1">
     <w:name w:val="Normal"/>
     <w:qFormat/>
     <w:rsid w:val="008E2DAE"/>
@@ -9513,10 +10240,10 @@
       <w:lang w:val="ru-RU" w:bidi="ar-SA"/>
     </w:rPr>
   </w:style>
-  <w:style w:type="paragraph" w:styleId="Heading1">
+  <w:style w:type="paragraph" w:styleId="1">
     <w:name w:val="heading 1"/>
-    <w:basedOn w:val="Normal"/>
-    <w:next w:val="BodyText"/>
+    <w:basedOn w:val="a1"/>
+    <w:next w:val="a2"/>
     <w:uiPriority w:val="9"/>
     <w:qFormat/>
     <w:pPr>
@@ -9537,10 +10264,10 @@
       <w:sz w:val="32"/>
     </w:rPr>
   </w:style>
-  <w:style w:type="paragraph" w:styleId="Heading2">
+  <w:style w:type="paragraph" w:styleId="2">
     <w:name w:val="heading 2"/>
-    <w:basedOn w:val="Normal"/>
-    <w:next w:val="BodyText"/>
+    <w:basedOn w:val="a1"/>
+    <w:next w:val="a2"/>
     <w:uiPriority w:val="9"/>
     <w:semiHidden/>
     <w:unhideWhenUsed/>
@@ -9564,10 +10291,10 @@
       <w:sz w:val="28"/>
     </w:rPr>
   </w:style>
-  <w:style w:type="paragraph" w:styleId="Heading3">
+  <w:style w:type="paragraph" w:styleId="3">
     <w:name w:val="heading 3"/>
-    <w:basedOn w:val="Normal"/>
-    <w:next w:val="BodyText"/>
+    <w:basedOn w:val="a1"/>
+    <w:next w:val="a2"/>
     <w:uiPriority w:val="9"/>
     <w:semiHidden/>
     <w:unhideWhenUsed/>
@@ -9589,10 +10316,10 @@
       <w:sz w:val="28"/>
     </w:rPr>
   </w:style>
-  <w:style w:type="paragraph" w:styleId="Heading4">
+  <w:style w:type="paragraph" w:styleId="4">
     <w:name w:val="heading 4"/>
-    <w:basedOn w:val="Normal"/>
-    <w:next w:val="BodyText"/>
+    <w:basedOn w:val="a1"/>
+    <w:next w:val="a2"/>
     <w:uiPriority w:val="9"/>
     <w:semiHidden/>
     <w:unhideWhenUsed/>
@@ -9614,10 +10341,10 @@
       <w:sz w:val="24"/>
     </w:rPr>
   </w:style>
-  <w:style w:type="paragraph" w:styleId="Heading5">
+  <w:style w:type="paragraph" w:styleId="5">
     <w:name w:val="heading 5"/>
-    <w:basedOn w:val="Normal"/>
-    <w:next w:val="BodyText"/>
+    <w:basedOn w:val="a1"/>
+    <w:next w:val="a2"/>
     <w:uiPriority w:val="9"/>
     <w:semiHidden/>
     <w:unhideWhenUsed/>
@@ -9640,10 +10367,10 @@
       <w:kern w:val="2"/>
     </w:rPr>
   </w:style>
-  <w:style w:type="paragraph" w:styleId="Heading6">
+  <w:style w:type="paragraph" w:styleId="6">
     <w:name w:val="heading 6"/>
-    <w:basedOn w:val="Normal"/>
-    <w:next w:val="BodyText"/>
+    <w:basedOn w:val="a1"/>
+    <w:next w:val="a2"/>
     <w:uiPriority w:val="9"/>
     <w:semiHidden/>
     <w:unhideWhenUsed/>
@@ -9662,10 +10389,10 @@
       <w:kern w:val="2"/>
     </w:rPr>
   </w:style>
-  <w:style w:type="paragraph" w:styleId="Heading7">
+  <w:style w:type="paragraph" w:styleId="7">
     <w:name w:val="heading 7"/>
-    <w:basedOn w:val="Normal"/>
-    <w:next w:val="Normal"/>
+    <w:basedOn w:val="a1"/>
+    <w:next w:val="a1"/>
     <w:qFormat/>
     <w:pPr>
       <w:numPr>
@@ -9679,10 +10406,10 @@
       <w:rFonts w:ascii="Arial" w:hAnsi="Arial" w:cs="Arial"/>
     </w:rPr>
   </w:style>
-  <w:style w:type="paragraph" w:styleId="Heading8">
+  <w:style w:type="paragraph" w:styleId="8">
     <w:name w:val="heading 8"/>
-    <w:basedOn w:val="Normal"/>
-    <w:next w:val="Normal"/>
+    <w:basedOn w:val="a1"/>
+    <w:next w:val="a1"/>
     <w:qFormat/>
     <w:pPr>
       <w:numPr>
@@ -9697,10 +10424,10 @@
       <w:i/>
     </w:rPr>
   </w:style>
-  <w:style w:type="paragraph" w:styleId="Heading9">
+  <w:style w:type="paragraph" w:styleId="9">
     <w:name w:val="heading 9"/>
-    <w:basedOn w:val="Normal"/>
-    <w:next w:val="Normal"/>
+    <w:basedOn w:val="a1"/>
+    <w:next w:val="a1"/>
     <w:qFormat/>
     <w:pPr>
       <w:numPr>
@@ -9716,13 +10443,13 @@
       <w:sz w:val="18"/>
     </w:rPr>
   </w:style>
-  <w:style w:type="character" w:default="1" w:styleId="DefaultParagraphFont">
+  <w:style w:type="character" w:default="1" w:styleId="a3">
     <w:name w:val="Default Paragraph Font"/>
     <w:uiPriority w:val="1"/>
     <w:semiHidden/>
     <w:unhideWhenUsed/>
   </w:style>
-  <w:style w:type="table" w:default="1" w:styleId="TableNormal">
+  <w:style w:type="table" w:default="1" w:styleId="a4">
     <w:name w:val="Normal Table"/>
     <w:uiPriority w:val="99"/>
     <w:semiHidden/>
@@ -9737,7 +10464,7 @@
       </w:tblCellMar>
     </w:tblPr>
   </w:style>
-  <w:style w:type="numbering" w:default="1" w:styleId="NoList">
+  <w:style w:type="numbering" w:default="1" w:styleId="a5">
     <w:name w:val="No List"/>
     <w:uiPriority w:val="99"/>
     <w:semiHidden/>
@@ -9889,18 +10616,18 @@
       <w:rFonts w:ascii="Symbol" w:hAnsi="Symbol" w:cs="Symbol"/>
     </w:rPr>
   </w:style>
-  <w:style w:type="character" w:customStyle="1" w:styleId="1">
+  <w:style w:type="character" w:customStyle="1" w:styleId="10">
     <w:name w:val="Основной шрифт абзаца1"/>
     <w:qFormat/>
   </w:style>
-  <w:style w:type="character" w:styleId="PageNumber">
+  <w:style w:type="character" w:styleId="a6">
     <w:name w:val="page number"/>
     <w:rPr>
       <w:rFonts w:ascii="Courier New" w:hAnsi="Courier New" w:cs="Courier New"/>
       <w:sz w:val="20"/>
     </w:rPr>
   </w:style>
-  <w:style w:type="character" w:customStyle="1" w:styleId="a0">
+  <w:style w:type="character" w:customStyle="1" w:styleId="a7">
     <w:name w:val="Горячие клавиши"/>
     <w:qFormat/>
     <w:rPr>
@@ -9908,7 +10635,7 @@
       <w:sz w:val="24"/>
     </w:rPr>
   </w:style>
-  <w:style w:type="character" w:customStyle="1" w:styleId="a1">
+  <w:style w:type="character" w:customStyle="1" w:styleId="a8">
     <w:name w:val="Определения"/>
     <w:qFormat/>
     <w:rPr>
@@ -9919,7 +10646,7 @@
       <w:u w:val="none"/>
     </w:rPr>
   </w:style>
-  <w:style w:type="character" w:customStyle="1" w:styleId="a2">
+  <w:style w:type="character" w:customStyle="1" w:styleId="a9">
     <w:name w:val="Примечание"/>
     <w:qFormat/>
     <w:rPr>
@@ -9928,7 +10655,7 @@
       <w:sz w:val="24"/>
     </w:rPr>
   </w:style>
-  <w:style w:type="character" w:customStyle="1" w:styleId="a3">
+  <w:style w:type="character" w:customStyle="1" w:styleId="aa">
     <w:name w:val="Верхний колонтитул Знак"/>
     <w:qFormat/>
     <w:rPr>
@@ -9936,7 +10663,7 @@
       <w:sz w:val="22"/>
     </w:rPr>
   </w:style>
-  <w:style w:type="character" w:customStyle="1" w:styleId="a4">
+  <w:style w:type="character" w:customStyle="1" w:styleId="ab">
     <w:name w:val="Нижний колонтитул Знак"/>
     <w:uiPriority w:val="99"/>
     <w:qFormat/>
@@ -9952,7 +10679,7 @@
       <w:sz w:val="18"/>
     </w:rPr>
   </w:style>
-  <w:style w:type="character" w:customStyle="1" w:styleId="3">
+  <w:style w:type="character" w:customStyle="1" w:styleId="30">
     <w:name w:val="Основной текст (3)_"/>
     <w:qFormat/>
     <w:rPr>
@@ -9963,8 +10690,8 @@
   </w:style>
   <w:style w:type="paragraph" w:customStyle="1" w:styleId="Heading">
     <w:name w:val="Heading"/>
-    <w:basedOn w:val="Heading1"/>
-    <w:next w:val="Heading1"/>
+    <w:basedOn w:val="1"/>
+    <w:next w:val="1"/>
     <w:qFormat/>
     <w:rsid w:val="000742BA"/>
     <w:pPr>
@@ -9977,16 +10704,16 @@
       <w:szCs w:val="28"/>
     </w:rPr>
   </w:style>
-  <w:style w:type="paragraph" w:styleId="BodyText">
+  <w:style w:type="paragraph" w:styleId="a2">
     <w:name w:val="Body Text"/>
-    <w:basedOn w:val="Normal"/>
+    <w:basedOn w:val="a1"/>
     <w:pPr>
       <w:ind w:firstLine="567"/>
     </w:pPr>
   </w:style>
-  <w:style w:type="paragraph" w:styleId="List">
+  <w:style w:type="paragraph" w:styleId="a0">
     <w:name w:val="List"/>
-    <w:basedOn w:val="Normal"/>
+    <w:basedOn w:val="a1"/>
     <w:pPr>
       <w:numPr>
         <w:numId w:val="7"/>
@@ -9994,9 +10721,9 @@
       <w:ind w:left="284" w:hanging="284"/>
     </w:pPr>
   </w:style>
-  <w:style w:type="paragraph" w:styleId="Caption">
+  <w:style w:type="paragraph" w:styleId="ac">
     <w:name w:val="caption"/>
-    <w:basedOn w:val="Normal"/>
+    <w:basedOn w:val="a1"/>
     <w:qFormat/>
     <w:pPr>
       <w:suppressLineNumbers/>
@@ -10011,15 +10738,15 @@
   </w:style>
   <w:style w:type="paragraph" w:customStyle="1" w:styleId="Index">
     <w:name w:val="Index"/>
-    <w:basedOn w:val="Normal"/>
+    <w:basedOn w:val="a1"/>
     <w:qFormat/>
     <w:pPr>
       <w:suppressLineNumbers/>
     </w:pPr>
   </w:style>
-  <w:style w:type="paragraph" w:styleId="Header">
+  <w:style w:type="paragraph" w:styleId="ad">
     <w:name w:val="header"/>
-    <w:basedOn w:val="Normal"/>
+    <w:basedOn w:val="a1"/>
     <w:pPr>
       <w:tabs>
         <w:tab w:val="center" w:pos="4536"/>
@@ -10031,10 +10758,10 @@
       <w:lang w:val="en-US"/>
     </w:rPr>
   </w:style>
-  <w:style w:type="paragraph" w:styleId="TOC1">
+  <w:style w:type="paragraph" w:styleId="11">
     <w:name w:val="toc 1"/>
-    <w:basedOn w:val="Normal"/>
-    <w:next w:val="Normal"/>
+    <w:basedOn w:val="a1"/>
+    <w:next w:val="a1"/>
     <w:uiPriority w:val="39"/>
     <w:pPr>
       <w:spacing w:before="120"/>
@@ -10050,10 +10777,10 @@
       <w:szCs w:val="24"/>
     </w:rPr>
   </w:style>
-  <w:style w:type="paragraph" w:styleId="TOC2">
+  <w:style w:type="paragraph" w:styleId="20">
     <w:name w:val="toc 2"/>
-    <w:basedOn w:val="Heading2"/>
-    <w:next w:val="Normal"/>
+    <w:basedOn w:val="2"/>
+    <w:next w:val="a1"/>
     <w:pPr>
       <w:keepNext w:val="0"/>
       <w:keepLines w:val="0"/>
@@ -10075,10 +10802,10 @@
       <w:szCs w:val="22"/>
     </w:rPr>
   </w:style>
-  <w:style w:type="paragraph" w:styleId="TOC3">
+  <w:style w:type="paragraph" w:styleId="31">
     <w:name w:val="toc 3"/>
-    <w:basedOn w:val="Normal"/>
-    <w:next w:val="Normal"/>
+    <w:basedOn w:val="a1"/>
+    <w:next w:val="a1"/>
     <w:pPr>
       <w:ind w:left="440"/>
       <w:jc w:val="left"/>
@@ -10088,10 +10815,10 @@
       <w:sz w:val="20"/>
     </w:rPr>
   </w:style>
-  <w:style w:type="paragraph" w:styleId="TOC4">
+  <w:style w:type="paragraph" w:styleId="40">
     <w:name w:val="toc 4"/>
-    <w:basedOn w:val="TOC1"/>
-    <w:next w:val="Normal"/>
+    <w:basedOn w:val="11"/>
+    <w:next w:val="a1"/>
     <w:pPr>
       <w:spacing w:before="0"/>
       <w:ind w:left="660"/>
@@ -10105,10 +10832,10 @@
       <w:szCs w:val="20"/>
     </w:rPr>
   </w:style>
-  <w:style w:type="paragraph" w:styleId="TOC5">
+  <w:style w:type="paragraph" w:styleId="50">
     <w:name w:val="toc 5"/>
-    <w:basedOn w:val="TOC1"/>
-    <w:next w:val="Normal"/>
+    <w:basedOn w:val="11"/>
+    <w:next w:val="a1"/>
     <w:pPr>
       <w:spacing w:before="0"/>
       <w:ind w:left="880"/>
@@ -10122,10 +10849,10 @@
       <w:szCs w:val="20"/>
     </w:rPr>
   </w:style>
-  <w:style w:type="paragraph" w:styleId="TOC7">
+  <w:style w:type="paragraph" w:styleId="70">
     <w:name w:val="toc 7"/>
-    <w:basedOn w:val="Normal"/>
-    <w:next w:val="Normal"/>
+    <w:basedOn w:val="a1"/>
+    <w:next w:val="a1"/>
     <w:pPr>
       <w:ind w:left="1320"/>
       <w:jc w:val="left"/>
@@ -10135,10 +10862,10 @@
       <w:sz w:val="20"/>
     </w:rPr>
   </w:style>
-  <w:style w:type="paragraph" w:styleId="TOC8">
+  <w:style w:type="paragraph" w:styleId="80">
     <w:name w:val="toc 8"/>
-    <w:basedOn w:val="Normal"/>
-    <w:next w:val="Normal"/>
+    <w:basedOn w:val="a1"/>
+    <w:next w:val="a1"/>
     <w:pPr>
       <w:ind w:left="1540"/>
       <w:jc w:val="left"/>
@@ -10148,10 +10875,10 @@
       <w:sz w:val="20"/>
     </w:rPr>
   </w:style>
-  <w:style w:type="paragraph" w:styleId="TOC9">
+  <w:style w:type="paragraph" w:styleId="90">
     <w:name w:val="toc 9"/>
-    <w:basedOn w:val="Normal"/>
-    <w:next w:val="Normal"/>
+    <w:basedOn w:val="a1"/>
+    <w:next w:val="a1"/>
     <w:pPr>
       <w:ind w:left="1760"/>
       <w:jc w:val="left"/>
@@ -10161,10 +10888,10 @@
       <w:sz w:val="20"/>
     </w:rPr>
   </w:style>
-  <w:style w:type="paragraph" w:styleId="Subtitle">
+  <w:style w:type="paragraph" w:styleId="ae">
     <w:name w:val="Subtitle"/>
-    <w:basedOn w:val="Normal"/>
-    <w:next w:val="BodyText"/>
+    <w:basedOn w:val="a1"/>
+    <w:next w:val="a2"/>
     <w:uiPriority w:val="11"/>
     <w:qFormat/>
     <w:pPr>
@@ -10176,18 +10903,18 @@
       <w:sz w:val="24"/>
     </w:rPr>
   </w:style>
-  <w:style w:type="paragraph" w:customStyle="1" w:styleId="a5">
+  <w:style w:type="paragraph" w:customStyle="1" w:styleId="af">
     <w:name w:val="Абзац примечания"/>
-    <w:basedOn w:val="BodyText"/>
-    <w:next w:val="BodyText"/>
+    <w:basedOn w:val="a2"/>
+    <w:next w:val="a2"/>
     <w:qFormat/>
     <w:pPr>
       <w:ind w:left="567" w:hanging="567"/>
     </w:pPr>
   </w:style>
-  <w:style w:type="paragraph" w:styleId="Footer">
+  <w:style w:type="paragraph" w:styleId="af0">
     <w:name w:val="footer"/>
-    <w:basedOn w:val="Normal"/>
+    <w:basedOn w:val="a1"/>
     <w:uiPriority w:val="99"/>
     <w:pPr>
       <w:tabs>
@@ -10201,18 +10928,18 @@
       <w:lang w:val="en-US"/>
     </w:rPr>
   </w:style>
-  <w:style w:type="paragraph" w:customStyle="1" w:styleId="a6">
+  <w:style w:type="paragraph" w:customStyle="1" w:styleId="af1">
     <w:name w:val="Основной с отступом"/>
-    <w:basedOn w:val="BodyText"/>
+    <w:basedOn w:val="a2"/>
     <w:qFormat/>
     <w:pPr>
       <w:ind w:left="567" w:firstLine="0"/>
     </w:pPr>
   </w:style>
-  <w:style w:type="paragraph" w:customStyle="1" w:styleId="a7">
+  <w:style w:type="paragraph" w:customStyle="1" w:styleId="af2">
     <w:name w:val="Пример"/>
-    <w:basedOn w:val="BodyText"/>
-    <w:next w:val="Normal"/>
+    <w:basedOn w:val="a2"/>
+    <w:next w:val="a1"/>
     <w:qFormat/>
     <w:pPr>
       <w:keepNext/>
@@ -10223,10 +10950,10 @@
       <w:b/>
     </w:rPr>
   </w:style>
-  <w:style w:type="paragraph" w:customStyle="1" w:styleId="a8">
+  <w:style w:type="paragraph" w:customStyle="1" w:styleId="af3">
     <w:name w:val="Например"/>
-    <w:basedOn w:val="BodyText"/>
-    <w:next w:val="Normal"/>
+    <w:basedOn w:val="a2"/>
+    <w:next w:val="a1"/>
     <w:qFormat/>
     <w:pPr>
       <w:keepNext/>
@@ -10238,9 +10965,9 @@
       <w:b/>
     </w:rPr>
   </w:style>
-  <w:style w:type="paragraph" w:customStyle="1" w:styleId="a9">
+  <w:style w:type="paragraph" w:customStyle="1" w:styleId="af4">
     <w:name w:val="Функция"/>
-    <w:basedOn w:val="Normal"/>
+    <w:basedOn w:val="a1"/>
     <w:qFormat/>
     <w:pPr>
       <w:keepNext/>
@@ -10252,7 +10979,7 @@
   </w:style>
   <w:style w:type="paragraph" w:customStyle="1" w:styleId="a">
     <w:name w:val="Нумерованный"/>
-    <w:basedOn w:val="BodyText"/>
+    <w:basedOn w:val="a2"/>
     <w:qFormat/>
     <w:pPr>
       <w:numPr>
@@ -10260,10 +10987,10 @@
       </w:numPr>
     </w:pPr>
   </w:style>
-  <w:style w:type="paragraph" w:customStyle="1" w:styleId="aa">
+  <w:style w:type="paragraph" w:customStyle="1" w:styleId="af5">
     <w:name w:val="Рисунок"/>
-    <w:basedOn w:val="BodyText"/>
-    <w:next w:val="BodyText"/>
+    <w:basedOn w:val="a2"/>
+    <w:next w:val="a2"/>
     <w:qFormat/>
     <w:pPr>
       <w:keepNext/>
@@ -10273,10 +11000,10 @@
       <w:jc w:val="center"/>
     </w:pPr>
   </w:style>
-  <w:style w:type="paragraph" w:customStyle="1" w:styleId="10">
+  <w:style w:type="paragraph" w:customStyle="1" w:styleId="12">
     <w:name w:val="Название объекта1"/>
-    <w:basedOn w:val="Normal"/>
-    <w:next w:val="Normal"/>
+    <w:basedOn w:val="a1"/>
+    <w:next w:val="a1"/>
     <w:qFormat/>
     <w:pPr>
       <w:spacing w:before="120" w:after="120"/>
@@ -10286,10 +11013,10 @@
       <w:sz w:val="24"/>
     </w:rPr>
   </w:style>
-  <w:style w:type="paragraph" w:styleId="TOC6">
+  <w:style w:type="paragraph" w:styleId="60">
     <w:name w:val="toc 6"/>
-    <w:basedOn w:val="Normal"/>
-    <w:next w:val="Normal"/>
+    <w:basedOn w:val="a1"/>
+    <w:next w:val="a1"/>
     <w:pPr>
       <w:ind w:left="1100"/>
       <w:jc w:val="left"/>
@@ -10301,7 +11028,7 @@
   </w:style>
   <w:style w:type="paragraph" w:customStyle="1" w:styleId="Style8">
     <w:name w:val="Style8"/>
-    <w:basedOn w:val="Normal"/>
+    <w:basedOn w:val="a1"/>
     <w:qFormat/>
     <w:pPr>
       <w:widowControl w:val="0"/>
@@ -10318,7 +11045,7 @@
   </w:style>
   <w:style w:type="paragraph" w:customStyle="1" w:styleId="Style4">
     <w:name w:val="Style4"/>
-    <w:basedOn w:val="Normal"/>
+    <w:basedOn w:val="a1"/>
     <w:qFormat/>
     <w:pPr>
       <w:widowControl w:val="0"/>
@@ -10351,8 +11078,8 @@
   </w:style>
   <w:style w:type="paragraph" w:customStyle="1" w:styleId="1TimesNewRoman12">
     <w:name w:val="Стиль Заголовок 1 + Times New Roman 12 пт все прописные"/>
-    <w:basedOn w:val="Heading1"/>
-    <w:next w:val="Normal"/>
+    <w:basedOn w:val="1"/>
+    <w:next w:val="a1"/>
     <w:qFormat/>
     <w:pPr>
       <w:pageBreakBefore w:val="0"/>
@@ -10374,9 +11101,9 @@
       <w:szCs w:val="32"/>
     </w:rPr>
   </w:style>
-  <w:style w:type="paragraph" w:customStyle="1" w:styleId="11">
+  <w:style w:type="paragraph" w:customStyle="1" w:styleId="13">
     <w:name w:val="Абзац списка1"/>
-    <w:basedOn w:val="Normal"/>
+    <w:basedOn w:val="a1"/>
     <w:qFormat/>
     <w:pPr>
       <w:overflowPunct/>
@@ -10391,9 +11118,9 @@
       <w:szCs w:val="22"/>
     </w:rPr>
   </w:style>
-  <w:style w:type="paragraph" w:customStyle="1" w:styleId="30">
+  <w:style w:type="paragraph" w:customStyle="1" w:styleId="32">
     <w:name w:val="Основной текст (3)"/>
-    <w:basedOn w:val="Normal"/>
+    <w:basedOn w:val="a1"/>
     <w:qFormat/>
     <w:pPr>
       <w:widowControl w:val="0"/>
@@ -10412,7 +11139,7 @@
   </w:style>
   <w:style w:type="paragraph" w:customStyle="1" w:styleId="TableContents">
     <w:name w:val="Table Contents"/>
-    <w:basedOn w:val="Normal"/>
+    <w:basedOn w:val="a1"/>
     <w:qFormat/>
     <w:pPr>
       <w:suppressLineNumbers/>
@@ -10474,10 +11201,10 @@
     <w:name w:val="WW8StyleNum1"/>
     <w:qFormat/>
   </w:style>
-  <w:style w:type="paragraph" w:styleId="TOCHeading">
+  <w:style w:type="paragraph" w:styleId="af6">
     <w:name w:val="TOC Heading"/>
-    <w:basedOn w:val="Heading1"/>
-    <w:next w:val="Normal"/>
+    <w:basedOn w:val="1"/>
+    <w:next w:val="a1"/>
     <w:uiPriority w:val="39"/>
     <w:unhideWhenUsed/>
     <w:qFormat/>
@@ -10506,9 +11233,9 @@
       <w:lang w:val="en-US" w:eastAsia="en-US"/>
     </w:rPr>
   </w:style>
-  <w:style w:type="character" w:styleId="Hyperlink">
+  <w:style w:type="character" w:styleId="af7">
     <w:name w:val="Hyperlink"/>
-    <w:basedOn w:val="DefaultParagraphFont"/>
+    <w:basedOn w:val="a3"/>
     <w:uiPriority w:val="99"/>
     <w:unhideWhenUsed/>
     <w:rsid w:val="00B23DF8"/>
@@ -10517,7 +11244,7 @@
       <w:u w:val="single"/>
     </w:rPr>
   </w:style>
-  <w:style w:type="paragraph" w:styleId="Revision">
+  <w:style w:type="paragraph" w:styleId="af8">
     <w:name w:val="Revision"/>
     <w:hidden/>
     <w:uiPriority w:val="99"/>
@@ -10530,9 +11257,9 @@
       <w:lang w:val="ru-RU" w:bidi="ar-SA"/>
     </w:rPr>
   </w:style>
-  <w:style w:type="paragraph" w:styleId="ListParagraph">
+  <w:style w:type="paragraph" w:styleId="af9">
     <w:name w:val="List Paragraph"/>
-    <w:basedOn w:val="Normal"/>
+    <w:basedOn w:val="a1"/>
     <w:uiPriority w:val="34"/>
     <w:qFormat/>
     <w:rsid w:val="005E75ED"/>
@@ -10844,7 +11571,7 @@
 </file>
 
 <file path=customXml/itemProps1.xml><?xml version="1.0" encoding="utf-8"?>
-<ds:datastoreItem xmlns:ds="http://schemas.openxmlformats.org/officeDocument/2006/customXml" ds:itemID="{45F566FF-4D85-457E-9ACD-6A04FBEC2759}">
+<ds:datastoreItem xmlns:ds="http://schemas.openxmlformats.org/officeDocument/2006/customXml" ds:itemID="{FD2ED622-6B6F-40CF-B508-7EB241700EBE}">
   <ds:schemaRefs>
     <ds:schemaRef ds:uri="http://schemas.openxmlformats.org/officeDocument/2006/bibliography"/>
   </ds:schemaRefs>

</xml_diff>